<commit_message>
Feat: update full docx to pdf example
</commit_message>
<xml_diff>
--- a/Document-Templates/Full-Example/Full.docx
+++ b/Document-Templates/Full-Example/Full.docx
@@ -5,6 +5,10 @@
     <w:p>
       <w:pPr>
         <w:pStyle w:val="Heading1"/>
+        <w:numPr>
+          <w:ilvl w:val="0"/>
+          <w:numId w:val="1"/>
+        </w:numPr>
         <w:spacing w:before="240" w:after="120"/>
         <w:ind w:hanging="0" w:left="0"/>
         <w:rPr/>
@@ -12,15 +16,6 @@
       <w:r>
         <w:rPr/>
         <w:t>Example `docx to PDF` templating in Comnoco</w:t>
-      </w:r>
-    </w:p>
-    <w:p>
-      <w:pPr>
-        <w:pStyle w:val="BodyText"/>
-        <w:rPr/>
-      </w:pPr>
-      <w:r>
-        <w:rPr/>
       </w:r>
     </w:p>
     <w:p>
@@ -73,15 +68,7 @@
       </w:r>
       <w:r>
         <w:rPr/>
-        <w:t xml:space="preserve">, </w:t>
-      </w:r>
-      <w:r>
-        <w:rPr/>
-        <w:t>y</w:t>
-      </w:r>
-      <w:r>
-        <w:rPr/>
-        <w:t xml:space="preserve">ou are </w:t>
+        <w:t xml:space="preserve">, you are </w:t>
       </w:r>
       <w:r>
         <w:rPr>
@@ -123,19 +110,7 @@
         <w:rPr>
           <w:color w:val="30D6BC"/>
         </w:rPr>
-        <w:t>{</w:t>
-      </w:r>
-      <w:r>
-        <w:rPr>
-          <w:color w:val="30D6BC"/>
-        </w:rPr>
-        <w:t>address.street</w:t>
-      </w:r>
-      <w:r>
-        <w:rPr>
-          <w:color w:val="30D6BC"/>
-        </w:rPr>
-        <w:t>}</w:t>
+        <w:t>{address.street}</w:t>
       </w:r>
       <w:r>
         <w:rPr/>
@@ -145,19 +120,7 @@
         <w:rPr>
           <w:color w:val="30D6BC"/>
         </w:rPr>
-        <w:t>{</w:t>
-      </w:r>
-      <w:r>
-        <w:rPr>
-          <w:color w:val="30D6BC"/>
-        </w:rPr>
-        <w:t>address.</w:t>
-      </w:r>
-      <w:r>
-        <w:rPr>
-          <w:color w:val="30D6BC"/>
-        </w:rPr>
-        <w:t>city}</w:t>
+        <w:t>{address.city}</w:t>
       </w:r>
       <w:r>
         <w:rPr/>
@@ -167,19 +130,7 @@
         <w:rPr>
           <w:color w:val="30D6BC"/>
         </w:rPr>
-        <w:t>{</w:t>
-      </w:r>
-      <w:r>
-        <w:rPr>
-          <w:color w:val="30D6BC"/>
-        </w:rPr>
-        <w:t>address.</w:t>
-      </w:r>
-      <w:r>
-        <w:rPr>
-          <w:color w:val="30D6BC"/>
-        </w:rPr>
-        <w:t>country}</w:t>
+        <w:t>{address.country}</w:t>
       </w:r>
     </w:p>
     <w:p>
@@ -211,19 +162,7 @@
         <w:rPr>
           <w:color w:val="30D6BC"/>
         </w:rPr>
-        <w:t>{</w:t>
-      </w:r>
-      <w:r>
-        <w:rPr>
-          <w:color w:val="30D6BC"/>
-        </w:rPr>
-        <w:t>hobbies[0]</w:t>
-      </w:r>
-      <w:r>
-        <w:rPr>
-          <w:color w:val="30D6BC"/>
-        </w:rPr>
-        <w:t>}</w:t>
+        <w:t>{hobbies[0]}</w:t>
       </w:r>
       <w:r>
         <w:rPr/>
@@ -300,11 +239,7 @@
       </w:pPr>
       <w:r>
         <w:rPr/>
-        <w:t xml:space="preserve">Data Mapping – </w:t>
-      </w:r>
-      <w:r>
-        <w:rPr/>
-        <w:t>Conditional Parts</w:t>
+        <w:t>Data Mapping – Conditional Parts</w:t>
       </w:r>
     </w:p>
     <w:p>
@@ -403,25 +338,7 @@
         <w:rPr>
           <w:color w:val="30D6BC"/>
         </w:rPr>
-        <w:t>{#</w:t>
-      </w:r>
-      <w:r>
-        <w:rPr>
-          <w:color w:val="30D6BC"/>
-        </w:rPr>
-        <w:t>projects</w:t>
-      </w:r>
-      <w:r>
-        <w:rPr>
-          <w:color w:val="30D6BC"/>
-        </w:rPr>
-        <w:t>}</w:t>
-      </w:r>
-      <w:r>
-        <w:rPr>
-          <w:color w:val="30D6BC"/>
-        </w:rPr>
-        <w:t>{title}</w:t>
+        <w:t>{#projects}{title}</w:t>
       </w:r>
     </w:p>
     <w:p>
@@ -435,19 +352,7 @@
         <w:rPr>
           <w:color w:val="30D6BC"/>
         </w:rPr>
-        <w:t>{/</w:t>
-      </w:r>
-      <w:r>
-        <w:rPr>
-          <w:color w:val="30D6BC"/>
-        </w:rPr>
-        <w:t>projects</w:t>
-      </w:r>
-      <w:r>
-        <w:rPr>
-          <w:color w:val="30D6BC"/>
-        </w:rPr>
-        <w:t>}</w:t>
+        <w:t>{/projects}</w:t>
       </w:r>
     </w:p>
     <w:p>
@@ -479,14 +384,14 @@
         </w:tblCellMar>
       </w:tblPr>
       <w:tblGrid>
-        <w:gridCol w:w="4819"/>
+        <w:gridCol w:w="4818"/>
         <w:gridCol w:w="4819"/>
       </w:tblGrid>
       <w:tr>
         <w:trPr/>
         <w:tc>
           <w:tcPr>
-            <w:tcW w:w="4819" w:type="dxa"/>
+            <w:tcW w:w="4818" w:type="dxa"/>
             <w:tcBorders>
               <w:top w:val="single" w:sz="4" w:space="0" w:color="000000"/>
               <w:left w:val="single" w:sz="4" w:space="0" w:color="000000"/>
@@ -530,7 +435,7 @@
         <w:trPr/>
         <w:tc>
           <w:tcPr>
-            <w:tcW w:w="4819" w:type="dxa"/>
+            <w:tcW w:w="4818" w:type="dxa"/>
             <w:tcBorders>
               <w:left w:val="single" w:sz="4" w:space="0" w:color="000000"/>
               <w:bottom w:val="single" w:sz="4" w:space="0" w:color="000000"/>
@@ -548,25 +453,7 @@
               <w:rPr>
                 <w:color w:val="30D6BC"/>
               </w:rPr>
-              <w:t>{#</w:t>
-            </w:r>
-            <w:r>
-              <w:rPr>
-                <w:color w:val="30D6BC"/>
-              </w:rPr>
-              <w:t>projects</w:t>
-            </w:r>
-            <w:r>
-              <w:rPr>
-                <w:color w:val="30D6BC"/>
-              </w:rPr>
-              <w:t>}</w:t>
-            </w:r>
-            <w:r>
-              <w:rPr>
-                <w:color w:val="30D6BC"/>
-              </w:rPr>
-              <w:t>{title}</w:t>
+              <w:t>{#projects}{title}</w:t>
             </w:r>
           </w:p>
         </w:tc>
@@ -591,31 +478,7 @@
               <w:rPr>
                 <w:color w:val="30D6BC"/>
               </w:rPr>
-              <w:t>{</w:t>
-            </w:r>
-            <w:r>
-              <w:rPr>
-                <w:color w:val="30D6BC"/>
-              </w:rPr>
-              <w:t>description</w:t>
-            </w:r>
-            <w:r>
-              <w:rPr>
-                <w:color w:val="30D6BC"/>
-              </w:rPr>
-              <w:t>}{/</w:t>
-            </w:r>
-            <w:r>
-              <w:rPr>
-                <w:color w:val="30D6BC"/>
-              </w:rPr>
-              <w:t>projects</w:t>
-            </w:r>
-            <w:r>
-              <w:rPr>
-                <w:color w:val="30D6BC"/>
-              </w:rPr>
-              <w:t>}</w:t>
+              <w:t>{description}{/projects}</w:t>
             </w:r>
           </w:p>
         </w:tc>
@@ -660,31 +523,7 @@
         <w:rPr>
           <w:color w:val="30D6BC"/>
         </w:rPr>
-        <w:t>{-</w:t>
-      </w:r>
-      <w:r>
-        <w:rPr>
-          <w:color w:val="30D6BC"/>
-        </w:rPr>
-        <w:t>w:p projects</w:t>
-      </w:r>
-      <w:r>
-        <w:rPr>
-          <w:color w:val="30D6BC"/>
-        </w:rPr>
-        <w:t>}</w:t>
-      </w:r>
-      <w:r>
-        <w:rPr>
-          <w:color w:val="30D6BC"/>
-        </w:rPr>
-        <w:t>{title}</w:t>
-      </w:r>
-      <w:r>
-        <w:rPr>
-          <w:color w:val="30D6BC"/>
-        </w:rPr>
-        <w:t>{/projects}</w:t>
+        <w:t>{-w:p projects}{title}{/projects}</w:t>
       </w:r>
     </w:p>
     <w:p>
@@ -699,11 +538,7 @@
       </w:pPr>
       <w:r>
         <w:rPr/>
-        <w:t xml:space="preserve">Data Mapping – </w:t>
-      </w:r>
-      <w:r>
-        <w:rPr/>
-        <w:t>Images &amp; Links</w:t>
+        <w:t>Data Mapping – Images &amp; Links</w:t>
       </w:r>
     </w:p>
     <w:p>
@@ -749,6 +584,21 @@
       <w:r>
         <w:rPr/>
         <w:t>Links</w:t>
+      </w:r>
+    </w:p>
+    <w:p>
+      <w:pPr>
+        <w:pStyle w:val="BodyText"/>
+        <w:numPr>
+          <w:ilvl w:val="0"/>
+          <w:numId w:val="0"/>
+        </w:numPr>
+        <w:ind w:hanging="0" w:left="0"/>
+        <w:rPr/>
+      </w:pPr>
+      <w:r>
+        <w:rPr/>
+        <w:t>Note: PDFs automatically create links for URLs, you only need to use a special link tag if you want a hyperlink on some text.</w:t>
       </w:r>
     </w:p>
     <w:p>
@@ -849,59 +699,59 @@
   <w:abstractNum w:abstractNumId="1">
     <w:lvl w:ilvl="0">
       <w:start w:val="1"/>
-      <w:pStyle w:val="Heading1"/>
-      <w:numFmt w:val="none"/>
-      <w:suff w:val="nothing"/>
-      <w:lvlText w:val=""/>
-      <w:lvlJc w:val="left"/>
-      <w:pPr>
-        <w:tabs>
-          <w:tab w:val="num" w:pos="0"/>
-        </w:tabs>
-        <w:ind w:left="0" w:hanging="0"/>
-      </w:pPr>
+      <w:numFmt w:val="none"/>
+      <w:suff w:val="nothing"/>
+      <w:lvlText w:val=""/>
+      <w:lvlJc w:val="left"/>
+      <w:pPr>
+        <w:tabs>
+          <w:tab w:val="num" w:pos="0"/>
+        </w:tabs>
+        <w:ind w:left="0" w:hanging="0"/>
+      </w:pPr>
+      <w:rPr/>
     </w:lvl>
     <w:lvl w:ilvl="1">
       <w:start w:val="1"/>
-      <w:pStyle w:val="Heading2"/>
-      <w:numFmt w:val="none"/>
-      <w:suff w:val="nothing"/>
-      <w:lvlText w:val=""/>
-      <w:lvlJc w:val="left"/>
-      <w:pPr>
-        <w:tabs>
-          <w:tab w:val="num" w:pos="0"/>
-        </w:tabs>
-        <w:ind w:left="0" w:hanging="0"/>
-      </w:pPr>
+      <w:numFmt w:val="none"/>
+      <w:suff w:val="nothing"/>
+      <w:lvlText w:val=""/>
+      <w:lvlJc w:val="left"/>
+      <w:pPr>
+        <w:tabs>
+          <w:tab w:val="num" w:pos="0"/>
+        </w:tabs>
+        <w:ind w:left="0" w:hanging="0"/>
+      </w:pPr>
+      <w:rPr/>
     </w:lvl>
     <w:lvl w:ilvl="2">
       <w:start w:val="1"/>
-      <w:pStyle w:val="Heading3"/>
-      <w:numFmt w:val="none"/>
-      <w:suff w:val="nothing"/>
-      <w:lvlText w:val=""/>
-      <w:lvlJc w:val="left"/>
-      <w:pPr>
-        <w:tabs>
-          <w:tab w:val="num" w:pos="0"/>
-        </w:tabs>
-        <w:ind w:left="0" w:hanging="0"/>
-      </w:pPr>
+      <w:numFmt w:val="none"/>
+      <w:suff w:val="nothing"/>
+      <w:lvlText w:val=""/>
+      <w:lvlJc w:val="left"/>
+      <w:pPr>
+        <w:tabs>
+          <w:tab w:val="num" w:pos="0"/>
+        </w:tabs>
+        <w:ind w:left="0" w:hanging="0"/>
+      </w:pPr>
+      <w:rPr/>
     </w:lvl>
     <w:lvl w:ilvl="3">
       <w:start w:val="1"/>
-      <w:pStyle w:val="Heading4"/>
-      <w:numFmt w:val="none"/>
-      <w:suff w:val="nothing"/>
-      <w:lvlText w:val=""/>
-      <w:lvlJc w:val="left"/>
-      <w:pPr>
-        <w:tabs>
-          <w:tab w:val="num" w:pos="0"/>
-        </w:tabs>
-        <w:ind w:left="0" w:hanging="0"/>
-      </w:pPr>
+      <w:numFmt w:val="none"/>
+      <w:suff w:val="nothing"/>
+      <w:lvlText w:val=""/>
+      <w:lvlJc w:val="left"/>
+      <w:pPr>
+        <w:tabs>
+          <w:tab w:val="num" w:pos="0"/>
+        </w:tabs>
+        <w:ind w:left="0" w:hanging="0"/>
+      </w:pPr>
+      <w:rPr/>
     </w:lvl>
     <w:lvl w:ilvl="4">
       <w:start w:val="1"/>
@@ -915,6 +765,7 @@
         </w:tabs>
         <w:ind w:left="0" w:hanging="0"/>
       </w:pPr>
+      <w:rPr/>
     </w:lvl>
     <w:lvl w:ilvl="5">
       <w:start w:val="1"/>
@@ -928,6 +779,7 @@
         </w:tabs>
         <w:ind w:left="0" w:hanging="0"/>
       </w:pPr>
+      <w:rPr/>
     </w:lvl>
     <w:lvl w:ilvl="6">
       <w:start w:val="1"/>
@@ -941,6 +793,7 @@
         </w:tabs>
         <w:ind w:left="0" w:hanging="0"/>
       </w:pPr>
+      <w:rPr/>
     </w:lvl>
     <w:lvl w:ilvl="7">
       <w:start w:val="1"/>
@@ -954,6 +807,7 @@
         </w:tabs>
         <w:ind w:left="0" w:hanging="0"/>
       </w:pPr>
+      <w:rPr/>
     </w:lvl>
     <w:lvl w:ilvl="8">
       <w:start w:val="1"/>
@@ -967,6 +821,7 @@
         </w:tabs>
         <w:ind w:left="0" w:hanging="0"/>
       </w:pPr>
+      <w:rPr/>
     </w:lvl>
   </w:abstractNum>
   <w:abstractNum w:abstractNumId="2">
@@ -1104,6 +959,125 @@
       <w:rPr>
         <w:rFonts w:ascii="OpenSymbol" w:hAnsi="OpenSymbol" w:cs="OpenSymbol" w:hint="default"/>
       </w:rPr>
+    </w:lvl>
+  </w:abstractNum>
+  <w:abstractNum w:abstractNumId="3">
+    <w:lvl w:ilvl="0">
+      <w:start w:val="1"/>
+      <w:numFmt w:val="none"/>
+      <w:suff w:val="nothing"/>
+      <w:lvlText w:val=""/>
+      <w:lvlJc w:val="left"/>
+      <w:pPr>
+        <w:tabs>
+          <w:tab w:val="num" w:pos="0"/>
+        </w:tabs>
+        <w:ind w:left="0" w:hanging="0"/>
+      </w:pPr>
+    </w:lvl>
+    <w:lvl w:ilvl="1">
+      <w:start w:val="1"/>
+      <w:numFmt w:val="none"/>
+      <w:suff w:val="nothing"/>
+      <w:lvlText w:val=""/>
+      <w:lvlJc w:val="left"/>
+      <w:pPr>
+        <w:tabs>
+          <w:tab w:val="num" w:pos="0"/>
+        </w:tabs>
+        <w:ind w:left="0" w:hanging="0"/>
+      </w:pPr>
+    </w:lvl>
+    <w:lvl w:ilvl="2">
+      <w:start w:val="1"/>
+      <w:numFmt w:val="none"/>
+      <w:suff w:val="nothing"/>
+      <w:lvlText w:val=""/>
+      <w:lvlJc w:val="left"/>
+      <w:pPr>
+        <w:tabs>
+          <w:tab w:val="num" w:pos="0"/>
+        </w:tabs>
+        <w:ind w:left="0" w:hanging="0"/>
+      </w:pPr>
+    </w:lvl>
+    <w:lvl w:ilvl="3">
+      <w:start w:val="1"/>
+      <w:numFmt w:val="none"/>
+      <w:suff w:val="nothing"/>
+      <w:lvlText w:val=""/>
+      <w:lvlJc w:val="left"/>
+      <w:pPr>
+        <w:tabs>
+          <w:tab w:val="num" w:pos="0"/>
+        </w:tabs>
+        <w:ind w:left="0" w:hanging="0"/>
+      </w:pPr>
+    </w:lvl>
+    <w:lvl w:ilvl="4">
+      <w:start w:val="1"/>
+      <w:numFmt w:val="none"/>
+      <w:suff w:val="nothing"/>
+      <w:lvlText w:val=""/>
+      <w:lvlJc w:val="left"/>
+      <w:pPr>
+        <w:tabs>
+          <w:tab w:val="num" w:pos="0"/>
+        </w:tabs>
+        <w:ind w:left="0" w:hanging="0"/>
+      </w:pPr>
+    </w:lvl>
+    <w:lvl w:ilvl="5">
+      <w:start w:val="1"/>
+      <w:numFmt w:val="none"/>
+      <w:suff w:val="nothing"/>
+      <w:lvlText w:val=""/>
+      <w:lvlJc w:val="left"/>
+      <w:pPr>
+        <w:tabs>
+          <w:tab w:val="num" w:pos="0"/>
+        </w:tabs>
+        <w:ind w:left="0" w:hanging="0"/>
+      </w:pPr>
+    </w:lvl>
+    <w:lvl w:ilvl="6">
+      <w:start w:val="1"/>
+      <w:numFmt w:val="none"/>
+      <w:suff w:val="nothing"/>
+      <w:lvlText w:val=""/>
+      <w:lvlJc w:val="left"/>
+      <w:pPr>
+        <w:tabs>
+          <w:tab w:val="num" w:pos="0"/>
+        </w:tabs>
+        <w:ind w:left="0" w:hanging="0"/>
+      </w:pPr>
+    </w:lvl>
+    <w:lvl w:ilvl="7">
+      <w:start w:val="1"/>
+      <w:numFmt w:val="none"/>
+      <w:suff w:val="nothing"/>
+      <w:lvlText w:val=""/>
+      <w:lvlJc w:val="left"/>
+      <w:pPr>
+        <w:tabs>
+          <w:tab w:val="num" w:pos="0"/>
+        </w:tabs>
+        <w:ind w:left="0" w:hanging="0"/>
+      </w:pPr>
+    </w:lvl>
+    <w:lvl w:ilvl="8">
+      <w:start w:val="1"/>
+      <w:numFmt w:val="none"/>
+      <w:suff w:val="nothing"/>
+      <w:lvlText w:val=""/>
+      <w:lvlJc w:val="left"/>
+      <w:pPr>
+        <w:tabs>
+          <w:tab w:val="num" w:pos="0"/>
+        </w:tabs>
+        <w:ind w:left="0" w:hanging="0"/>
+      </w:pPr>
     </w:lvl>
   </w:abstractNum>
   <w:num w:numId="1">
@@ -1111,6 +1085,9 @@
   </w:num>
   <w:num w:numId="2">
     <w:abstractNumId w:val="2"/>
+  </w:num>
+  <w:num w:numId="3">
+    <w:abstractNumId w:val="3"/>
   </w:num>
 </w:numbering>
 </file>
@@ -1324,6 +1301,16 @@
     </w:pPr>
     <w:rPr/>
   </w:style>
+  <w:style w:type="paragraph" w:styleId="Normal-RightAlign">
+    <w:name w:val="Normal - Right Align"/>
+    <w:basedOn w:val="Normal"/>
+    <w:qFormat/>
+    <w:pPr>
+      <w:spacing w:lineRule="auto" w:line="240" w:before="0" w:after="0"/>
+      <w:jc w:val="right"/>
+    </w:pPr>
+    <w:rPr/>
+  </w:style>
 </w:styles>
 </file>
 

</xml_diff>

<commit_message>
Feat: working links in full docx example
</commit_message>
<xml_diff>
--- a/Document-Templates/Full-Example/Full.docx
+++ b/Document-Templates/Full-Example/Full.docx
@@ -5,10 +5,6 @@
     <w:p>
       <w:pPr>
         <w:pStyle w:val="Heading1"/>
-        <w:numPr>
-          <w:ilvl w:val="0"/>
-          <w:numId w:val="1"/>
-        </w:numPr>
         <w:spacing w:before="240" w:after="120"/>
         <w:ind w:hanging="0" w:left="0"/>
         <w:rPr/>
@@ -30,7 +26,7 @@
       </w:pPr>
       <w:r>
         <w:rPr/>
-        <w:t>Data Mapping - Fields</w:t>
+        <w:t>Data Mapping – Fields</w:t>
       </w:r>
     </w:p>
     <w:p>
@@ -214,7 +210,7 @@
         <w:rPr>
           <w:color w:val="30D6BC"/>
         </w:rPr>
-        <w:t>{data.projects[0].title}</w:t>
+        <w:t>{projects[0].title}</w:t>
       </w:r>
       <w:r>
         <w:rPr/>
@@ -224,7 +220,7 @@
         <w:rPr>
           <w:color w:val="30D6BC"/>
         </w:rPr>
-        <w:t>{data.projects[0].description}</w:t>
+        <w:t>{projects[0].description}</w:t>
       </w:r>
     </w:p>
     <w:p>
@@ -295,6 +291,63 @@
           <w:color w:val="30D6BC"/>
         </w:rPr>
         <w:t>{/show}{/section}</w:t>
+      </w:r>
+    </w:p>
+    <w:p>
+      <w:pPr>
+        <w:pStyle w:val="BodyText"/>
+        <w:rPr>
+          <w:color w:val="30D6BC"/>
+        </w:rPr>
+      </w:pPr>
+      <w:r>
+        <w:rPr>
+          <w:color w:val="30D6BC"/>
+        </w:rPr>
+        <w:t>{#section</w:t>
+      </w:r>
+      <w:r>
+        <w:rPr>
+          <w:color w:val="30D6BC"/>
+        </w:rPr>
+        <w:t>2</w:t>
+      </w:r>
+      <w:r>
+        <w:rPr>
+          <w:color w:val="30D6BC"/>
+        </w:rPr>
+        <w:t>}{#show}</w:t>
+      </w:r>
+      <w:r>
+        <w:rPr/>
+        <w:tab/>
+        <w:t>Today</w:t>
+      </w:r>
+      <w:r>
+        <w:rPr/>
+        <w:t>2</w:t>
+      </w:r>
+      <w:r>
+        <w:rPr/>
+        <w:t xml:space="preserve">: </w:t>
+      </w:r>
+      <w:r>
+        <w:rPr>
+          <w:color w:val="30D6BC"/>
+        </w:rPr>
+        <w:t>{date}{/show}{/section</w:t>
+      </w:r>
+      <w:r>
+        <w:rPr>
+          <w:color w:val="30D6BC"/>
+        </w:rPr>
+        <w:t>2</w:t>
+      </w:r>
+      <w:r>
+        <w:rPr>
+          <w:color w:val="30D6BC"/>
+        </w:rPr>
+        <w:t>}</w:t>
       </w:r>
     </w:p>
     <w:p>
@@ -384,48 +437,112 @@
         </w:tblCellMar>
       </w:tblPr>
       <w:tblGrid>
-        <w:gridCol w:w="4818"/>
-        <w:gridCol w:w="4819"/>
+        <w:gridCol w:w="4985"/>
+        <w:gridCol w:w="4986"/>
       </w:tblGrid>
       <w:tr>
         <w:trPr/>
         <w:tc>
           <w:tcPr>
-            <w:tcW w:w="4818" w:type="dxa"/>
+            <w:tcW w:w="4985" w:type="dxa"/>
             <w:tcBorders>
               <w:top w:val="single" w:sz="4" w:space="0" w:color="000000"/>
               <w:left w:val="single" w:sz="4" w:space="0" w:color="000000"/>
               <w:bottom w:val="single" w:sz="4" w:space="0" w:color="000000"/>
             </w:tcBorders>
+            <w:shd w:fill="EEEEEE" w:val="clear"/>
           </w:tcPr>
           <w:p>
             <w:pPr>
               <w:pStyle w:val="TableContents"/>
-              <w:rPr/>
+              <w:spacing w:before="0" w:after="160"/>
+              <w:jc w:val="left"/>
+              <w:rPr>
+                <w:rFonts w:ascii="Liberation Serif" w:hAnsi="Liberation Serif"/>
+                <w:b/>
+                <w:bCs/>
+                <w:i w:val="false"/>
+                <w:i w:val="false"/>
+                <w:iCs w:val="false"/>
+                <w:strike w:val="false"/>
+                <w:dstrike w:val="false"/>
+                <w:outline w:val="false"/>
+                <w:shadow w:val="false"/>
+                <w:color w:val="000000"/>
+                <w:sz w:val="24"/>
+                <w:szCs w:val="24"/>
+                <w:u w:val="none"/>
+              </w:rPr>
             </w:pPr>
             <w:r>
-              <w:rPr/>
+              <w:rPr>
+                <w:rFonts w:ascii="Liberation Serif" w:hAnsi="Liberation Serif"/>
+                <w:b/>
+                <w:bCs/>
+                <w:i w:val="false"/>
+                <w:iCs w:val="false"/>
+                <w:strike w:val="false"/>
+                <w:dstrike w:val="false"/>
+                <w:outline w:val="false"/>
+                <w:shadow w:val="false"/>
+                <w:color w:val="000000"/>
+                <w:sz w:val="24"/>
+                <w:szCs w:val="24"/>
+                <w:u w:val="none"/>
+              </w:rPr>
               <w:t>Project</w:t>
             </w:r>
           </w:p>
         </w:tc>
         <w:tc>
           <w:tcPr>
-            <w:tcW w:w="4819" w:type="dxa"/>
+            <w:tcW w:w="4986" w:type="dxa"/>
             <w:tcBorders>
               <w:top w:val="single" w:sz="4" w:space="0" w:color="000000"/>
               <w:left w:val="single" w:sz="4" w:space="0" w:color="000000"/>
               <w:bottom w:val="single" w:sz="4" w:space="0" w:color="000000"/>
               <w:right w:val="single" w:sz="4" w:space="0" w:color="000000"/>
             </w:tcBorders>
+            <w:shd w:fill="EEEEEE" w:val="clear"/>
           </w:tcPr>
           <w:p>
             <w:pPr>
               <w:pStyle w:val="TableContents"/>
-              <w:rPr/>
+              <w:spacing w:before="0" w:after="160"/>
+              <w:jc w:val="left"/>
+              <w:rPr>
+                <w:rFonts w:ascii="Liberation Serif" w:hAnsi="Liberation Serif"/>
+                <w:b/>
+                <w:bCs/>
+                <w:i w:val="false"/>
+                <w:i w:val="false"/>
+                <w:iCs w:val="false"/>
+                <w:strike w:val="false"/>
+                <w:dstrike w:val="false"/>
+                <w:outline w:val="false"/>
+                <w:shadow w:val="false"/>
+                <w:color w:val="000000"/>
+                <w:sz w:val="24"/>
+                <w:szCs w:val="24"/>
+                <w:u w:val="none"/>
+              </w:rPr>
             </w:pPr>
             <w:r>
-              <w:rPr/>
+              <w:rPr>
+                <w:rFonts w:ascii="Liberation Serif" w:hAnsi="Liberation Serif"/>
+                <w:b/>
+                <w:bCs/>
+                <w:i w:val="false"/>
+                <w:iCs w:val="false"/>
+                <w:strike w:val="false"/>
+                <w:dstrike w:val="false"/>
+                <w:outline w:val="false"/>
+                <w:shadow w:val="false"/>
+                <w:color w:val="000000"/>
+                <w:sz w:val="24"/>
+                <w:szCs w:val="24"/>
+                <w:u w:val="none"/>
+              </w:rPr>
               <w:t>Description</w:t>
             </w:r>
           </w:p>
@@ -435,7 +552,7 @@
         <w:trPr/>
         <w:tc>
           <w:tcPr>
-            <w:tcW w:w="4818" w:type="dxa"/>
+            <w:tcW w:w="4985" w:type="dxa"/>
             <w:tcBorders>
               <w:left w:val="single" w:sz="4" w:space="0" w:color="000000"/>
               <w:bottom w:val="single" w:sz="4" w:space="0" w:color="000000"/>
@@ -445,13 +562,26 @@
             <w:pPr>
               <w:pStyle w:val="BodyText"/>
               <w:spacing w:before="0" w:after="140"/>
+              <w:jc w:val="left"/>
               <w:rPr>
                 <w:color w:val="30D6BC"/>
               </w:rPr>
             </w:pPr>
             <w:r>
               <w:rPr>
+                <w:rFonts w:ascii="Liberation Serif" w:hAnsi="Liberation Serif"/>
+                <w:b w:val="false"/>
+                <w:bCs w:val="false"/>
+                <w:i w:val="false"/>
+                <w:iCs w:val="false"/>
+                <w:strike w:val="false"/>
+                <w:dstrike w:val="false"/>
+                <w:outline w:val="false"/>
+                <w:shadow w:val="false"/>
                 <w:color w:val="30D6BC"/>
+                <w:sz w:val="24"/>
+                <w:szCs w:val="24"/>
+                <w:u w:val="none"/>
               </w:rPr>
               <w:t>{#projects}{title}</w:t>
             </w:r>
@@ -459,7 +589,7 @@
         </w:tc>
         <w:tc>
           <w:tcPr>
-            <w:tcW w:w="4819" w:type="dxa"/>
+            <w:tcW w:w="4986" w:type="dxa"/>
             <w:tcBorders>
               <w:left w:val="single" w:sz="4" w:space="0" w:color="000000"/>
               <w:bottom w:val="single" w:sz="4" w:space="0" w:color="000000"/>
@@ -470,13 +600,39 @@
             <w:pPr>
               <w:pStyle w:val="BodyText"/>
               <w:spacing w:before="0" w:after="140"/>
+              <w:jc w:val="left"/>
               <w:rPr>
-                <w:color w:val="30D6BC"/>
+                <w:rFonts w:ascii="Liberation Serif" w:hAnsi="Liberation Serif"/>
+                <w:b w:val="false"/>
+                <w:bCs w:val="false"/>
+                <w:i/>
+                <w:i/>
+                <w:iCs/>
+                <w:strike w:val="false"/>
+                <w:dstrike w:val="false"/>
+                <w:outline w:val="false"/>
+                <w:shadow w:val="false"/>
+                <w:color w:val="000000"/>
+                <w:sz w:val="24"/>
+                <w:szCs w:val="24"/>
+                <w:u w:val="none"/>
               </w:rPr>
             </w:pPr>
             <w:r>
               <w:rPr>
+                <w:rFonts w:ascii="Liberation Serif" w:hAnsi="Liberation Serif"/>
+                <w:b w:val="false"/>
+                <w:bCs w:val="false"/>
+                <w:i/>
+                <w:iCs/>
+                <w:strike w:val="false"/>
+                <w:dstrike w:val="false"/>
+                <w:outline w:val="false"/>
+                <w:shadow w:val="false"/>
                 <w:color w:val="30D6BC"/>
+                <w:sz w:val="24"/>
+                <w:szCs w:val="24"/>
+                <w:u w:val="none"/>
               </w:rPr>
               <w:t>{description}{/projects}</w:t>
             </w:r>
@@ -529,11 +685,6 @@
     <w:p>
       <w:pPr>
         <w:pStyle w:val="Heading2"/>
-        <w:numPr>
-          <w:ilvl w:val="0"/>
-          <w:numId w:val="0"/>
-        </w:numPr>
-        <w:ind w:hanging="0" w:left="0"/>
         <w:rPr/>
       </w:pPr>
       <w:r>
@@ -618,13 +769,7 @@
         <w:rPr>
           <w:color w:val="00A933"/>
         </w:rPr>
-        <w:t>l</w:t>
-      </w:r>
-      <w:r>
-        <w:rPr>
-          <w:color w:val="00A933"/>
-        </w:rPr>
-        <w:t>ink1</w:t>
+        <w:t>link1</w:t>
       </w:r>
       <w:r>
         <w:rPr>
@@ -650,6 +795,20 @@
     </w:p>
     <w:p>
       <w:pPr>
+        <w:pStyle w:val="Normal"/>
+        <w:numPr>
+          <w:ilvl w:val="0"/>
+          <w:numId w:val="0"/>
+        </w:numPr>
+        <w:ind w:hanging="0" w:left="0"/>
+        <w:rPr/>
+      </w:pPr>
+      <w:r>
+        <w:rPr/>
+      </w:r>
+    </w:p>
+    <w:p>
+      <w:pPr>
         <w:pStyle w:val="BodyText"/>
         <w:spacing w:before="0" w:after="140"/>
         <w:rPr>
@@ -666,13 +825,7 @@
         <w:rPr>
           <w:color w:val="00A933"/>
         </w:rPr>
-        <w:t>i</w:t>
-      </w:r>
-      <w:r>
-        <w:rPr>
-          <w:color w:val="00A933"/>
-        </w:rPr>
-        <w:t>mage1</w:t>
+        <w:t>image1</w:t>
       </w:r>
       <w:r>
         <w:rPr>
@@ -682,16 +835,47 @@
       </w:r>
     </w:p>
     <w:sectPr>
+      <w:headerReference w:type="default" r:id="rId2"/>
+      <w:footerReference w:type="first" r:id="rId3"/>
       <w:type w:val="nextPage"/>
-      <w:pgSz w:w="11906" w:h="16838"/>
-      <w:pgMar w:left="1134" w:right="1134" w:gutter="0" w:header="0" w:top="1134" w:footer="0" w:bottom="1134"/>
+      <w:pgSz w:w="12240" w:h="15840"/>
+      <w:pgMar w:left="1134" w:right="1134" w:gutter="0" w:header="1134" w:top="1670" w:footer="1134" w:bottom="1134"/>
       <w:pgNumType w:fmt="decimal"/>
       <w:formProt w:val="false"/>
+      <w:titlePg/>
       <w:textDirection w:val="lrTb"/>
-      <w:docGrid w:type="default" w:linePitch="100" w:charSpace="0"/>
+      <w:docGrid w:type="default" w:linePitch="360" w:charSpace="0"/>
     </w:sectPr>
   </w:body>
 </w:document>
+</file>
+
+<file path=word/footer1.xml><?xml version="1.0" encoding="utf-8"?>
+<w:ftr xmlns:o="urn:schemas-microsoft-com:office:office" xmlns:r="http://schemas.openxmlformats.org/officeDocument/2006/relationships" xmlns:v="urn:schemas-microsoft-com:vml" xmlns:w="http://schemas.openxmlformats.org/wordprocessingml/2006/main" xmlns:w10="urn:schemas-microsoft-com:office:word" xmlns:wp="http://schemas.openxmlformats.org/drawingml/2006/wordprocessingDrawing" xmlns:wps="http://schemas.microsoft.com/office/word/2010/wordprocessingShape" xmlns:wpg="http://schemas.microsoft.com/office/word/2010/wordprocessingGroup" xmlns:mc="http://schemas.openxmlformats.org/markup-compatibility/2006" xmlns:wp14="http://schemas.microsoft.com/office/word/2010/wordprocessingDrawing" xmlns:w14="http://schemas.microsoft.com/office/word/2010/wordml" xmlns:w15="http://schemas.microsoft.com/office/word/2012/wordml" mc:Ignorable="w14 wp14 w15">
+  <w:p>
+    <w:pPr>
+      <w:pStyle w:val="Footer"/>
+      <w:rPr/>
+    </w:pPr>
+    <w:r>
+      <w:rPr/>
+    </w:r>
+  </w:p>
+</w:ftr>
+</file>
+
+<file path=word/header1.xml><?xml version="1.0" encoding="utf-8"?>
+<w:hdr xmlns:o="urn:schemas-microsoft-com:office:office" xmlns:r="http://schemas.openxmlformats.org/officeDocument/2006/relationships" xmlns:v="urn:schemas-microsoft-com:vml" xmlns:w="http://schemas.openxmlformats.org/wordprocessingml/2006/main" xmlns:w10="urn:schemas-microsoft-com:office:word" xmlns:wp="http://schemas.openxmlformats.org/drawingml/2006/wordprocessingDrawing" xmlns:wps="http://schemas.microsoft.com/office/word/2010/wordprocessingShape" xmlns:wpg="http://schemas.microsoft.com/office/word/2010/wordprocessingGroup" xmlns:mc="http://schemas.openxmlformats.org/markup-compatibility/2006" xmlns:wp14="http://schemas.microsoft.com/office/word/2010/wordprocessingDrawing" xmlns:w14="http://schemas.microsoft.com/office/word/2010/wordml" xmlns:w15="http://schemas.microsoft.com/office/word/2012/wordml" mc:Ignorable="w14 wp14 w15">
+  <w:p>
+    <w:pPr>
+      <w:pStyle w:val="Header"/>
+      <w:rPr/>
+    </w:pPr>
+    <w:r>
+      <w:rPr/>
+    </w:r>
+  </w:p>
+</w:hdr>
 </file>
 
 <file path=word/numbering.xml><?xml version="1.0" encoding="utf-8"?>
@@ -699,175 +883,165 @@
   <w:abstractNum w:abstractNumId="1">
     <w:lvl w:ilvl="0">
       <w:start w:val="1"/>
-      <w:numFmt w:val="none"/>
-      <w:suff w:val="nothing"/>
-      <w:lvlText w:val=""/>
+      <w:numFmt w:val="decimal"/>
+      <w:lvlText w:val="%1."/>
       <w:lvlJc w:val="left"/>
       <w:pPr>
         <w:tabs>
           <w:tab w:val="num" w:pos="0"/>
         </w:tabs>
-        <w:ind w:left="0" w:hanging="0"/>
+        <w:ind w:left="720" w:hanging="360"/>
       </w:pPr>
       <w:rPr/>
     </w:lvl>
     <w:lvl w:ilvl="1">
       <w:start w:val="1"/>
-      <w:numFmt w:val="none"/>
-      <w:suff w:val="nothing"/>
-      <w:lvlText w:val=""/>
+      <w:numFmt w:val="lowerLetter"/>
+      <w:lvlText w:val="%2."/>
       <w:lvlJc w:val="left"/>
       <w:pPr>
         <w:tabs>
           <w:tab w:val="num" w:pos="0"/>
         </w:tabs>
-        <w:ind w:left="0" w:hanging="0"/>
+        <w:ind w:left="1440" w:hanging="360"/>
       </w:pPr>
       <w:rPr/>
     </w:lvl>
     <w:lvl w:ilvl="2">
       <w:start w:val="1"/>
-      <w:numFmt w:val="none"/>
-      <w:suff w:val="nothing"/>
-      <w:lvlText w:val=""/>
-      <w:lvlJc w:val="left"/>
+      <w:numFmt w:val="lowerRoman"/>
+      <w:lvlText w:val="%3."/>
+      <w:lvlJc w:val="right"/>
       <w:pPr>
         <w:tabs>
           <w:tab w:val="num" w:pos="0"/>
         </w:tabs>
-        <w:ind w:left="0" w:hanging="0"/>
+        <w:ind w:left="2160" w:hanging="180"/>
       </w:pPr>
       <w:rPr/>
     </w:lvl>
     <w:lvl w:ilvl="3">
       <w:start w:val="1"/>
-      <w:numFmt w:val="none"/>
-      <w:suff w:val="nothing"/>
-      <w:lvlText w:val=""/>
+      <w:numFmt w:val="decimal"/>
+      <w:lvlText w:val="%4."/>
       <w:lvlJc w:val="left"/>
       <w:pPr>
         <w:tabs>
           <w:tab w:val="num" w:pos="0"/>
         </w:tabs>
-        <w:ind w:left="0" w:hanging="0"/>
+        <w:ind w:left="2880" w:hanging="360"/>
       </w:pPr>
       <w:rPr/>
     </w:lvl>
     <w:lvl w:ilvl="4">
       <w:start w:val="1"/>
-      <w:numFmt w:val="none"/>
-      <w:suff w:val="nothing"/>
-      <w:lvlText w:val=""/>
+      <w:numFmt w:val="lowerLetter"/>
+      <w:lvlText w:val="%5."/>
       <w:lvlJc w:val="left"/>
       <w:pPr>
         <w:tabs>
           <w:tab w:val="num" w:pos="0"/>
         </w:tabs>
-        <w:ind w:left="0" w:hanging="0"/>
+        <w:ind w:left="3600" w:hanging="360"/>
       </w:pPr>
       <w:rPr/>
     </w:lvl>
     <w:lvl w:ilvl="5">
       <w:start w:val="1"/>
-      <w:numFmt w:val="none"/>
-      <w:suff w:val="nothing"/>
-      <w:lvlText w:val=""/>
-      <w:lvlJc w:val="left"/>
+      <w:numFmt w:val="lowerRoman"/>
+      <w:lvlText w:val="%6."/>
+      <w:lvlJc w:val="right"/>
       <w:pPr>
         <w:tabs>
           <w:tab w:val="num" w:pos="0"/>
         </w:tabs>
-        <w:ind w:left="0" w:hanging="0"/>
+        <w:ind w:left="4320" w:hanging="180"/>
       </w:pPr>
       <w:rPr/>
     </w:lvl>
     <w:lvl w:ilvl="6">
       <w:start w:val="1"/>
-      <w:numFmt w:val="none"/>
-      <w:suff w:val="nothing"/>
-      <w:lvlText w:val=""/>
+      <w:numFmt w:val="decimal"/>
+      <w:lvlText w:val="%7."/>
       <w:lvlJc w:val="left"/>
       <w:pPr>
         <w:tabs>
           <w:tab w:val="num" w:pos="0"/>
         </w:tabs>
-        <w:ind w:left="0" w:hanging="0"/>
+        <w:ind w:left="5040" w:hanging="360"/>
       </w:pPr>
       <w:rPr/>
     </w:lvl>
     <w:lvl w:ilvl="7">
       <w:start w:val="1"/>
-      <w:numFmt w:val="none"/>
-      <w:suff w:val="nothing"/>
-      <w:lvlText w:val=""/>
+      <w:numFmt w:val="lowerLetter"/>
+      <w:lvlText w:val="%8."/>
       <w:lvlJc w:val="left"/>
       <w:pPr>
         <w:tabs>
           <w:tab w:val="num" w:pos="0"/>
         </w:tabs>
-        <w:ind w:left="0" w:hanging="0"/>
+        <w:ind w:left="5760" w:hanging="360"/>
       </w:pPr>
       <w:rPr/>
     </w:lvl>
     <w:lvl w:ilvl="8">
       <w:start w:val="1"/>
-      <w:numFmt w:val="none"/>
-      <w:suff w:val="nothing"/>
-      <w:lvlText w:val=""/>
-      <w:lvlJc w:val="left"/>
+      <w:numFmt w:val="lowerRoman"/>
+      <w:lvlText w:val="%9."/>
+      <w:lvlJc w:val="right"/>
       <w:pPr>
         <w:tabs>
           <w:tab w:val="num" w:pos="0"/>
         </w:tabs>
-        <w:ind w:left="0" w:hanging="0"/>
+        <w:ind w:left="6480" w:hanging="180"/>
       </w:pPr>
       <w:rPr/>
     </w:lvl>
   </w:abstractNum>
   <w:abstractNum w:abstractNumId="2">
     <w:lvl w:ilvl="0">
-      <w:start w:val="1"/>
       <w:numFmt w:val="bullet"/>
-      <w:lvlText w:val=""/>
+      <w:lvlText w:val=""/>
       <w:lvlJc w:val="left"/>
       <w:pPr>
         <w:tabs>
-          <w:tab w:val="num" w:pos="720"/>
+          <w:tab w:val="num" w:pos="0"/>
         </w:tabs>
-        <w:ind w:left="720" w:hanging="360"/>
+        <w:ind w:left="475" w:hanging="360"/>
       </w:pPr>
       <w:rPr>
-        <w:rFonts w:ascii="Symbol" w:hAnsi="Symbol" w:cs="Symbol" w:hint="default"/>
+        <w:rFonts w:ascii="Wingdings" w:hAnsi="Wingdings" w:cs="Wingdings" w:hint="default"/>
       </w:rPr>
     </w:lvl>
     <w:lvl w:ilvl="1">
       <w:start w:val="1"/>
       <w:numFmt w:val="bullet"/>
-      <w:lvlText w:val="◦"/>
+      <w:lvlText w:val="o"/>
       <w:lvlJc w:val="left"/>
       <w:pPr>
         <w:tabs>
-          <w:tab w:val="num" w:pos="1080"/>
+          <w:tab w:val="num" w:pos="0"/>
         </w:tabs>
-        <w:ind w:left="1080" w:hanging="360"/>
+        <w:ind w:left="1195" w:hanging="360"/>
       </w:pPr>
       <w:rPr>
-        <w:rFonts w:ascii="OpenSymbol" w:hAnsi="OpenSymbol" w:cs="OpenSymbol" w:hint="default"/>
+        <w:rFonts w:ascii="Courier New" w:hAnsi="Courier New" w:cs="Courier New" w:hint="default"/>
       </w:rPr>
     </w:lvl>
     <w:lvl w:ilvl="2">
       <w:start w:val="1"/>
       <w:numFmt w:val="bullet"/>
-      <w:lvlText w:val="▪"/>
+      <w:lvlText w:val=""/>
       <w:lvlJc w:val="left"/>
       <w:pPr>
         <w:tabs>
-          <w:tab w:val="num" w:pos="1440"/>
+          <w:tab w:val="num" w:pos="0"/>
         </w:tabs>
-        <w:ind w:left="1440" w:hanging="360"/>
+        <w:ind w:left="1915" w:hanging="360"/>
       </w:pPr>
       <w:rPr>
-        <w:rFonts w:ascii="OpenSymbol" w:hAnsi="OpenSymbol" w:cs="OpenSymbol" w:hint="default"/>
+        <w:rFonts w:ascii="Wingdings" w:hAnsi="Wingdings" w:cs="Wingdings" w:hint="default"/>
       </w:rPr>
     </w:lvl>
     <w:lvl w:ilvl="3">
@@ -877,9 +1051,9 @@
       <w:lvlJc w:val="left"/>
       <w:pPr>
         <w:tabs>
-          <w:tab w:val="num" w:pos="1800"/>
+          <w:tab w:val="num" w:pos="0"/>
         </w:tabs>
-        <w:ind w:left="1800" w:hanging="360"/>
+        <w:ind w:left="2635" w:hanging="360"/>
       </w:pPr>
       <w:rPr>
         <w:rFonts w:ascii="Symbol" w:hAnsi="Symbol" w:cs="Symbol" w:hint="default"/>
@@ -888,31 +1062,31 @@
     <w:lvl w:ilvl="4">
       <w:start w:val="1"/>
       <w:numFmt w:val="bullet"/>
-      <w:lvlText w:val="◦"/>
+      <w:lvlText w:val="o"/>
       <w:lvlJc w:val="left"/>
       <w:pPr>
         <w:tabs>
-          <w:tab w:val="num" w:pos="2160"/>
+          <w:tab w:val="num" w:pos="0"/>
         </w:tabs>
-        <w:ind w:left="2160" w:hanging="360"/>
+        <w:ind w:left="3355" w:hanging="360"/>
       </w:pPr>
       <w:rPr>
-        <w:rFonts w:ascii="OpenSymbol" w:hAnsi="OpenSymbol" w:cs="OpenSymbol" w:hint="default"/>
+        <w:rFonts w:ascii="Courier New" w:hAnsi="Courier New" w:cs="Courier New" w:hint="default"/>
       </w:rPr>
     </w:lvl>
     <w:lvl w:ilvl="5">
       <w:start w:val="1"/>
       <w:numFmt w:val="bullet"/>
-      <w:lvlText w:val="▪"/>
+      <w:lvlText w:val=""/>
       <w:lvlJc w:val="left"/>
       <w:pPr>
         <w:tabs>
-          <w:tab w:val="num" w:pos="2520"/>
+          <w:tab w:val="num" w:pos="0"/>
         </w:tabs>
-        <w:ind w:left="2520" w:hanging="360"/>
+        <w:ind w:left="4075" w:hanging="360"/>
       </w:pPr>
       <w:rPr>
-        <w:rFonts w:ascii="OpenSymbol" w:hAnsi="OpenSymbol" w:cs="OpenSymbol" w:hint="default"/>
+        <w:rFonts w:ascii="Wingdings" w:hAnsi="Wingdings" w:cs="Wingdings" w:hint="default"/>
       </w:rPr>
     </w:lvl>
     <w:lvl w:ilvl="6">
@@ -922,9 +1096,9 @@
       <w:lvlJc w:val="left"/>
       <w:pPr>
         <w:tabs>
-          <w:tab w:val="num" w:pos="2880"/>
+          <w:tab w:val="num" w:pos="0"/>
         </w:tabs>
-        <w:ind w:left="2880" w:hanging="360"/>
+        <w:ind w:left="4795" w:hanging="360"/>
       </w:pPr>
       <w:rPr>
         <w:rFonts w:ascii="Symbol" w:hAnsi="Symbol" w:cs="Symbol" w:hint="default"/>
@@ -933,31 +1107,31 @@
     <w:lvl w:ilvl="7">
       <w:start w:val="1"/>
       <w:numFmt w:val="bullet"/>
-      <w:lvlText w:val="◦"/>
+      <w:lvlText w:val="o"/>
       <w:lvlJc w:val="left"/>
       <w:pPr>
         <w:tabs>
-          <w:tab w:val="num" w:pos="3240"/>
+          <w:tab w:val="num" w:pos="0"/>
         </w:tabs>
-        <w:ind w:left="3240" w:hanging="360"/>
+        <w:ind w:left="5515" w:hanging="360"/>
       </w:pPr>
       <w:rPr>
-        <w:rFonts w:ascii="OpenSymbol" w:hAnsi="OpenSymbol" w:cs="OpenSymbol" w:hint="default"/>
+        <w:rFonts w:ascii="Courier New" w:hAnsi="Courier New" w:cs="Courier New" w:hint="default"/>
       </w:rPr>
     </w:lvl>
     <w:lvl w:ilvl="8">
       <w:start w:val="1"/>
       <w:numFmt w:val="bullet"/>
-      <w:lvlText w:val="▪"/>
+      <w:lvlText w:val=""/>
       <w:lvlJc w:val="left"/>
       <w:pPr>
         <w:tabs>
-          <w:tab w:val="num" w:pos="3600"/>
+          <w:tab w:val="num" w:pos="0"/>
         </w:tabs>
-        <w:ind w:left="3600" w:hanging="360"/>
+        <w:ind w:left="6235" w:hanging="360"/>
       </w:pPr>
       <w:rPr>
-        <w:rFonts w:ascii="OpenSymbol" w:hAnsi="OpenSymbol" w:cs="OpenSymbol" w:hint="default"/>
+        <w:rFonts w:ascii="Wingdings" w:hAnsi="Wingdings" w:cs="Wingdings" w:hint="default"/>
       </w:rPr>
     </w:lvl>
   </w:abstractNum>
@@ -1097,11 +1271,10 @@
   <w:docDefaults>
     <w:rPrDefault>
       <w:rPr>
-        <w:rFonts w:ascii="Liberation Serif" w:hAnsi="Liberation Serif" w:eastAsia="Songti SC" w:cs="Arial Unicode MS"/>
-        <w:kern w:val="2"/>
-        <w:sz w:val="24"/>
-        <w:szCs w:val="24"/>
-        <w:lang w:val="en-GB" w:eastAsia="zh-CN" w:bidi="hi-IN"/>
+        <w:rFonts w:ascii="Century Gothic" w:hAnsi="Century Gothic" w:eastAsia="" w:cs="" w:asciiTheme="minorHAnsi" w:cstheme="minorBidi" w:eastAsiaTheme="minorEastAsia" w:hAnsiTheme="minorHAnsi"/>
+        <w:sz w:val="21"/>
+        <w:szCs w:val="21"/>
+        <w:lang w:val="en-US" w:eastAsia="en-US" w:bidi="ar-SA"/>
       </w:rPr>
     </w:rPrDefault>
     <w:pPrDefault>
@@ -1110,105 +1283,1013 @@
       </w:pPr>
     </w:pPrDefault>
   </w:docDefaults>
-  <w:style w:type="paragraph" w:styleId="Normal">
+  <w:latentStyles w:defLockedState="0" w:defUIPriority="99" w:defSemiHidden="0" w:defUnhideWhenUsed="0" w:defQFormat="0" w:count="376">
+    <w:lsdException w:name="Normal" w:uiPriority="0" w:qFormat="1"/>
+    <w:lsdException w:name="heading 1" w:uiPriority="9" w:qFormat="1"/>
+    <w:lsdException w:name="heading 2" w:uiPriority="9" w:semiHidden="1" w:unhideWhenUsed="1" w:qFormat="1"/>
+    <w:lsdException w:name="heading 3" w:uiPriority="9" w:semiHidden="1" w:unhideWhenUsed="1" w:qFormat="1"/>
+    <w:lsdException w:name="heading 4" w:uiPriority="9" w:semiHidden="1" w:unhideWhenUsed="1" w:qFormat="1"/>
+    <w:lsdException w:name="heading 5" w:uiPriority="9" w:semiHidden="1" w:unhideWhenUsed="1" w:qFormat="1"/>
+    <w:lsdException w:name="heading 6" w:uiPriority="9" w:semiHidden="1" w:unhideWhenUsed="1" w:qFormat="1"/>
+    <w:lsdException w:name="heading 7" w:uiPriority="9" w:semiHidden="1" w:unhideWhenUsed="1" w:qFormat="1"/>
+    <w:lsdException w:name="heading 8" w:uiPriority="9" w:semiHidden="1" w:unhideWhenUsed="1" w:qFormat="1"/>
+    <w:lsdException w:name="heading 9" w:uiPriority="9" w:semiHidden="1" w:unhideWhenUsed="1" w:qFormat="1"/>
+    <w:lsdException w:name="index 1" w:semiHidden="1" w:unhideWhenUsed="1"/>
+    <w:lsdException w:name="index 2" w:semiHidden="1" w:unhideWhenUsed="1"/>
+    <w:lsdException w:name="index 3" w:semiHidden="1" w:unhideWhenUsed="1"/>
+    <w:lsdException w:name="index 4" w:semiHidden="1" w:unhideWhenUsed="1"/>
+    <w:lsdException w:name="index 5" w:semiHidden="1" w:unhideWhenUsed="1"/>
+    <w:lsdException w:name="index 6" w:semiHidden="1" w:unhideWhenUsed="1"/>
+    <w:lsdException w:name="index 7" w:semiHidden="1" w:unhideWhenUsed="1"/>
+    <w:lsdException w:name="index 8" w:semiHidden="1" w:unhideWhenUsed="1"/>
+    <w:lsdException w:name="index 9" w:semiHidden="1" w:unhideWhenUsed="1"/>
+    <w:lsdException w:name="toc 1" w:uiPriority="39"/>
+    <w:lsdException w:name="toc 2" w:uiPriority="39" w:semiHidden="1"/>
+    <w:lsdException w:name="toc 3" w:uiPriority="39" w:semiHidden="1"/>
+    <w:lsdException w:name="toc 4" w:uiPriority="39" w:semiHidden="1"/>
+    <w:lsdException w:name="toc 5" w:uiPriority="39" w:semiHidden="1"/>
+    <w:lsdException w:name="toc 6" w:uiPriority="39" w:semiHidden="1"/>
+    <w:lsdException w:name="toc 7" w:uiPriority="39" w:semiHidden="1"/>
+    <w:lsdException w:name="toc 8" w:uiPriority="39" w:semiHidden="1"/>
+    <w:lsdException w:name="toc 9" w:uiPriority="39" w:semiHidden="1"/>
+    <w:lsdException w:name="Normal Indent" w:semiHidden="1" w:unhideWhenUsed="1"/>
+    <w:lsdException w:name="footnote text" w:semiHidden="1" w:unhideWhenUsed="1"/>
+    <w:lsdException w:name="annotation text" w:semiHidden="1" w:unhideWhenUsed="1"/>
+    <w:lsdException w:name="header" w:semiHidden="1" w:unhideWhenUsed="1"/>
+    <w:lsdException w:name="footer" w:semiHidden="1" w:unhideWhenUsed="1"/>
+    <w:lsdException w:name="index heading" w:semiHidden="1" w:unhideWhenUsed="1"/>
+    <w:lsdException w:name="caption" w:uiPriority="35" w:semiHidden="1" w:unhideWhenUsed="1" w:qFormat="1"/>
+    <w:lsdException w:name="table of figures" w:semiHidden="1" w:unhideWhenUsed="1"/>
+    <w:lsdException w:name="envelope address" w:semiHidden="1" w:unhideWhenUsed="1"/>
+    <w:lsdException w:name="envelope return" w:semiHidden="1" w:unhideWhenUsed="1"/>
+    <w:lsdException w:name="footnote reference" w:semiHidden="1" w:unhideWhenUsed="1"/>
+    <w:lsdException w:name="annotation reference" w:semiHidden="1" w:unhideWhenUsed="1"/>
+    <w:lsdException w:name="line number" w:semiHidden="1" w:unhideWhenUsed="1"/>
+    <w:lsdException w:name="page number" w:semiHidden="1" w:unhideWhenUsed="1"/>
+    <w:lsdException w:name="endnote reference" w:semiHidden="1" w:unhideWhenUsed="1"/>
+    <w:lsdException w:name="endnote text" w:semiHidden="1" w:unhideWhenUsed="1"/>
+    <w:lsdException w:name="table of authorities" w:semiHidden="1" w:unhideWhenUsed="1"/>
+    <w:lsdException w:name="macro" w:semiHidden="1" w:unhideWhenUsed="1"/>
+    <w:lsdException w:name="toa heading" w:semiHidden="1"/>
+    <w:lsdException w:name="List" w:semiHidden="1" w:unhideWhenUsed="1"/>
+    <w:lsdException w:name="List Bullet" w:semiHidden="1" w:unhideWhenUsed="1"/>
+    <w:lsdException w:name="List 2" w:semiHidden="1" w:unhideWhenUsed="1"/>
+    <w:lsdException w:name="List 3" w:semiHidden="1" w:unhideWhenUsed="1"/>
+    <w:lsdException w:name="List 4" w:semiHidden="1" w:unhideWhenUsed="1"/>
+    <w:lsdException w:name="List 5" w:semiHidden="1" w:unhideWhenUsed="1"/>
+    <w:lsdException w:name="List Bullet 2" w:semiHidden="1" w:unhideWhenUsed="1"/>
+    <w:lsdException w:name="List Bullet 3" w:semiHidden="1" w:unhideWhenUsed="1"/>
+    <w:lsdException w:name="List Bullet 4" w:semiHidden="1" w:unhideWhenUsed="1"/>
+    <w:lsdException w:name="List Bullet 5" w:semiHidden="1" w:unhideWhenUsed="1"/>
+    <w:lsdException w:name="List Number 2" w:semiHidden="1"/>
+    <w:lsdException w:name="List Number 3" w:semiHidden="1" w:unhideWhenUsed="1"/>
+    <w:lsdException w:name="List Number 4" w:semiHidden="1" w:unhideWhenUsed="1"/>
+    <w:lsdException w:name="List Number 5" w:semiHidden="1" w:unhideWhenUsed="1"/>
+    <w:lsdException w:name="Title" w:uiPriority="10" w:qFormat="1"/>
+    <w:lsdException w:name="Closing" w:semiHidden="1" w:unhideWhenUsed="1"/>
+    <w:lsdException w:name="Signature" w:semiHidden="1" w:unhideWhenUsed="1"/>
+    <w:lsdException w:name="Default Paragraph Font" w:uiPriority="1" w:semiHidden="1" w:unhideWhenUsed="1"/>
+    <w:lsdException w:name="Body Text" w:semiHidden="1" w:unhideWhenUsed="1"/>
+    <w:lsdException w:name="Body Text Indent" w:semiHidden="1" w:unhideWhenUsed="1"/>
+    <w:lsdException w:name="List Continue" w:semiHidden="1" w:unhideWhenUsed="1"/>
+    <w:lsdException w:name="List Continue 2" w:semiHidden="1" w:unhideWhenUsed="1"/>
+    <w:lsdException w:name="List Continue 3" w:semiHidden="1" w:unhideWhenUsed="1"/>
+    <w:lsdException w:name="List Continue 4" w:semiHidden="1" w:unhideWhenUsed="1"/>
+    <w:lsdException w:name="List Continue 5" w:semiHidden="1" w:unhideWhenUsed="1"/>
+    <w:lsdException w:name="Message Header" w:semiHidden="1" w:unhideWhenUsed="1"/>
+    <w:lsdException w:name="Subtitle" w:uiPriority="11" w:qFormat="1"/>
+    <w:lsdException w:name="Salutation" w:semiHidden="1" w:unhideWhenUsed="1"/>
+    <w:lsdException w:name="Date" w:semiHidden="1" w:unhideWhenUsed="1"/>
+    <w:lsdException w:name="Body Text First Indent" w:semiHidden="1" w:unhideWhenUsed="1"/>
+    <w:lsdException w:name="Body Text First Indent 2" w:semiHidden="1" w:unhideWhenUsed="1"/>
+    <w:lsdException w:name="Note Heading" w:semiHidden="1" w:unhideWhenUsed="1"/>
+    <w:lsdException w:name="Body Text 2" w:semiHidden="1" w:unhideWhenUsed="1"/>
+    <w:lsdException w:name="Body Text 3" w:semiHidden="1" w:unhideWhenUsed="1"/>
+    <w:lsdException w:name="Body Text Indent 2" w:semiHidden="1" w:unhideWhenUsed="1"/>
+    <w:lsdException w:name="Body Text Indent 3" w:semiHidden="1" w:unhideWhenUsed="1"/>
+    <w:lsdException w:name="Block Text" w:semiHidden="1" w:unhideWhenUsed="1"/>
+    <w:lsdException w:name="Hyperlink" w:semiHidden="1" w:unhideWhenUsed="1"/>
+    <w:lsdException w:name="FollowedHyperlink" w:semiHidden="1" w:unhideWhenUsed="1"/>
+    <w:lsdException w:name="Strong" w:uiPriority="22"/>
+    <w:lsdException w:name="Emphasis" w:uiPriority="20"/>
+    <w:lsdException w:name="Document Map" w:semiHidden="1" w:unhideWhenUsed="1"/>
+    <w:lsdException w:name="Plain Text" w:semiHidden="1" w:unhideWhenUsed="1"/>
+    <w:lsdException w:name="E-mail Signature" w:semiHidden="1" w:unhideWhenUsed="1"/>
+    <w:lsdException w:name="HTML Top of Form" w:semiHidden="1" w:unhideWhenUsed="1"/>
+    <w:lsdException w:name="HTML Bottom of Form" w:semiHidden="1" w:unhideWhenUsed="1"/>
+    <w:lsdException w:name="Normal (Web)" w:semiHidden="1" w:unhideWhenUsed="1"/>
+    <w:lsdException w:name="HTML Acronym" w:semiHidden="1" w:unhideWhenUsed="1"/>
+    <w:lsdException w:name="HTML Address" w:semiHidden="1" w:unhideWhenUsed="1"/>
+    <w:lsdException w:name="HTML Cite" w:semiHidden="1" w:unhideWhenUsed="1"/>
+    <w:lsdException w:name="HTML Code" w:semiHidden="1" w:unhideWhenUsed="1"/>
+    <w:lsdException w:name="HTML Definition" w:semiHidden="1" w:unhideWhenUsed="1"/>
+    <w:lsdException w:name="HTML Keyboard" w:semiHidden="1" w:unhideWhenUsed="1"/>
+    <w:lsdException w:name="HTML Preformatted" w:semiHidden="1" w:unhideWhenUsed="1"/>
+    <w:lsdException w:name="HTML Sample" w:semiHidden="1" w:unhideWhenUsed="1"/>
+    <w:lsdException w:name="HTML Typewriter" w:semiHidden="1" w:unhideWhenUsed="1"/>
+    <w:lsdException w:name="HTML Variable" w:semiHidden="1" w:unhideWhenUsed="1"/>
+    <w:lsdException w:name="Normal Table" w:semiHidden="1" w:unhideWhenUsed="1"/>
+    <w:lsdException w:name="annotation subject" w:semiHidden="1" w:unhideWhenUsed="1"/>
+    <w:lsdException w:name="No List" w:semiHidden="1" w:unhideWhenUsed="1"/>
+    <w:lsdException w:name="Outline List 1" w:semiHidden="1" w:unhideWhenUsed="1"/>
+    <w:lsdException w:name="Outline List 2" w:semiHidden="1" w:unhideWhenUsed="1"/>
+    <w:lsdException w:name="Outline List 3" w:semiHidden="1" w:unhideWhenUsed="1"/>
+    <w:lsdException w:name="Table Simple 1" w:semiHidden="1" w:unhideWhenUsed="1"/>
+    <w:lsdException w:name="Table Simple 2" w:semiHidden="1" w:unhideWhenUsed="1"/>
+    <w:lsdException w:name="Table Simple 3" w:semiHidden="1" w:unhideWhenUsed="1"/>
+    <w:lsdException w:name="Table Classic 1" w:semiHidden="1" w:unhideWhenUsed="1"/>
+    <w:lsdException w:name="Table Classic 2" w:semiHidden="1" w:unhideWhenUsed="1"/>
+    <w:lsdException w:name="Table Classic 3" w:semiHidden="1" w:unhideWhenUsed="1"/>
+    <w:lsdException w:name="Table Classic 4" w:semiHidden="1" w:unhideWhenUsed="1"/>
+    <w:lsdException w:name="Table Colorful 1" w:semiHidden="1" w:unhideWhenUsed="1"/>
+    <w:lsdException w:name="Table Colorful 2" w:semiHidden="1" w:unhideWhenUsed="1"/>
+    <w:lsdException w:name="Table Colorful 3" w:semiHidden="1" w:unhideWhenUsed="1"/>
+    <w:lsdException w:name="Table Columns 1" w:semiHidden="1" w:unhideWhenUsed="1"/>
+    <w:lsdException w:name="Table Columns 2" w:semiHidden="1" w:unhideWhenUsed="1"/>
+    <w:lsdException w:name="Table Columns 3" w:semiHidden="1" w:unhideWhenUsed="1"/>
+    <w:lsdException w:name="Table Columns 4" w:semiHidden="1" w:unhideWhenUsed="1"/>
+    <w:lsdException w:name="Table Columns 5" w:semiHidden="1" w:unhideWhenUsed="1"/>
+    <w:lsdException w:name="Table Grid 1" w:semiHidden="1" w:unhideWhenUsed="1"/>
+    <w:lsdException w:name="Table Grid 2" w:semiHidden="1" w:unhideWhenUsed="1"/>
+    <w:lsdException w:name="Table Grid 3" w:semiHidden="1" w:unhideWhenUsed="1"/>
+    <w:lsdException w:name="Table Grid 4" w:semiHidden="1" w:unhideWhenUsed="1"/>
+    <w:lsdException w:name="Table Grid 5" w:semiHidden="1" w:unhideWhenUsed="1"/>
+    <w:lsdException w:name="Table Grid 6" w:semiHidden="1" w:unhideWhenUsed="1"/>
+    <w:lsdException w:name="Table Grid 7" w:semiHidden="1" w:unhideWhenUsed="1"/>
+    <w:lsdException w:name="Table Grid 8" w:semiHidden="1" w:unhideWhenUsed="1"/>
+    <w:lsdException w:name="Table List 1" w:semiHidden="1" w:unhideWhenUsed="1"/>
+    <w:lsdException w:name="Table List 2" w:semiHidden="1" w:unhideWhenUsed="1"/>
+    <w:lsdException w:name="Table List 3" w:semiHidden="1" w:unhideWhenUsed="1"/>
+    <w:lsdException w:name="Table List 4" w:semiHidden="1" w:unhideWhenUsed="1"/>
+    <w:lsdException w:name="Table List 5" w:semiHidden="1" w:unhideWhenUsed="1"/>
+    <w:lsdException w:name="Table List 6" w:semiHidden="1" w:unhideWhenUsed="1"/>
+    <w:lsdException w:name="Table List 7" w:semiHidden="1" w:unhideWhenUsed="1"/>
+    <w:lsdException w:name="Table List 8" w:semiHidden="1" w:unhideWhenUsed="1"/>
+    <w:lsdException w:name="Table 3D effects 1" w:semiHidden="1" w:unhideWhenUsed="1"/>
+    <w:lsdException w:name="Table 3D effects 2" w:semiHidden="1" w:unhideWhenUsed="1"/>
+    <w:lsdException w:name="Table 3D effects 3" w:semiHidden="1" w:unhideWhenUsed="1"/>
+    <w:lsdException w:name="Table Contemporary" w:semiHidden="1" w:unhideWhenUsed="1"/>
+    <w:lsdException w:name="Table Elegant" w:semiHidden="1" w:unhideWhenUsed="1"/>
+    <w:lsdException w:name="Table Professional" w:semiHidden="1" w:unhideWhenUsed="1"/>
+    <w:lsdException w:name="Table Subtle 1" w:semiHidden="1" w:unhideWhenUsed="1"/>
+    <w:lsdException w:name="Table Subtle 2" w:semiHidden="1" w:unhideWhenUsed="1"/>
+    <w:lsdException w:name="Table Web 1" w:semiHidden="1" w:unhideWhenUsed="1"/>
+    <w:lsdException w:name="Table Web 2" w:semiHidden="1" w:unhideWhenUsed="1"/>
+    <w:lsdException w:name="Table Web 3" w:semiHidden="1" w:unhideWhenUsed="1"/>
+    <w:lsdException w:name="Balloon Text" w:semiHidden="1" w:unhideWhenUsed="1"/>
+    <w:lsdException w:name="Table Grid" w:uiPriority="39"/>
+    <w:lsdException w:name="Table Theme" w:semiHidden="1" w:unhideWhenUsed="1"/>
+    <w:lsdException w:name="Placeholder Text" w:semiHidden="1"/>
+    <w:lsdException w:name="No Spacing" w:uiPriority="1" w:qFormat="1"/>
+    <w:lsdException w:name="Light Shading" w:uiPriority="60"/>
+    <w:lsdException w:name="Light List" w:uiPriority="61"/>
+    <w:lsdException w:name="Light Grid" w:uiPriority="62"/>
+    <w:lsdException w:name="Medium Shading 1" w:uiPriority="63"/>
+    <w:lsdException w:name="Medium Shading 2" w:uiPriority="64"/>
+    <w:lsdException w:name="Medium List 1" w:uiPriority="65"/>
+    <w:lsdException w:name="Medium List 2" w:uiPriority="66"/>
+    <w:lsdException w:name="Medium Grid 1" w:uiPriority="67"/>
+    <w:lsdException w:name="Medium Grid 2" w:uiPriority="68"/>
+    <w:lsdException w:name="Medium Grid 3" w:uiPriority="69"/>
+    <w:lsdException w:name="Dark List" w:uiPriority="70"/>
+    <w:lsdException w:name="Colorful Shading" w:uiPriority="71"/>
+    <w:lsdException w:name="Colorful List" w:uiPriority="72"/>
+    <w:lsdException w:name="Colorful Grid" w:uiPriority="73"/>
+    <w:lsdException w:name="Light Shading Accent 1" w:uiPriority="60"/>
+    <w:lsdException w:name="Light List Accent 1" w:uiPriority="61"/>
+    <w:lsdException w:name="Light Grid Accent 1" w:uiPriority="62"/>
+    <w:lsdException w:name="Medium Shading 1 Accent 1" w:uiPriority="63"/>
+    <w:lsdException w:name="Medium Shading 2 Accent 1" w:uiPriority="64"/>
+    <w:lsdException w:name="Medium List 1 Accent 1" w:uiPriority="65"/>
+    <w:lsdException w:name="Revision" w:semiHidden="1"/>
+    <w:lsdException w:name="List Paragraph" w:uiPriority="34"/>
+    <w:lsdException w:name="Quote" w:uiPriority="29" w:qFormat="1"/>
+    <w:lsdException w:name="Intense Quote" w:uiPriority="30"/>
+    <w:lsdException w:name="Medium List 2 Accent 1" w:uiPriority="66"/>
+    <w:lsdException w:name="Medium Grid 1 Accent 1" w:uiPriority="67"/>
+    <w:lsdException w:name="Medium Grid 2 Accent 1" w:uiPriority="68"/>
+    <w:lsdException w:name="Medium Grid 3 Accent 1" w:uiPriority="69"/>
+    <w:lsdException w:name="Dark List Accent 1" w:uiPriority="70"/>
+    <w:lsdException w:name="Colorful Shading Accent 1" w:uiPriority="71"/>
+    <w:lsdException w:name="Colorful List Accent 1" w:uiPriority="72"/>
+    <w:lsdException w:name="Colorful Grid Accent 1" w:uiPriority="73"/>
+    <w:lsdException w:name="Light Shading Accent 2" w:uiPriority="60"/>
+    <w:lsdException w:name="Light List Accent 2" w:uiPriority="61"/>
+    <w:lsdException w:name="Light Grid Accent 2" w:uiPriority="62"/>
+    <w:lsdException w:name="Medium Shading 1 Accent 2" w:uiPriority="63"/>
+    <w:lsdException w:name="Medium Shading 2 Accent 2" w:uiPriority="64"/>
+    <w:lsdException w:name="Medium List 1 Accent 2" w:uiPriority="65"/>
+    <w:lsdException w:name="Medium List 2 Accent 2" w:uiPriority="66"/>
+    <w:lsdException w:name="Medium Grid 1 Accent 2" w:uiPriority="67"/>
+    <w:lsdException w:name="Medium Grid 2 Accent 2" w:uiPriority="68"/>
+    <w:lsdException w:name="Medium Grid 3 Accent 2" w:uiPriority="69"/>
+    <w:lsdException w:name="Dark List Accent 2" w:uiPriority="70"/>
+    <w:lsdException w:name="Colorful Shading Accent 2" w:uiPriority="71"/>
+    <w:lsdException w:name="Colorful List Accent 2" w:uiPriority="72"/>
+    <w:lsdException w:name="Colorful Grid Accent 2" w:uiPriority="73"/>
+    <w:lsdException w:name="Light Shading Accent 3" w:uiPriority="60"/>
+    <w:lsdException w:name="Light List Accent 3" w:uiPriority="61"/>
+    <w:lsdException w:name="Light Grid Accent 3" w:uiPriority="62"/>
+    <w:lsdException w:name="Medium Shading 1 Accent 3" w:uiPriority="63"/>
+    <w:lsdException w:name="Medium Shading 2 Accent 3" w:uiPriority="64"/>
+    <w:lsdException w:name="Medium List 1 Accent 3" w:uiPriority="65"/>
+    <w:lsdException w:name="Medium List 2 Accent 3" w:uiPriority="66"/>
+    <w:lsdException w:name="Medium Grid 1 Accent 3" w:uiPriority="67"/>
+    <w:lsdException w:name="Medium Grid 2 Accent 3" w:uiPriority="68"/>
+    <w:lsdException w:name="Medium Grid 3 Accent 3" w:uiPriority="69"/>
+    <w:lsdException w:name="Dark List Accent 3" w:uiPriority="70"/>
+    <w:lsdException w:name="Colorful Shading Accent 3" w:uiPriority="71"/>
+    <w:lsdException w:name="Colorful List Accent 3" w:uiPriority="72"/>
+    <w:lsdException w:name="Colorful Grid Accent 3" w:uiPriority="73"/>
+    <w:lsdException w:name="Light Shading Accent 4" w:uiPriority="60"/>
+    <w:lsdException w:name="Light List Accent 4" w:uiPriority="61"/>
+    <w:lsdException w:name="Light Grid Accent 4" w:uiPriority="62"/>
+    <w:lsdException w:name="Medium Shading 1 Accent 4" w:uiPriority="63"/>
+    <w:lsdException w:name="Medium Shading 2 Accent 4" w:uiPriority="64"/>
+    <w:lsdException w:name="Medium List 1 Accent 4" w:uiPriority="65"/>
+    <w:lsdException w:name="Medium List 2 Accent 4" w:uiPriority="66"/>
+    <w:lsdException w:name="Medium Grid 1 Accent 4" w:uiPriority="67"/>
+    <w:lsdException w:name="Medium Grid 2 Accent 4" w:uiPriority="68"/>
+    <w:lsdException w:name="Medium Grid 3 Accent 4" w:uiPriority="69"/>
+    <w:lsdException w:name="Dark List Accent 4" w:uiPriority="70"/>
+    <w:lsdException w:name="Colorful Shading Accent 4" w:uiPriority="71"/>
+    <w:lsdException w:name="Colorful List Accent 4" w:uiPriority="72"/>
+    <w:lsdException w:name="Colorful Grid Accent 4" w:uiPriority="73"/>
+    <w:lsdException w:name="Light Shading Accent 5" w:uiPriority="60"/>
+    <w:lsdException w:name="Light List Accent 5" w:uiPriority="61"/>
+    <w:lsdException w:name="Light Grid Accent 5" w:uiPriority="62"/>
+    <w:lsdException w:name="Medium Shading 1 Accent 5" w:uiPriority="63"/>
+    <w:lsdException w:name="Medium Shading 2 Accent 5" w:uiPriority="64"/>
+    <w:lsdException w:name="Medium List 1 Accent 5" w:uiPriority="65"/>
+    <w:lsdException w:name="Medium List 2 Accent 5" w:uiPriority="66"/>
+    <w:lsdException w:name="Medium Grid 1 Accent 5" w:uiPriority="67"/>
+    <w:lsdException w:name="Medium Grid 2 Accent 5" w:uiPriority="68"/>
+    <w:lsdException w:name="Medium Grid 3 Accent 5" w:uiPriority="69"/>
+    <w:lsdException w:name="Dark List Accent 5" w:uiPriority="70"/>
+    <w:lsdException w:name="Colorful Shading Accent 5" w:uiPriority="71"/>
+    <w:lsdException w:name="Colorful List Accent 5" w:uiPriority="72"/>
+    <w:lsdException w:name="Colorful Grid Accent 5" w:uiPriority="73"/>
+    <w:lsdException w:name="Light Shading Accent 6" w:uiPriority="60"/>
+    <w:lsdException w:name="Light List Accent 6" w:uiPriority="61"/>
+    <w:lsdException w:name="Light Grid Accent 6" w:uiPriority="62"/>
+    <w:lsdException w:name="Medium Shading 1 Accent 6" w:uiPriority="63"/>
+    <w:lsdException w:name="Medium Shading 2 Accent 6" w:uiPriority="64"/>
+    <w:lsdException w:name="Medium List 1 Accent 6" w:uiPriority="65"/>
+    <w:lsdException w:name="Medium List 2 Accent 6" w:uiPriority="66"/>
+    <w:lsdException w:name="Medium Grid 1 Accent 6" w:uiPriority="67"/>
+    <w:lsdException w:name="Medium Grid 2 Accent 6" w:uiPriority="68"/>
+    <w:lsdException w:name="Medium Grid 3 Accent 6" w:uiPriority="69"/>
+    <w:lsdException w:name="Dark List Accent 6" w:uiPriority="70"/>
+    <w:lsdException w:name="Colorful Shading Accent 6" w:uiPriority="71"/>
+    <w:lsdException w:name="Colorful List Accent 6" w:uiPriority="72"/>
+    <w:lsdException w:name="Colorful Grid Accent 6" w:uiPriority="73"/>
+    <w:lsdException w:name="Subtle Emphasis" w:uiPriority="19"/>
+    <w:lsdException w:name="Intense Emphasis" w:uiPriority="21"/>
+    <w:lsdException w:name="Subtle Reference" w:uiPriority="31"/>
+    <w:lsdException w:name="Intense Reference" w:uiPriority="32"/>
+    <w:lsdException w:name="Book Title" w:uiPriority="33"/>
+    <w:lsdException w:name="Bibliography" w:uiPriority="37" w:semiHidden="1" w:unhideWhenUsed="1"/>
+    <w:lsdException w:name="TOC Heading" w:uiPriority="39" w:semiHidden="1" w:unhideWhenUsed="1" w:qFormat="1"/>
+    <w:lsdException w:name="Plain Table 1" w:uiPriority="41"/>
+    <w:lsdException w:name="Plain Table 2" w:uiPriority="42"/>
+    <w:lsdException w:name="Plain Table 3" w:uiPriority="43"/>
+    <w:lsdException w:name="Plain Table 4" w:uiPriority="44"/>
+    <w:lsdException w:name="Plain Table 5" w:uiPriority="45"/>
+    <w:lsdException w:name="Grid Table Light" w:uiPriority="40"/>
+    <w:lsdException w:name="Grid Table 1 Light" w:uiPriority="46"/>
+    <w:lsdException w:name="Grid Table 2" w:uiPriority="47"/>
+    <w:lsdException w:name="Grid Table 3" w:uiPriority="48"/>
+    <w:lsdException w:name="Grid Table 4" w:uiPriority="49"/>
+    <w:lsdException w:name="Grid Table 5 Dark" w:uiPriority="50"/>
+    <w:lsdException w:name="Grid Table 6 Colorful" w:uiPriority="51"/>
+    <w:lsdException w:name="Grid Table 7 Colorful" w:uiPriority="52"/>
+    <w:lsdException w:name="Grid Table 1 Light Accent 1" w:uiPriority="46"/>
+    <w:lsdException w:name="Grid Table 2 Accent 1" w:uiPriority="47"/>
+    <w:lsdException w:name="Grid Table 3 Accent 1" w:uiPriority="48"/>
+    <w:lsdException w:name="Grid Table 4 Accent 1" w:uiPriority="49"/>
+    <w:lsdException w:name="Grid Table 5 Dark Accent 1" w:uiPriority="50"/>
+    <w:lsdException w:name="Grid Table 6 Colorful Accent 1" w:uiPriority="51"/>
+    <w:lsdException w:name="Grid Table 7 Colorful Accent 1" w:uiPriority="52"/>
+    <w:lsdException w:name="Grid Table 1 Light Accent 2" w:uiPriority="46"/>
+    <w:lsdException w:name="Grid Table 2 Accent 2" w:uiPriority="47"/>
+    <w:lsdException w:name="Grid Table 3 Accent 2" w:uiPriority="48"/>
+    <w:lsdException w:name="Grid Table 4 Accent 2" w:uiPriority="49"/>
+    <w:lsdException w:name="Grid Table 5 Dark Accent 2" w:uiPriority="50"/>
+    <w:lsdException w:name="Grid Table 6 Colorful Accent 2" w:uiPriority="51"/>
+    <w:lsdException w:name="Grid Table 7 Colorful Accent 2" w:uiPriority="52"/>
+    <w:lsdException w:name="Grid Table 1 Light Accent 3" w:uiPriority="46"/>
+    <w:lsdException w:name="Grid Table 2 Accent 3" w:uiPriority="47"/>
+    <w:lsdException w:name="Grid Table 3 Accent 3" w:uiPriority="48"/>
+    <w:lsdException w:name="Grid Table 4 Accent 3" w:uiPriority="49"/>
+    <w:lsdException w:name="Grid Table 5 Dark Accent 3" w:uiPriority="50"/>
+    <w:lsdException w:name="Grid Table 6 Colorful Accent 3" w:uiPriority="51"/>
+    <w:lsdException w:name="Grid Table 7 Colorful Accent 3" w:uiPriority="52"/>
+    <w:lsdException w:name="Grid Table 1 Light Accent 4" w:uiPriority="46"/>
+    <w:lsdException w:name="Grid Table 2 Accent 4" w:uiPriority="47"/>
+    <w:lsdException w:name="Grid Table 3 Accent 4" w:uiPriority="48"/>
+    <w:lsdException w:name="Grid Table 4 Accent 4" w:uiPriority="49"/>
+    <w:lsdException w:name="Grid Table 5 Dark Accent 4" w:uiPriority="50"/>
+    <w:lsdException w:name="Grid Table 6 Colorful Accent 4" w:uiPriority="51"/>
+    <w:lsdException w:name="Grid Table 7 Colorful Accent 4" w:uiPriority="52"/>
+    <w:lsdException w:name="Grid Table 1 Light Accent 5" w:uiPriority="46"/>
+    <w:lsdException w:name="Grid Table 2 Accent 5" w:uiPriority="47"/>
+    <w:lsdException w:name="Grid Table 3 Accent 5" w:uiPriority="48"/>
+    <w:lsdException w:name="Grid Table 4 Accent 5" w:uiPriority="49"/>
+    <w:lsdException w:name="Grid Table 5 Dark Accent 5" w:uiPriority="50"/>
+    <w:lsdException w:name="Grid Table 6 Colorful Accent 5" w:uiPriority="51"/>
+    <w:lsdException w:name="Grid Table 7 Colorful Accent 5" w:uiPriority="52"/>
+    <w:lsdException w:name="Grid Table 1 Light Accent 6" w:uiPriority="46"/>
+    <w:lsdException w:name="Grid Table 2 Accent 6" w:uiPriority="47"/>
+    <w:lsdException w:name="Grid Table 3 Accent 6" w:uiPriority="48"/>
+    <w:lsdException w:name="Grid Table 4 Accent 6" w:uiPriority="49"/>
+    <w:lsdException w:name="Grid Table 5 Dark Accent 6" w:uiPriority="50"/>
+    <w:lsdException w:name="Grid Table 6 Colorful Accent 6" w:uiPriority="51"/>
+    <w:lsdException w:name="Grid Table 7 Colorful Accent 6" w:uiPriority="52"/>
+    <w:lsdException w:name="List Table 1 Light" w:uiPriority="46"/>
+    <w:lsdException w:name="List Table 2" w:uiPriority="47"/>
+    <w:lsdException w:name="List Table 3" w:uiPriority="48"/>
+    <w:lsdException w:name="List Table 4" w:uiPriority="49"/>
+    <w:lsdException w:name="List Table 5 Dark" w:uiPriority="50"/>
+    <w:lsdException w:name="List Table 6 Colorful" w:uiPriority="51"/>
+    <w:lsdException w:name="List Table 7 Colorful" w:uiPriority="52"/>
+    <w:lsdException w:name="List Table 1 Light Accent 1" w:uiPriority="46"/>
+    <w:lsdException w:name="List Table 2 Accent 1" w:uiPriority="47"/>
+    <w:lsdException w:name="List Table 3 Accent 1" w:uiPriority="48"/>
+    <w:lsdException w:name="List Table 4 Accent 1" w:uiPriority="49"/>
+    <w:lsdException w:name="List Table 5 Dark Accent 1" w:uiPriority="50"/>
+    <w:lsdException w:name="List Table 6 Colorful Accent 1" w:uiPriority="51"/>
+    <w:lsdException w:name="List Table 7 Colorful Accent 1" w:uiPriority="52"/>
+    <w:lsdException w:name="List Table 1 Light Accent 2" w:uiPriority="46"/>
+    <w:lsdException w:name="List Table 2 Accent 2" w:uiPriority="47"/>
+    <w:lsdException w:name="List Table 3 Accent 2" w:uiPriority="48"/>
+    <w:lsdException w:name="List Table 4 Accent 2" w:uiPriority="49"/>
+    <w:lsdException w:name="List Table 5 Dark Accent 2" w:uiPriority="50"/>
+    <w:lsdException w:name="List Table 6 Colorful Accent 2" w:uiPriority="51"/>
+    <w:lsdException w:name="List Table 7 Colorful Accent 2" w:uiPriority="52"/>
+    <w:lsdException w:name="List Table 1 Light Accent 3" w:uiPriority="46"/>
+    <w:lsdException w:name="List Table 2 Accent 3" w:uiPriority="47"/>
+    <w:lsdException w:name="List Table 3 Accent 3" w:uiPriority="48"/>
+    <w:lsdException w:name="List Table 4 Accent 3" w:uiPriority="49"/>
+    <w:lsdException w:name="List Table 5 Dark Accent 3" w:uiPriority="50"/>
+    <w:lsdException w:name="List Table 6 Colorful Accent 3" w:uiPriority="51"/>
+    <w:lsdException w:name="List Table 7 Colorful Accent 3" w:uiPriority="52"/>
+    <w:lsdException w:name="List Table 1 Light Accent 4" w:uiPriority="46"/>
+    <w:lsdException w:name="List Table 2 Accent 4" w:uiPriority="47"/>
+    <w:lsdException w:name="List Table 3 Accent 4" w:uiPriority="48"/>
+    <w:lsdException w:name="List Table 4 Accent 4" w:uiPriority="49"/>
+    <w:lsdException w:name="List Table 5 Dark Accent 4" w:uiPriority="50"/>
+    <w:lsdException w:name="List Table 6 Colorful Accent 4" w:uiPriority="51"/>
+    <w:lsdException w:name="List Table 7 Colorful Accent 4" w:uiPriority="52"/>
+    <w:lsdException w:name="List Table 1 Light Accent 5" w:uiPriority="46"/>
+    <w:lsdException w:name="List Table 2 Accent 5" w:uiPriority="47"/>
+    <w:lsdException w:name="List Table 3 Accent 5" w:uiPriority="48"/>
+    <w:lsdException w:name="List Table 4 Accent 5" w:uiPriority="49"/>
+    <w:lsdException w:name="List Table 5 Dark Accent 5" w:uiPriority="50"/>
+    <w:lsdException w:name="List Table 6 Colorful Accent 5" w:uiPriority="51"/>
+    <w:lsdException w:name="List Table 7 Colorful Accent 5" w:uiPriority="52"/>
+    <w:lsdException w:name="List Table 1 Light Accent 6" w:uiPriority="46"/>
+    <w:lsdException w:name="List Table 2 Accent 6" w:uiPriority="47"/>
+    <w:lsdException w:name="List Table 3 Accent 6" w:uiPriority="48"/>
+    <w:lsdException w:name="List Table 4 Accent 6" w:uiPriority="49"/>
+    <w:lsdException w:name="List Table 5 Dark Accent 6" w:uiPriority="50"/>
+    <w:lsdException w:name="List Table 6 Colorful Accent 6" w:uiPriority="51"/>
+    <w:lsdException w:name="List Table 7 Colorful Accent 6" w:uiPriority="52"/>
+    <w:lsdException w:name="Mention" w:semiHidden="1" w:unhideWhenUsed="1"/>
+    <w:lsdException w:name="Smart Hyperlink" w:semiHidden="1" w:unhideWhenUsed="1"/>
+    <w:lsdException w:name="Hashtag" w:semiHidden="1"/>
+    <w:lsdException w:name="Unresolved Mention" w:semiHidden="1"/>
+    <w:lsdException w:name="Smart Link" w:semiHidden="1" w:unhideWhenUsed="1"/>
+  </w:latentStyles>
+  <w:style w:type="paragraph" w:styleId="Normal" w:default="1">
     <w:name w:val="Normal"/>
     <w:qFormat/>
+    <w:rsid w:val="0074026b"/>
     <w:pPr>
       <w:widowControl/>
       <w:suppressAutoHyphens w:val="true"/>
       <w:bidi w:val="0"/>
-      <w:spacing w:before="0" w:after="0"/>
+      <w:spacing w:lineRule="auto" w:line="276" w:before="0" w:after="160"/>
       <w:jc w:val="left"/>
     </w:pPr>
     <w:rPr>
-      <w:rFonts w:ascii="Liberation Serif" w:hAnsi="Liberation Serif" w:eastAsia="Songti SC" w:cs="Arial Unicode MS"/>
+      <w:rFonts w:ascii="Century Gothic" w:hAnsi="Century Gothic" w:eastAsia="" w:cs="" w:asciiTheme="minorHAnsi" w:cstheme="minorBidi" w:eastAsiaTheme="minorEastAsia" w:hAnsiTheme="minorHAnsi"/>
       <w:color w:val="auto"/>
-      <w:kern w:val="2"/>
+      <w:kern w:val="0"/>
+      <w:sz w:val="22"/>
+      <w:szCs w:val="21"/>
+      <w:lang w:val="en-US" w:eastAsia="en-US" w:bidi="ar-SA"/>
+    </w:rPr>
+  </w:style>
+  <w:style w:type="paragraph" w:styleId="Heading1">
+    <w:name w:val="Heading 1"/>
+    <w:basedOn w:val="Normal"/>
+    <w:link w:val="Heading1Char"/>
+    <w:uiPriority w:val="9"/>
+    <w:qFormat/>
+    <w:rsid w:val="00342f1c"/>
+    <w:pPr>
+      <w:keepNext w:val="true"/>
+      <w:keepLines/>
+      <w:spacing w:lineRule="auto" w:line="240" w:before="240" w:after="240"/>
+      <w:ind w:right="720"/>
+      <w:outlineLvl w:val="0"/>
+    </w:pPr>
+    <w:rPr>
+      <w:rFonts w:ascii="Century Gothic" w:hAnsi="Century Gothic" w:eastAsia="" w:cs="" w:asciiTheme="majorHAnsi" w:cstheme="majorBidi" w:eastAsiaTheme="majorEastAsia" w:hAnsiTheme="majorHAnsi"/>
+      <w:b/>
+      <w:caps/>
+      <w:color w:themeColor="text1" w:themeTint="d9" w:val="262626"/>
+      <w:sz w:val="40"/>
+      <w:szCs w:val="40"/>
+    </w:rPr>
+  </w:style>
+  <w:style w:type="paragraph" w:styleId="Heading2">
+    <w:name w:val="Heading 2"/>
+    <w:basedOn w:val="Normal"/>
+    <w:next w:val="Normal"/>
+    <w:link w:val="Heading2Char"/>
+    <w:uiPriority w:val="9"/>
+    <w:semiHidden/>
+    <w:qFormat/>
+    <w:rsid w:val="00be3584"/>
+    <w:pPr>
+      <w:keepNext w:val="true"/>
+      <w:keepLines/>
+      <w:spacing w:lineRule="auto" w:line="240" w:before="120" w:after="0"/>
+      <w:outlineLvl w:val="1"/>
+    </w:pPr>
+    <w:rPr>
+      <w:rFonts w:ascii="Century Gothic" w:hAnsi="Century Gothic" w:eastAsia="" w:cs="" w:asciiTheme="majorHAnsi" w:cstheme="majorBidi" w:eastAsiaTheme="majorEastAsia" w:hAnsiTheme="majorHAnsi"/>
+      <w:color w:themeColor="accent2" w:val="454C02"/>
+      <w:sz w:val="36"/>
+      <w:szCs w:val="36"/>
+    </w:rPr>
+  </w:style>
+  <w:style w:type="paragraph" w:styleId="Heading3">
+    <w:name w:val="Heading 3"/>
+    <w:basedOn w:val="Normal"/>
+    <w:next w:val="Normal"/>
+    <w:link w:val="Heading3Char"/>
+    <w:uiPriority w:val="9"/>
+    <w:semiHidden/>
+    <w:qFormat/>
+    <w:rsid w:val="00be3584"/>
+    <w:pPr>
+      <w:keepNext w:val="true"/>
+      <w:keepLines/>
+      <w:spacing w:lineRule="auto" w:line="240" w:before="80" w:after="0"/>
+      <w:outlineLvl w:val="2"/>
+    </w:pPr>
+    <w:rPr>
+      <w:rFonts w:ascii="Century Gothic" w:hAnsi="Century Gothic" w:eastAsia="" w:cs="" w:asciiTheme="majorHAnsi" w:cstheme="majorBidi" w:eastAsiaTheme="majorEastAsia" w:hAnsiTheme="majorHAnsi"/>
+      <w:color w:themeColor="accent2" w:themeShade="bf" w:val="333801"/>
+      <w:sz w:val="32"/>
+      <w:szCs w:val="32"/>
+    </w:rPr>
+  </w:style>
+  <w:style w:type="paragraph" w:styleId="Heading4">
+    <w:name w:val="Heading 4"/>
+    <w:basedOn w:val="Normal"/>
+    <w:next w:val="Normal"/>
+    <w:link w:val="Heading4Char"/>
+    <w:uiPriority w:val="9"/>
+    <w:semiHidden/>
+    <w:qFormat/>
+    <w:rsid w:val="00be3584"/>
+    <w:pPr>
+      <w:keepNext w:val="true"/>
+      <w:keepLines/>
+      <w:spacing w:lineRule="auto" w:line="240" w:before="80" w:after="0"/>
+      <w:outlineLvl w:val="3"/>
+    </w:pPr>
+    <w:rPr>
+      <w:rFonts w:ascii="Century Gothic" w:hAnsi="Century Gothic" w:eastAsia="" w:cs="" w:asciiTheme="majorHAnsi" w:cstheme="majorBidi" w:eastAsiaTheme="majorEastAsia" w:hAnsiTheme="majorHAnsi"/>
+      <w:i/>
+      <w:iCs/>
+      <w:color w:themeColor="accent2" w:themeShade="80" w:val="222501"/>
+      <w:sz w:val="28"/>
+      <w:szCs w:val="28"/>
+    </w:rPr>
+  </w:style>
+  <w:style w:type="paragraph" w:styleId="Heading5">
+    <w:name w:val="Heading 5"/>
+    <w:basedOn w:val="Normal"/>
+    <w:next w:val="Normal"/>
+    <w:link w:val="Heading5Char"/>
+    <w:uiPriority w:val="9"/>
+    <w:semiHidden/>
+    <w:qFormat/>
+    <w:rsid w:val="00be3584"/>
+    <w:pPr>
+      <w:keepNext w:val="true"/>
+      <w:keepLines/>
+      <w:spacing w:lineRule="auto" w:line="240" w:before="80" w:after="0"/>
+      <w:outlineLvl w:val="4"/>
+    </w:pPr>
+    <w:rPr>
+      <w:rFonts w:ascii="Century Gothic" w:hAnsi="Century Gothic" w:eastAsia="" w:cs="" w:asciiTheme="majorHAnsi" w:cstheme="majorBidi" w:eastAsiaTheme="majorEastAsia" w:hAnsiTheme="majorHAnsi"/>
+      <w:color w:themeColor="accent2" w:themeShade="bf" w:val="333801"/>
       <w:sz w:val="24"/>
       <w:szCs w:val="24"/>
-      <w:lang w:val="en-GB" w:eastAsia="zh-CN" w:bidi="hi-IN"/>
-    </w:rPr>
-  </w:style>
-  <w:style w:type="paragraph" w:styleId="Heading1">
-    <w:name w:val="Heading 1"/>
-    <w:basedOn w:val="Heading"/>
-    <w:next w:val="BodyText"/>
-    <w:qFormat/>
-    <w:pPr>
-      <w:numPr>
-        <w:ilvl w:val="0"/>
-        <w:numId w:val="1"/>
-      </w:numPr>
-      <w:spacing w:before="240" w:after="120"/>
-      <w:outlineLvl w:val="0"/>
-    </w:pPr>
-    <w:rPr>
+    </w:rPr>
+  </w:style>
+  <w:style w:type="paragraph" w:styleId="Heading6">
+    <w:name w:val="Heading 6"/>
+    <w:basedOn w:val="Normal"/>
+    <w:next w:val="Normal"/>
+    <w:link w:val="Heading6Char"/>
+    <w:uiPriority w:val="9"/>
+    <w:semiHidden/>
+    <w:qFormat/>
+    <w:rsid w:val="00be3584"/>
+    <w:pPr>
+      <w:keepNext w:val="true"/>
+      <w:keepLines/>
+      <w:spacing w:lineRule="auto" w:line="240" w:before="80" w:after="0"/>
+      <w:outlineLvl w:val="5"/>
+    </w:pPr>
+    <w:rPr>
+      <w:rFonts w:ascii="Century Gothic" w:hAnsi="Century Gothic" w:eastAsia="" w:cs="" w:asciiTheme="majorHAnsi" w:cstheme="majorBidi" w:eastAsiaTheme="majorEastAsia" w:hAnsiTheme="majorHAnsi"/>
+      <w:i/>
+      <w:iCs/>
+      <w:color w:themeColor="accent2" w:themeShade="80" w:val="222501"/>
+      <w:sz w:val="24"/>
+      <w:szCs w:val="24"/>
+    </w:rPr>
+  </w:style>
+  <w:style w:type="paragraph" w:styleId="Heading7">
+    <w:name w:val="Heading 7"/>
+    <w:basedOn w:val="Normal"/>
+    <w:next w:val="Normal"/>
+    <w:link w:val="Heading7Char"/>
+    <w:uiPriority w:val="9"/>
+    <w:semiHidden/>
+    <w:qFormat/>
+    <w:rsid w:val="00be3584"/>
+    <w:pPr>
+      <w:keepNext w:val="true"/>
+      <w:keepLines/>
+      <w:spacing w:lineRule="auto" w:line="240" w:before="80" w:after="0"/>
+      <w:outlineLvl w:val="6"/>
+    </w:pPr>
+    <w:rPr>
+      <w:rFonts w:ascii="Century Gothic" w:hAnsi="Century Gothic" w:eastAsia="" w:cs="" w:asciiTheme="majorHAnsi" w:cstheme="majorBidi" w:eastAsiaTheme="majorEastAsia" w:hAnsiTheme="majorHAnsi"/>
       <w:b/>
       <w:bCs/>
+      <w:color w:themeColor="accent2" w:themeShade="80" w:val="222501"/>
+      <w:szCs w:val="22"/>
+    </w:rPr>
+  </w:style>
+  <w:style w:type="paragraph" w:styleId="Heading8">
+    <w:name w:val="Heading 8"/>
+    <w:basedOn w:val="Normal"/>
+    <w:next w:val="Normal"/>
+    <w:link w:val="Heading8Char"/>
+    <w:uiPriority w:val="9"/>
+    <w:semiHidden/>
+    <w:qFormat/>
+    <w:rsid w:val="00be3584"/>
+    <w:pPr>
+      <w:keepNext w:val="true"/>
+      <w:keepLines/>
+      <w:spacing w:lineRule="auto" w:line="240" w:before="80" w:after="0"/>
+      <w:outlineLvl w:val="7"/>
+    </w:pPr>
+    <w:rPr>
+      <w:rFonts w:ascii="Century Gothic" w:hAnsi="Century Gothic" w:eastAsia="" w:cs="" w:asciiTheme="majorHAnsi" w:cstheme="majorBidi" w:eastAsiaTheme="majorEastAsia" w:hAnsiTheme="majorHAnsi"/>
+      <w:color w:themeColor="accent2" w:themeShade="80" w:val="222501"/>
+      <w:szCs w:val="22"/>
+    </w:rPr>
+  </w:style>
+  <w:style w:type="paragraph" w:styleId="Heading9">
+    <w:name w:val="Heading 9"/>
+    <w:basedOn w:val="Normal"/>
+    <w:next w:val="Normal"/>
+    <w:link w:val="Heading9Char"/>
+    <w:uiPriority w:val="9"/>
+    <w:semiHidden/>
+    <w:qFormat/>
+    <w:rsid w:val="00be3584"/>
+    <w:pPr>
+      <w:keepNext w:val="true"/>
+      <w:keepLines/>
+      <w:spacing w:lineRule="auto" w:line="240" w:before="80" w:after="0"/>
+      <w:outlineLvl w:val="8"/>
+    </w:pPr>
+    <w:rPr>
+      <w:rFonts w:ascii="Century Gothic" w:hAnsi="Century Gothic" w:eastAsia="" w:cs="" w:asciiTheme="majorHAnsi" w:cstheme="majorBidi" w:eastAsiaTheme="majorEastAsia" w:hAnsiTheme="majorHAnsi"/>
+      <w:i/>
+      <w:iCs/>
+      <w:color w:themeColor="accent2" w:themeShade="80" w:val="222501"/>
+      <w:szCs w:val="22"/>
+    </w:rPr>
+  </w:style>
+  <w:style w:type="character" w:styleId="DefaultParagraphFont" w:default="1">
+    <w:name w:val="Default Paragraph Font"/>
+    <w:uiPriority w:val="1"/>
+    <w:semiHidden/>
+    <w:unhideWhenUsed/>
+    <w:qFormat/>
+    <w:rPr/>
+  </w:style>
+  <w:style w:type="character" w:styleId="Heading4Char" w:customStyle="1">
+    <w:name w:val="Heading 4 Char"/>
+    <w:basedOn w:val="DefaultParagraphFont"/>
+    <w:link w:val="Heading4"/>
+    <w:uiPriority w:val="9"/>
+    <w:semiHidden/>
+    <w:qFormat/>
+    <w:rsid w:val="0008589e"/>
+    <w:rPr>
+      <w:rFonts w:ascii="Century Gothic" w:hAnsi="Century Gothic" w:eastAsia="" w:cs="" w:asciiTheme="majorHAnsi" w:cstheme="majorBidi" w:eastAsiaTheme="majorEastAsia" w:hAnsiTheme="majorHAnsi"/>
+      <w:i/>
+      <w:iCs/>
+      <w:color w:themeColor="accent2" w:themeShade="80" w:val="222501"/>
+      <w:sz w:val="28"/>
+      <w:szCs w:val="28"/>
+    </w:rPr>
+  </w:style>
+  <w:style w:type="character" w:styleId="TitleChar" w:customStyle="1">
+    <w:name w:val="Title Char"/>
+    <w:basedOn w:val="DefaultParagraphFont"/>
+    <w:link w:val="Title"/>
+    <w:uiPriority w:val="10"/>
+    <w:qFormat/>
+    <w:rsid w:val="008057a2"/>
+    <w:rPr>
+      <w:rFonts w:ascii="Century Gothic" w:hAnsi="Century Gothic" w:eastAsia="" w:cs="" w:asciiTheme="majorHAnsi" w:cstheme="majorBidi" w:eastAsiaTheme="majorEastAsia" w:hAnsiTheme="majorHAnsi"/>
+      <w:b/>
+      <w:color w:themeColor="accent1" w:val="492A86"/>
+      <w:sz w:val="72"/>
+      <w:szCs w:val="96"/>
+    </w:rPr>
+  </w:style>
+  <w:style w:type="character" w:styleId="Heading2Char" w:customStyle="1">
+    <w:name w:val="Heading 2 Char"/>
+    <w:basedOn w:val="DefaultParagraphFont"/>
+    <w:link w:val="Heading2"/>
+    <w:uiPriority w:val="9"/>
+    <w:semiHidden/>
+    <w:qFormat/>
+    <w:rsid w:val="0008589e"/>
+    <w:rPr>
+      <w:rFonts w:ascii="Century Gothic" w:hAnsi="Century Gothic" w:eastAsia="" w:cs="" w:asciiTheme="majorHAnsi" w:cstheme="majorBidi" w:eastAsiaTheme="majorEastAsia" w:hAnsiTheme="majorHAnsi"/>
+      <w:color w:themeColor="accent2" w:val="454C02"/>
       <w:sz w:val="36"/>
       <w:szCs w:val="36"/>
     </w:rPr>
   </w:style>
-  <w:style w:type="paragraph" w:styleId="Heading2">
-    <w:name w:val="Heading 2"/>
-    <w:basedOn w:val="Heading"/>
-    <w:next w:val="BodyText"/>
-    <w:qFormat/>
-    <w:pPr>
-      <w:numPr>
-        <w:ilvl w:val="1"/>
-        <w:numId w:val="1"/>
-      </w:numPr>
-      <w:spacing w:before="200" w:after="120"/>
-      <w:outlineLvl w:val="1"/>
-    </w:pPr>
-    <w:rPr>
+  <w:style w:type="character" w:styleId="Address3Char" w:customStyle="1">
+    <w:name w:val="Address 3 Char"/>
+    <w:basedOn w:val="SubtitleChar"/>
+    <w:link w:val="Address3"/>
+    <w:semiHidden/>
+    <w:qFormat/>
+    <w:rsid w:val="00260c67"/>
+    <w:rPr>
+      <w:rFonts w:ascii="Century Gothic" w:hAnsi="Century Gothic"/>
+      <w:b/>
+      <w:caps/>
+      <w:color w:themeColor="accent2" w:val="454C02"/>
+      <w:spacing w:val="20"/>
+      <w:sz w:val="28"/>
+      <w:szCs w:val="28"/>
+    </w:rPr>
+  </w:style>
+  <w:style w:type="character" w:styleId="SubtitleChar" w:customStyle="1">
+    <w:name w:val="Subtitle Char"/>
+    <w:basedOn w:val="DefaultParagraphFont"/>
+    <w:link w:val="Subtitle"/>
+    <w:uiPriority w:val="11"/>
+    <w:qFormat/>
+    <w:rsid w:val="008057a2"/>
+    <w:rPr>
+      <w:b/>
+      <w:caps/>
+      <w:color w:themeColor="text1" w:themeTint="d9" w:val="262626"/>
+      <w:sz w:val="96"/>
+      <w:szCs w:val="114"/>
+    </w:rPr>
+  </w:style>
+  <w:style w:type="character" w:styleId="Heading1Char" w:customStyle="1">
+    <w:name w:val="Heading 1 Char"/>
+    <w:basedOn w:val="DefaultParagraphFont"/>
+    <w:link w:val="Heading1"/>
+    <w:uiPriority w:val="9"/>
+    <w:qFormat/>
+    <w:rsid w:val="00342f1c"/>
+    <w:rPr>
+      <w:rFonts w:ascii="Century Gothic" w:hAnsi="Century Gothic" w:eastAsia="" w:cs="" w:asciiTheme="majorHAnsi" w:cstheme="majorBidi" w:eastAsiaTheme="majorEastAsia" w:hAnsiTheme="majorHAnsi"/>
+      <w:b/>
+      <w:caps/>
+      <w:color w:themeColor="text1" w:themeTint="d9" w:val="262626"/>
+      <w:sz w:val="40"/>
+      <w:szCs w:val="40"/>
+    </w:rPr>
+  </w:style>
+  <w:style w:type="character" w:styleId="Heading3Char" w:customStyle="1">
+    <w:name w:val="Heading 3 Char"/>
+    <w:basedOn w:val="DefaultParagraphFont"/>
+    <w:link w:val="Heading3"/>
+    <w:uiPriority w:val="9"/>
+    <w:semiHidden/>
+    <w:qFormat/>
+    <w:rsid w:val="0008589e"/>
+    <w:rPr>
+      <w:rFonts w:ascii="Century Gothic" w:hAnsi="Century Gothic" w:eastAsia="" w:cs="" w:asciiTheme="majorHAnsi" w:cstheme="majorBidi" w:eastAsiaTheme="majorEastAsia" w:hAnsiTheme="majorHAnsi"/>
+      <w:color w:themeColor="accent2" w:themeShade="bf" w:val="333801"/>
+      <w:sz w:val="32"/>
+      <w:szCs w:val="32"/>
+    </w:rPr>
+  </w:style>
+  <w:style w:type="character" w:styleId="Heading5Char" w:customStyle="1">
+    <w:name w:val="Heading 5 Char"/>
+    <w:basedOn w:val="DefaultParagraphFont"/>
+    <w:link w:val="Heading5"/>
+    <w:uiPriority w:val="9"/>
+    <w:semiHidden/>
+    <w:qFormat/>
+    <w:rsid w:val="0008589e"/>
+    <w:rPr>
+      <w:rFonts w:ascii="Century Gothic" w:hAnsi="Century Gothic" w:eastAsia="" w:cs="" w:asciiTheme="majorHAnsi" w:cstheme="majorBidi" w:eastAsiaTheme="majorEastAsia" w:hAnsiTheme="majorHAnsi"/>
+      <w:color w:themeColor="accent2" w:themeShade="bf" w:val="333801"/>
+      <w:sz w:val="24"/>
+      <w:szCs w:val="24"/>
+    </w:rPr>
+  </w:style>
+  <w:style w:type="character" w:styleId="Heading6Char" w:customStyle="1">
+    <w:name w:val="Heading 6 Char"/>
+    <w:basedOn w:val="DefaultParagraphFont"/>
+    <w:link w:val="Heading6"/>
+    <w:uiPriority w:val="9"/>
+    <w:semiHidden/>
+    <w:qFormat/>
+    <w:rsid w:val="0008589e"/>
+    <w:rPr>
+      <w:rFonts w:ascii="Century Gothic" w:hAnsi="Century Gothic" w:eastAsia="" w:cs="" w:asciiTheme="majorHAnsi" w:cstheme="majorBidi" w:eastAsiaTheme="majorEastAsia" w:hAnsiTheme="majorHAnsi"/>
+      <w:i/>
+      <w:iCs/>
+      <w:color w:themeColor="accent2" w:themeShade="80" w:val="222501"/>
+      <w:sz w:val="24"/>
+      <w:szCs w:val="24"/>
+    </w:rPr>
+  </w:style>
+  <w:style w:type="character" w:styleId="Heading7Char" w:customStyle="1">
+    <w:name w:val="Heading 7 Char"/>
+    <w:basedOn w:val="DefaultParagraphFont"/>
+    <w:link w:val="Heading7"/>
+    <w:uiPriority w:val="9"/>
+    <w:semiHidden/>
+    <w:qFormat/>
+    <w:rsid w:val="0008589e"/>
+    <w:rPr>
+      <w:rFonts w:ascii="Century Gothic" w:hAnsi="Century Gothic" w:eastAsia="" w:cs="" w:asciiTheme="majorHAnsi" w:cstheme="majorBidi" w:eastAsiaTheme="majorEastAsia" w:hAnsiTheme="majorHAnsi"/>
       <w:b/>
       <w:bCs/>
-      <w:sz w:val="32"/>
-      <w:szCs w:val="32"/>
-    </w:rPr>
-  </w:style>
-  <w:style w:type="paragraph" w:styleId="Heading3">
-    <w:name w:val="Heading 3"/>
-    <w:basedOn w:val="Heading"/>
-    <w:next w:val="BodyText"/>
-    <w:qFormat/>
-    <w:pPr>
-      <w:numPr>
-        <w:ilvl w:val="2"/>
-        <w:numId w:val="1"/>
-      </w:numPr>
-      <w:spacing w:before="140" w:after="120"/>
-      <w:outlineLvl w:val="2"/>
-    </w:pPr>
+      <w:color w:themeColor="accent2" w:themeShade="80" w:val="222501"/>
+      <w:sz w:val="22"/>
+      <w:szCs w:val="22"/>
+    </w:rPr>
+  </w:style>
+  <w:style w:type="character" w:styleId="Heading8Char" w:customStyle="1">
+    <w:name w:val="Heading 8 Char"/>
+    <w:basedOn w:val="DefaultParagraphFont"/>
+    <w:link w:val="Heading8"/>
+    <w:uiPriority w:val="9"/>
+    <w:semiHidden/>
+    <w:qFormat/>
+    <w:rsid w:val="0008589e"/>
+    <w:rPr>
+      <w:rFonts w:ascii="Century Gothic" w:hAnsi="Century Gothic" w:eastAsia="" w:cs="" w:asciiTheme="majorHAnsi" w:cstheme="majorBidi" w:eastAsiaTheme="majorEastAsia" w:hAnsiTheme="majorHAnsi"/>
+      <w:color w:themeColor="accent2" w:themeShade="80" w:val="222501"/>
+      <w:sz w:val="22"/>
+      <w:szCs w:val="22"/>
+    </w:rPr>
+  </w:style>
+  <w:style w:type="character" w:styleId="Heading9Char" w:customStyle="1">
+    <w:name w:val="Heading 9 Char"/>
+    <w:basedOn w:val="DefaultParagraphFont"/>
+    <w:link w:val="Heading9"/>
+    <w:uiPriority w:val="9"/>
+    <w:semiHidden/>
+    <w:qFormat/>
+    <w:rsid w:val="0008589e"/>
+    <w:rPr>
+      <w:rFonts w:ascii="Century Gothic" w:hAnsi="Century Gothic" w:eastAsia="" w:cs="" w:asciiTheme="majorHAnsi" w:cstheme="majorBidi" w:eastAsiaTheme="majorEastAsia" w:hAnsiTheme="majorHAnsi"/>
+      <w:i/>
+      <w:iCs/>
+      <w:color w:themeColor="accent2" w:themeShade="80" w:val="222501"/>
+      <w:sz w:val="22"/>
+      <w:szCs w:val="22"/>
+    </w:rPr>
+  </w:style>
+  <w:style w:type="character" w:styleId="Strong">
+    <w:name w:val="Strong"/>
+    <w:basedOn w:val="DefaultParagraphFont"/>
+    <w:uiPriority w:val="22"/>
+    <w:semiHidden/>
+    <w:qFormat/>
+    <w:rsid w:val="00be3584"/>
     <w:rPr>
       <w:b/>
       <w:bCs/>
-      <w:sz w:val="28"/>
-      <w:szCs w:val="28"/>
-    </w:rPr>
-  </w:style>
-  <w:style w:type="paragraph" w:styleId="Heading4">
-    <w:name w:val="Heading 4"/>
-    <w:basedOn w:val="Heading"/>
-    <w:next w:val="BodyText"/>
-    <w:qFormat/>
-    <w:pPr>
-      <w:numPr>
-        <w:ilvl w:val="3"/>
-        <w:numId w:val="1"/>
-      </w:numPr>
-      <w:spacing w:before="120" w:after="120"/>
-      <w:outlineLvl w:val="3"/>
-    </w:pPr>
+    </w:rPr>
+  </w:style>
+  <w:style w:type="character" w:styleId="Emphasis">
+    <w:name w:val="Emphasis"/>
+    <w:basedOn w:val="DefaultParagraphFont"/>
+    <w:uiPriority w:val="20"/>
+    <w:semiHidden/>
+    <w:qFormat/>
+    <w:rsid w:val="00be3584"/>
+    <w:rPr>
+      <w:i/>
+      <w:iCs/>
+      <w:color w:themeColor="text1" w:val="000000"/>
+    </w:rPr>
+  </w:style>
+  <w:style w:type="character" w:styleId="QuoteChar" w:customStyle="1">
+    <w:name w:val="Quote Char"/>
+    <w:basedOn w:val="DefaultParagraphFont"/>
+    <w:link w:val="Quote"/>
+    <w:uiPriority w:val="29"/>
+    <w:qFormat/>
+    <w:rsid w:val="00806b72"/>
+    <w:rPr>
+      <w:rFonts w:ascii="Century Gothic" w:hAnsi="Century Gothic" w:asciiTheme="majorHAnsi" w:hAnsiTheme="majorHAnsi"/>
+      <w:b/>
+      <w:caps/>
+      <w:color w:themeColor="background1" w:val="FFFFFF"/>
+      <w:sz w:val="48"/>
+      <w:szCs w:val="40"/>
+    </w:rPr>
+  </w:style>
+  <w:style w:type="character" w:styleId="IntenseQuoteChar" w:customStyle="1">
+    <w:name w:val="Intense Quote Char"/>
+    <w:basedOn w:val="DefaultParagraphFont"/>
+    <w:link w:val="IntenseQuote"/>
+    <w:uiPriority w:val="30"/>
+    <w:semiHidden/>
+    <w:qFormat/>
+    <w:rsid w:val="00260c67"/>
+    <w:rPr>
+      <w:rFonts w:ascii="Century Gothic" w:hAnsi="Century Gothic" w:eastAsia="" w:cs="" w:asciiTheme="majorHAnsi" w:cstheme="majorBidi" w:eastAsiaTheme="majorEastAsia" w:hAnsiTheme="majorHAnsi"/>
+      <w:sz w:val="24"/>
+      <w:szCs w:val="24"/>
+    </w:rPr>
+  </w:style>
+  <w:style w:type="character" w:styleId="SubtleEmphasis">
+    <w:name w:val="Subtle Emphasis"/>
+    <w:basedOn w:val="DefaultParagraphFont"/>
+    <w:uiPriority w:val="19"/>
+    <w:semiHidden/>
+    <w:qFormat/>
+    <w:rsid w:val="00be3584"/>
+    <w:rPr>
+      <w:i/>
+      <w:iCs/>
+      <w:color w:themeColor="text1" w:themeTint="a6" w:val="595959"/>
+    </w:rPr>
+  </w:style>
+  <w:style w:type="character" w:styleId="IntenseEmphasis">
+    <w:name w:val="Intense Emphasis"/>
+    <w:basedOn w:val="DefaultParagraphFont"/>
+    <w:uiPriority w:val="21"/>
+    <w:semiHidden/>
+    <w:qFormat/>
+    <w:rsid w:val="00be3584"/>
     <w:rPr>
       <w:b/>
       <w:bCs/>
       <w:i/>
       <w:iCs/>
-      <w:sz w:val="26"/>
-      <w:szCs w:val="26"/>
+      <w:caps w:val="false"/>
+      <w:smallCaps w:val="false"/>
+      <w:strike w:val="false"/>
+      <w:dstrike w:val="false"/>
+      <w:color w:themeColor="accent2" w:val="454C02"/>
+    </w:rPr>
+  </w:style>
+  <w:style w:type="character" w:styleId="SubtleReference">
+    <w:name w:val="Subtle Reference"/>
+    <w:basedOn w:val="DefaultParagraphFont"/>
+    <w:uiPriority w:val="31"/>
+    <w:semiHidden/>
+    <w:qFormat/>
+    <w:rsid w:val="00be3584"/>
+    <w:rPr>
+      <w:smallCaps/>
+      <w:color w:themeColor="text1" w:themeTint="bf" w:val="404040"/>
+      <w:spacing w:val="0"/>
+      <w:u w:val="single" w:color="7F7F7F" w:themeColor="dark1" w:themeTint="80"/>
+    </w:rPr>
+  </w:style>
+  <w:style w:type="character" w:styleId="IntenseReference">
+    <w:name w:val="Intense Reference"/>
+    <w:basedOn w:val="DefaultParagraphFont"/>
+    <w:uiPriority w:val="32"/>
+    <w:semiHidden/>
+    <w:qFormat/>
+    <w:rsid w:val="00be3584"/>
+    <w:rPr>
+      <w:b/>
+      <w:bCs/>
+      <w:smallCaps/>
+      <w:color w:val="auto"/>
+      <w:spacing w:val="0"/>
+      <w:u w:val="single"/>
+    </w:rPr>
+  </w:style>
+  <w:style w:type="character" w:styleId="BookTitle">
+    <w:name w:val="Book Title"/>
+    <w:basedOn w:val="DefaultParagraphFont"/>
+    <w:uiPriority w:val="33"/>
+    <w:semiHidden/>
+    <w:qFormat/>
+    <w:rsid w:val="00be3584"/>
+    <w:rPr>
+      <w:b/>
+      <w:bCs/>
+      <w:smallCaps/>
+      <w:spacing w:val="0"/>
+    </w:rPr>
+  </w:style>
+  <w:style w:type="character" w:styleId="Hashtag1" w:customStyle="1">
+    <w:name w:val="Hashtag1"/>
+    <w:basedOn w:val="DefaultParagraphFont"/>
+    <w:uiPriority w:val="99"/>
+    <w:semiHidden/>
+    <w:qFormat/>
+    <w:rsid w:val="00260c67"/>
+    <w:rPr>
+      <w:color w:val="2B579A"/>
+      <w:shd w:fill="E6E6E6" w:val="clear"/>
+    </w:rPr>
+  </w:style>
+  <w:style w:type="character" w:styleId="UnresolvedMention1" w:customStyle="1">
+    <w:name w:val="Unresolved Mention1"/>
+    <w:basedOn w:val="DefaultParagraphFont"/>
+    <w:uiPriority w:val="99"/>
+    <w:semiHidden/>
+    <w:qFormat/>
+    <w:rsid w:val="00260c67"/>
+    <w:rPr>
+      <w:color w:val="808080"/>
+      <w:shd w:fill="E6E6E6" w:val="clear"/>
+    </w:rPr>
+  </w:style>
+  <w:style w:type="character" w:styleId="HeaderChar" w:customStyle="1">
+    <w:name w:val="Header Char"/>
+    <w:basedOn w:val="DefaultParagraphFont"/>
+    <w:link w:val="Header"/>
+    <w:uiPriority w:val="99"/>
+    <w:semiHidden/>
+    <w:qFormat/>
+    <w:rsid w:val="0008589e"/>
+    <w:rPr>
+      <w:sz w:val="22"/>
+    </w:rPr>
+  </w:style>
+  <w:style w:type="character" w:styleId="FooterChar" w:customStyle="1">
+    <w:name w:val="Footer Char"/>
+    <w:basedOn w:val="DefaultParagraphFont"/>
+    <w:link w:val="Footer"/>
+    <w:uiPriority w:val="99"/>
+    <w:semiHidden/>
+    <w:qFormat/>
+    <w:rsid w:val="0008589e"/>
+    <w:rPr>
+      <w:sz w:val="22"/>
+    </w:rPr>
+  </w:style>
+  <w:style w:type="character" w:styleId="PlaceholderText">
+    <w:name w:val="Placeholder Text"/>
+    <w:basedOn w:val="DefaultParagraphFont"/>
+    <w:uiPriority w:val="99"/>
+    <w:semiHidden/>
+    <w:qFormat/>
+    <w:rsid w:val="00d71a8b"/>
+    <w:rPr>
+      <w:color w:val="808080"/>
+    </w:rPr>
+  </w:style>
+  <w:style w:type="character" w:styleId="Apple-converted-space" w:customStyle="1">
+    <w:name w:val="apple-converted-space"/>
+    <w:basedOn w:val="DefaultParagraphFont"/>
+    <w:qFormat/>
+    <w:rsid w:val="00b97ff8"/>
+    <w:rPr/>
+  </w:style>
+  <w:style w:type="character" w:styleId="Hyperlink">
+    <w:name w:val="Hyperlink"/>
+    <w:basedOn w:val="DefaultParagraphFont"/>
+    <w:uiPriority w:val="99"/>
+    <w:semiHidden/>
+    <w:unhideWhenUsed/>
+    <w:rsid w:val="00b97ff8"/>
+    <w:rPr>
+      <w:color w:val="0000FF"/>
+      <w:u w:val="single"/>
     </w:rPr>
   </w:style>
   <w:style w:type="character" w:styleId="Bullets">
@@ -1217,6 +2298,11 @@
     <w:rPr>
       <w:rFonts w:ascii="OpenSymbol" w:hAnsi="OpenSymbol" w:eastAsia="OpenSymbol" w:cs="OpenSymbol"/>
     </w:rPr>
+  </w:style>
+  <w:style w:type="character" w:styleId="NumberingSymbols">
+    <w:name w:val="Numbering Symbols"/>
+    <w:qFormat/>
+    <w:rPr/>
   </w:style>
   <w:style w:type="paragraph" w:styleId="Heading">
     <w:name w:val="Heading"/>
@@ -1278,18 +2364,428 @@
   </w:style>
   <w:style w:type="paragraph" w:styleId="Title">
     <w:name w:val="Title"/>
-    <w:basedOn w:val="Heading"/>
-    <w:next w:val="BodyText"/>
-    <w:qFormat/>
-    <w:pPr>
+    <w:basedOn w:val="Normal"/>
+    <w:link w:val="TitleChar"/>
+    <w:uiPriority w:val="10"/>
+    <w:qFormat/>
+    <w:rsid w:val="008057a2"/>
+    <w:pPr>
+      <w:spacing w:lineRule="auto" w:line="192" w:before="0" w:after="0"/>
+      <w:contextualSpacing/>
       <w:jc w:val="center"/>
+    </w:pPr>
+    <w:rPr>
+      <w:rFonts w:ascii="Century Gothic" w:hAnsi="Century Gothic" w:eastAsia="" w:cs="" w:asciiTheme="majorHAnsi" w:cstheme="majorBidi" w:eastAsiaTheme="majorEastAsia" w:hAnsiTheme="majorHAnsi"/>
+      <w:b/>
+      <w:color w:themeColor="accent1" w:val="492A86"/>
+      <w:sz w:val="72"/>
+      <w:szCs w:val="96"/>
+    </w:rPr>
+  </w:style>
+  <w:style w:type="paragraph" w:styleId="ListParagraph">
+    <w:name w:val="List Paragraph"/>
+    <w:basedOn w:val="Normal"/>
+    <w:uiPriority w:val="34"/>
+    <w:semiHidden/>
+    <w:qFormat/>
+    <w:rsid w:val="00877a91"/>
+    <w:pPr>
+      <w:spacing w:before="0" w:after="160"/>
+      <w:ind w:left="720"/>
+      <w:contextualSpacing/>
+    </w:pPr>
+    <w:rPr/>
+  </w:style>
+  <w:style w:type="paragraph" w:styleId="Address3" w:customStyle="1">
+    <w:name w:val="Address 3"/>
+    <w:basedOn w:val="Subtitle"/>
+    <w:link w:val="Address3Char"/>
+    <w:semiHidden/>
+    <w:qFormat/>
+    <w:rsid w:val="00cd5d33"/>
+    <w:pPr>
+      <w:spacing w:before="240" w:after="0"/>
+    </w:pPr>
+    <w:rPr>
+      <w:rFonts w:ascii="Century Gothic" w:hAnsi="Century Gothic"/>
+      <w:color w:themeColor="accent2" w:themeTint="d9" w:val="7D8A03"/>
+    </w:rPr>
+  </w:style>
+  <w:style w:type="paragraph" w:styleId="Subtitle">
+    <w:name w:val="Subtitle"/>
+    <w:basedOn w:val="Normal"/>
+    <w:link w:val="SubtitleChar"/>
+    <w:uiPriority w:val="11"/>
+    <w:qFormat/>
+    <w:rsid w:val="008057a2"/>
+    <w:pPr>
+      <w:spacing w:lineRule="auto" w:line="192"/>
+      <w:jc w:val="center"/>
+    </w:pPr>
+    <w:rPr>
+      <w:b/>
+      <w:caps/>
+      <w:color w:themeColor="text1" w:themeTint="d9" w:val="262626"/>
+      <w:sz w:val="96"/>
+      <w:szCs w:val="114"/>
+    </w:rPr>
+  </w:style>
+  <w:style w:type="paragraph" w:styleId="NormalWeb">
+    <w:name w:val="Normal (Web)"/>
+    <w:basedOn w:val="Normal"/>
+    <w:uiPriority w:val="99"/>
+    <w:semiHidden/>
+    <w:unhideWhenUsed/>
+    <w:qFormat/>
+    <w:rsid w:val="00b74ba4"/>
+    <w:pPr>
+      <w:spacing w:beforeAutospacing="1" w:afterAutospacing="1"/>
+    </w:pPr>
+    <w:rPr>
+      <w:rFonts w:ascii="Times New Roman" w:hAnsi="Times New Roman"/>
+      <w:sz w:val="24"/>
+      <w:lang w:eastAsia="ja-JP"/>
+    </w:rPr>
+  </w:style>
+  <w:style w:type="paragraph" w:styleId="Caption1">
+    <w:name w:val="caption1"/>
+    <w:basedOn w:val="Normal"/>
+    <w:next w:val="Normal"/>
+    <w:uiPriority w:val="35"/>
+    <w:semiHidden/>
+    <w:unhideWhenUsed/>
+    <w:qFormat/>
+    <w:rsid w:val="00be3584"/>
+    <w:pPr>
+      <w:spacing w:lineRule="auto" w:line="240"/>
     </w:pPr>
     <w:rPr>
       <w:b/>
       <w:bCs/>
-      <w:sz w:val="56"/>
+      <w:color w:themeColor="text1" w:themeTint="bf" w:val="404040"/>
+      <w:sz w:val="16"/>
+      <w:szCs w:val="16"/>
+    </w:rPr>
+  </w:style>
+  <w:style w:type="paragraph" w:styleId="NoSpacing">
+    <w:name w:val="No Spacing"/>
+    <w:uiPriority w:val="1"/>
+    <w:qFormat/>
+    <w:rsid w:val="00be3584"/>
+    <w:pPr>
+      <w:widowControl/>
+      <w:suppressAutoHyphens w:val="true"/>
+      <w:bidi w:val="0"/>
+      <w:spacing w:lineRule="auto" w:line="240" w:before="0" w:after="0"/>
+      <w:jc w:val="left"/>
+    </w:pPr>
+    <w:rPr>
+      <w:rFonts w:ascii="Century Gothic" w:hAnsi="Century Gothic" w:eastAsia="" w:cs="" w:asciiTheme="minorHAnsi" w:cstheme="minorBidi" w:eastAsiaTheme="minorEastAsia" w:hAnsiTheme="minorHAnsi"/>
+      <w:color w:val="auto"/>
+      <w:kern w:val="0"/>
+      <w:sz w:val="21"/>
+      <w:szCs w:val="21"/>
+      <w:lang w:val="en-US" w:eastAsia="en-US" w:bidi="ar-SA"/>
+    </w:rPr>
+  </w:style>
+  <w:style w:type="paragraph" w:styleId="Quote">
+    <w:name w:val="Quote"/>
+    <w:basedOn w:val="Normal"/>
+    <w:next w:val="Normal"/>
+    <w:link w:val="QuoteChar"/>
+    <w:uiPriority w:val="29"/>
+    <w:qFormat/>
+    <w:rsid w:val="00806b72"/>
+    <w:pPr>
+      <w:spacing w:lineRule="auto" w:line="216" w:before="0" w:after="120"/>
+      <w:contextualSpacing/>
+    </w:pPr>
+    <w:rPr>
+      <w:rFonts w:ascii="Century Gothic" w:hAnsi="Century Gothic" w:asciiTheme="majorHAnsi" w:hAnsiTheme="majorHAnsi"/>
+      <w:b/>
+      <w:caps/>
+      <w:color w:themeColor="background1" w:val="FFFFFF"/>
+      <w:sz w:val="48"/>
+      <w:szCs w:val="40"/>
+    </w:rPr>
+  </w:style>
+  <w:style w:type="paragraph" w:styleId="IntenseQuote">
+    <w:name w:val="Intense Quote"/>
+    <w:basedOn w:val="Normal"/>
+    <w:next w:val="Normal"/>
+    <w:link w:val="IntenseQuoteChar"/>
+    <w:uiPriority w:val="30"/>
+    <w:semiHidden/>
+    <w:qFormat/>
+    <w:rsid w:val="00be3584"/>
+    <w:pPr>
+      <w:pBdr>
+        <w:top w:val="single" w:sz="24" w:space="4" w:color="454C02" w:themeColor="accent2"/>
+      </w:pBdr>
+      <w:spacing w:lineRule="auto" w:line="240" w:before="240" w:after="240"/>
+      <w:ind w:left="936" w:right="936"/>
+      <w:jc w:val="center"/>
+    </w:pPr>
+    <w:rPr>
+      <w:rFonts w:ascii="Century Gothic" w:hAnsi="Century Gothic" w:eastAsia="" w:cs="" w:asciiTheme="majorHAnsi" w:cstheme="majorBidi" w:eastAsiaTheme="majorEastAsia" w:hAnsiTheme="majorHAnsi"/>
+      <w:sz w:val="24"/>
+      <w:szCs w:val="24"/>
+    </w:rPr>
+  </w:style>
+  <w:style w:type="paragraph" w:styleId="IndexHeading">
+    <w:name w:val="Index Heading"/>
+    <w:basedOn w:val="Heading"/>
+    <w:pPr/>
+    <w:rPr/>
+  </w:style>
+  <w:style w:type="paragraph" w:styleId="TOCHeading">
+    <w:name w:val="TOC Heading"/>
+    <w:basedOn w:val="Heading1"/>
+    <w:next w:val="Normal"/>
+    <w:uiPriority w:val="39"/>
+    <w:semiHidden/>
+    <w:qFormat/>
+    <w:rsid w:val="00be3584"/>
+    <w:pPr>
+      <w:outlineLvl w:val="9"/>
+    </w:pPr>
+    <w:rPr/>
+  </w:style>
+  <w:style w:type="paragraph" w:styleId="HeaderandFooter">
+    <w:name w:val="Header and Footer"/>
+    <w:basedOn w:val="Normal"/>
+    <w:qFormat/>
+    <w:pPr/>
+    <w:rPr/>
+  </w:style>
+  <w:style w:type="paragraph" w:styleId="Header">
+    <w:name w:val="Header"/>
+    <w:basedOn w:val="Normal"/>
+    <w:link w:val="HeaderChar"/>
+    <w:uiPriority w:val="99"/>
+    <w:semiHidden/>
+    <w:rsid w:val="00ee0d42"/>
+    <w:pPr>
+      <w:tabs>
+        <w:tab w:val="clear" w:pos="720"/>
+        <w:tab w:val="center" w:pos="4680" w:leader="none"/>
+        <w:tab w:val="right" w:pos="9360" w:leader="none"/>
+      </w:tabs>
+      <w:spacing w:lineRule="auto" w:line="240" w:before="0" w:after="0"/>
+    </w:pPr>
+    <w:rPr/>
+  </w:style>
+  <w:style w:type="paragraph" w:styleId="Footer">
+    <w:name w:val="Footer"/>
+    <w:basedOn w:val="Normal"/>
+    <w:link w:val="FooterChar"/>
+    <w:uiPriority w:val="99"/>
+    <w:semiHidden/>
+    <w:rsid w:val="00ee0d42"/>
+    <w:pPr>
+      <w:tabs>
+        <w:tab w:val="clear" w:pos="720"/>
+        <w:tab w:val="center" w:pos="4680" w:leader="none"/>
+        <w:tab w:val="right" w:pos="9360" w:leader="none"/>
+      </w:tabs>
+      <w:spacing w:lineRule="auto" w:line="240" w:before="0" w:after="0"/>
+    </w:pPr>
+    <w:rPr/>
+  </w:style>
+  <w:style w:type="paragraph" w:styleId="Heading1Alt" w:customStyle="1">
+    <w:name w:val="Heading 1 Alt"/>
+    <w:basedOn w:val="Normal"/>
+    <w:next w:val="Normal"/>
+    <w:semiHidden/>
+    <w:qFormat/>
+    <w:rsid w:val="0008589e"/>
+    <w:pPr>
+      <w:pBdr>
+        <w:bottom w:val="single" w:sz="4" w:space="2" w:color="FFFFFF" w:themeColor="light1"/>
+      </w:pBdr>
+      <w:spacing w:lineRule="auto" w:line="240" w:before="240" w:after="240"/>
+    </w:pPr>
+    <w:rPr>
+      <w:rFonts w:ascii="Century Gothic" w:hAnsi="Century Gothic" w:asciiTheme="majorHAnsi" w:hAnsiTheme="majorHAnsi"/>
+      <w:b/>
+      <w:caps/>
+      <w:color w:themeColor="background1" w:val="FFFFFF"/>
+      <w:sz w:val="40"/>
+    </w:rPr>
+  </w:style>
+  <w:style w:type="paragraph" w:styleId="ListNumber">
+    <w:name w:val="List Number"/>
+    <w:basedOn w:val="Normal"/>
+    <w:uiPriority w:val="99"/>
+    <w:semiHidden/>
+    <w:rsid w:val="0008589e"/>
+    <w:pPr>
+      <w:numPr>
+        <w:ilvl w:val="0"/>
+        <w:numId w:val="1"/>
+      </w:numPr>
+      <w:spacing w:lineRule="auto" w:line="240" w:before="120" w:after="120"/>
+    </w:pPr>
+    <w:rPr>
+      <w:color w:themeColor="background1" w:val="FFFFFF"/>
+    </w:rPr>
+  </w:style>
+  <w:style w:type="paragraph" w:styleId="NormalonDarkBackground" w:customStyle="1">
+    <w:name w:val="Normal on Dark Background"/>
+    <w:basedOn w:val="Normal"/>
+    <w:semiHidden/>
+    <w:qFormat/>
+    <w:rsid w:val="0008589e"/>
+    <w:pPr/>
+    <w:rPr>
+      <w:rFonts w:cs="Arial"/>
+      <w:color w:themeColor="background1" w:val="FFFFFF"/>
+      <w:szCs w:val="22"/>
+    </w:rPr>
+  </w:style>
+  <w:style w:type="paragraph" w:styleId="ContactInfo" w:customStyle="1">
+    <w:name w:val="Contact Info"/>
+    <w:basedOn w:val="Normal"/>
+    <w:qFormat/>
+    <w:rsid w:val="008f330f"/>
+    <w:pPr>
+      <w:spacing w:lineRule="auto" w:line="240" w:before="0" w:after="0"/>
+    </w:pPr>
+    <w:rPr>
+      <w:color w:themeColor="background1" w:val="FFFFFF"/>
+      <w:sz w:val="24"/>
+      <w:szCs w:val="24"/>
+    </w:rPr>
+  </w:style>
+  <w:style w:type="paragraph" w:styleId="QuoteAlt" w:customStyle="1">
+    <w:name w:val="Quote Alt"/>
+    <w:basedOn w:val="Normal"/>
+    <w:qFormat/>
+    <w:rsid w:val="00df31b6"/>
+    <w:pPr>
+      <w:pBdr>
+        <w:top w:val="single" w:sz="2" w:space="10" w:color="454C02" w:themeColor="accent2"/>
+        <w:left w:val="single" w:sz="2" w:space="10" w:color="454C02" w:themeColor="accent2"/>
+        <w:bottom w:val="single" w:sz="2" w:space="3" w:color="454C02" w:themeColor="accent2"/>
+        <w:right w:val="single" w:sz="2" w:space="10" w:color="454C02" w:themeColor="accent2"/>
+      </w:pBdr>
+      <w:shd w:val="clear" w:color="auto" w:fill="454C02" w:themeFill="accent2"/>
+      <w:spacing w:lineRule="auto" w:line="240" w:before="0" w:after="0"/>
+      <w:ind w:left="115" w:right="432"/>
+      <w:contextualSpacing/>
+    </w:pPr>
+    <w:rPr>
+      <w:color w:themeColor="background1" w:val="FFFFFF"/>
+      <w:sz w:val="32"/>
+      <w:szCs w:val="32"/>
+    </w:rPr>
+  </w:style>
+  <w:style w:type="paragraph" w:styleId="QuoteSource" w:customStyle="1">
+    <w:name w:val="Quote Source"/>
+    <w:basedOn w:val="Normal"/>
+    <w:qFormat/>
+    <w:rsid w:val="0074026b"/>
+    <w:pPr>
+      <w:pBdr>
+        <w:top w:val="single" w:sz="2" w:space="10" w:color="454C02" w:themeColor="accent2"/>
+        <w:left w:val="single" w:sz="2" w:space="10" w:color="454C02" w:themeColor="accent2"/>
+        <w:bottom w:val="single" w:sz="2" w:space="18" w:color="454C02" w:themeColor="accent2"/>
+        <w:right w:val="single" w:sz="2" w:space="10" w:color="454C02" w:themeColor="accent2"/>
+      </w:pBdr>
+      <w:shd w:val="clear" w:color="auto" w:fill="454C02" w:themeFill="accent2"/>
+      <w:spacing w:lineRule="auto" w:line="240" w:before="0" w:after="0"/>
+      <w:ind w:left="115" w:right="432"/>
+    </w:pPr>
+    <w:rPr>
+      <w:i/>
+      <w:iCs/>
+      <w:color w:themeColor="background1" w:val="FFFFFF"/>
+    </w:rPr>
+  </w:style>
+  <w:style w:type="paragraph" w:styleId="CompanyName" w:customStyle="1">
+    <w:name w:val="Company Name"/>
+    <w:basedOn w:val="Normal"/>
+    <w:qFormat/>
+    <w:rsid w:val="00491caa"/>
+    <w:pPr>
+      <w:spacing w:lineRule="auto" w:line="240" w:before="1400" w:after="0"/>
+      <w:contextualSpacing/>
+    </w:pPr>
+    <w:rPr>
+      <w:b/>
+      <w:bCs/>
+      <w:color w:themeColor="background1" w:val="FFFFFF"/>
+      <w:sz w:val="36"/>
+      <w:szCs w:val="36"/>
+    </w:rPr>
+  </w:style>
+  <w:style w:type="paragraph" w:styleId="TOC1">
+    <w:name w:val="TOC 1"/>
+    <w:basedOn w:val="Normal"/>
+    <w:next w:val="Normal"/>
+    <w:autoRedefine/>
+    <w:uiPriority w:val="39"/>
+    <w:semiHidden/>
+    <w:rsid w:val="00ee7ede"/>
+    <w:pPr>
+      <w:spacing w:lineRule="auto" w:line="240" w:before="0" w:after="0"/>
+    </w:pPr>
+    <w:rPr>
+      <w:b/>
+      <w:color w:themeColor="accent1" w:val="492A86"/>
+      <w:sz w:val="52"/>
       <w:szCs w:val="56"/>
     </w:rPr>
+  </w:style>
+  <w:style w:type="paragraph" w:styleId="Normal-RightIndent" w:customStyle="1">
+    <w:name w:val="Normal - Right Indent"/>
+    <w:basedOn w:val="Normal"/>
+    <w:qFormat/>
+    <w:rsid w:val="008e10e8"/>
+    <w:pPr>
+      <w:ind w:right="288"/>
+    </w:pPr>
+    <w:rPr/>
+  </w:style>
+  <w:style w:type="paragraph" w:styleId="Normal-BothIndented" w:customStyle="1">
+    <w:name w:val="Normal - Both Indented"/>
+    <w:basedOn w:val="Normal"/>
+    <w:qFormat/>
+    <w:rsid w:val="003d4cfd"/>
+    <w:pPr>
+      <w:spacing w:before="160" w:after="160"/>
+      <w:ind w:left="115" w:right="115"/>
+    </w:pPr>
+    <w:rPr/>
+  </w:style>
+  <w:style w:type="paragraph" w:styleId="Graphic" w:customStyle="1">
+    <w:name w:val="Graphic"/>
+    <w:basedOn w:val="Normal"/>
+    <w:qFormat/>
+    <w:rsid w:val="00806b72"/>
+    <w:pPr>
+      <w:spacing w:lineRule="auto" w:line="240" w:before="360" w:after="0"/>
+      <w:contextualSpacing/>
+    </w:pPr>
+    <w:rPr/>
+  </w:style>
+  <w:style w:type="paragraph" w:styleId="Normal-RightAlign" w:customStyle="1">
+    <w:name w:val="Normal - Right Align"/>
+    <w:basedOn w:val="Normal"/>
+    <w:qFormat/>
+    <w:rsid w:val="003d4cfd"/>
+    <w:pPr>
+      <w:spacing w:lineRule="auto" w:line="240" w:before="0" w:after="0"/>
+      <w:jc w:val="right"/>
+    </w:pPr>
+    <w:rPr/>
+  </w:style>
+  <w:style w:type="paragraph" w:styleId="FrameContents">
+    <w:name w:val="Frame Contents"/>
+    <w:basedOn w:val="Normal"/>
+    <w:qFormat/>
+    <w:pPr/>
+    <w:rPr/>
   </w:style>
   <w:style w:type="paragraph" w:styleId="TableContents">
     <w:name w:val="Table Contents"/>
@@ -1301,23 +2797,1404 @@
     </w:pPr>
     <w:rPr/>
   </w:style>
-  <w:style w:type="paragraph" w:styleId="Normal-RightAlign">
-    <w:name w:val="Normal - Right Align"/>
+  <w:style w:type="numbering" w:styleId="NoList" w:default="1">
+    <w:name w:val="No List"/>
+    <w:uiPriority w:val="99"/>
+    <w:semiHidden/>
+    <w:unhideWhenUsed/>
+    <w:qFormat/>
+  </w:style>
+  <w:style w:type="numbering" w:styleId="Style11" w:customStyle="1">
+    <w:name w:val="Style1"/>
+    <w:uiPriority w:val="99"/>
+    <w:qFormat/>
+    <w:rsid w:val="006676a1"/>
+  </w:style>
+  <w:style w:type="table" w:default="1" w:styleId="TableNormal">
+    <w:name w:val="Normal Table"/>
+    <w:uiPriority w:val="99"/>
+    <w:semiHidden/>
+    <w:unhideWhenUsed/>
+    <w:tblPr>
+      <w:tblCellMar>
+        <w:top w:w="0" w:type="dxa"/>
+        <w:left w:w="108" w:type="dxa"/>
+        <w:bottom w:w="0" w:type="dxa"/>
+        <w:right w:w="108" w:type="dxa"/>
+      </w:tblCellMar>
+    </w:tblPr>
+  </w:style>
+  <w:style w:type="table" w:styleId="TableGrid">
+    <w:name w:val="Table Grid"/>
+    <w:basedOn w:val="TableNormal"/>
+    <w:uiPriority w:val="39"/>
+    <w:rsid w:val="001d6cc4"/>
+    <w:tblPr>
+      <w:tblBorders>
+        <w:top w:val="single" w:color="auto" w:sz="4" w:space="0"/>
+        <w:left w:val="single" w:color="auto" w:sz="4" w:space="0"/>
+        <w:bottom w:val="single" w:color="auto" w:sz="4" w:space="0"/>
+        <w:right w:val="single" w:color="auto" w:sz="4" w:space="0"/>
+        <w:insideH w:val="single" w:color="auto" w:sz="4" w:space="0"/>
+        <w:insideV w:val="single" w:color="auto" w:sz="4" w:space="0"/>
+      </w:tblBorders>
+    </w:tblPr>
+  </w:style>
+  <w:style w:type="table" w:styleId="GridTable1Light">
+    <w:name w:val="Grid Table 1 Light"/>
+    <w:basedOn w:val="TableNormal"/>
+    <w:uiPriority w:val="46"/>
+    <w:rsid w:val="00525bc2"/>
+    <w:pPr>
+      <w:spacing w:after="0" w:line="240" w:lineRule="auto"/>
+    </w:pPr>
+    <w:tblPr>
+      <w:tblStyleRowBandSize w:val="1"/>
+      <w:tblStyleColBandSize w:val="1"/>
+    </w:tblPr>
+    <w:tblStylePr w:type="firstRow">
+      <w:rPr>
+        <w:b w:val="0"/>
+        <w:bCs/>
+        <w:i w:val="0"/>
+      </w:rPr>
+      <w:tblPr/>
+      <w:tcPr>
+        <w:tcBorders>
+          <w:top w:val="nil"/>
+          <w:left w:val="nil"/>
+          <w:bottom w:val="nil"/>
+          <w:right w:val="nil"/>
+          <w:insideH w:val="nil"/>
+          <w:insideV w:val="nil"/>
+          <w:tl2br w:val="nil"/>
+          <w:tr2bl w:val="nil"/>
+        </w:tcBorders>
+      </w:tcPr>
+    </w:tblStylePr>
+    <w:tblStylePr w:type="lastRow">
+      <w:rPr>
+        <w:b/>
+        <w:bCs/>
+      </w:rPr>
+      <w:tblPr/>
+      <w:tcPr>
+        <w:tcBorders>
+          <w:top w:val="double" w:color="666666" w:themeColor="text1" w:sz="2" w:space="0"/>
+        </w:tcBorders>
+      </w:tcPr>
+    </w:tblStylePr>
+    <w:tblStylePr w:type="firstCol">
+      <w:rPr>
+        <w:b/>
+        <w:bCs/>
+      </w:rPr>
+      <w:tblPr/>
+    </w:tblStylePr>
+    <w:tblStylePr w:type="lastCol">
+      <w:rPr>
+        <w:b/>
+        <w:bCs/>
+      </w:rPr>
+      <w:tblPr/>
+    </w:tblStylePr>
+  </w:style>
+  <w:style w:type="table" w:styleId="GridTable2-Accent3">
+    <w:name w:val="Grid Table 2 Accent 3"/>
+    <w:basedOn w:val="TableNormal"/>
+    <w:uiPriority w:val="47"/>
+    <w:rsid w:val="006e5d6e"/>
+    <w:pPr>
+      <w:spacing w:after="0" w:line="240" w:lineRule="auto"/>
+    </w:pPr>
+    <w:tblPr>
+      <w:tblStyleRowBandSize w:val="1"/>
+      <w:tblStyleColBandSize w:val="1"/>
+      <w:tblBorders>
+        <w:top w:val="single" w:color="6990D7" w:themeColor="accent3" w:themeTint="99" w:sz="2" w:space="0"/>
+        <w:bottom w:val="single" w:color="6990D7" w:themeColor="accent3" w:themeTint="99" w:sz="2" w:space="0"/>
+        <w:insideH w:val="single" w:color="6990D7" w:themeColor="accent3" w:themeTint="99" w:sz="2" w:space="0"/>
+        <w:insideV w:val="single" w:color="6990D7" w:themeColor="accent3" w:themeTint="99" w:sz="2" w:space="0"/>
+      </w:tblBorders>
+    </w:tblPr>
+    <w:tblStylePr w:type="firstRow">
+      <w:rPr>
+        <w:b/>
+        <w:bCs/>
+      </w:rPr>
+      <w:tblPr/>
+      <w:tcPr>
+        <w:tcBorders>
+          <w:top w:val="nil"/>
+          <w:bottom w:val="single" w:color="6990D7" w:themeColor="accent3" w:sz="12" w:space="0"/>
+          <w:insideH w:val="nil"/>
+          <w:insideV w:val="nil"/>
+        </w:tcBorders>
+        <w:shd w:val="clear" w:color="auto" w:fill="FFFFFF" w:themeFill="background1"/>
+      </w:tcPr>
+    </w:tblStylePr>
+    <w:tblStylePr w:type="lastRow">
+      <w:rPr>
+        <w:b/>
+        <w:bCs/>
+      </w:rPr>
+      <w:tblPr/>
+      <w:tcPr>
+        <w:tcBorders>
+          <w:top w:val="double" w:color="6990D7" w:themeColor="accent3" w:sz="2" w:space="0"/>
+          <w:bottom w:val="nil"/>
+          <w:insideH w:val="nil"/>
+          <w:insideV w:val="nil"/>
+        </w:tcBorders>
+        <w:shd w:val="clear" w:color="auto" w:fill="FFFFFF" w:themeFill="background1"/>
+      </w:tcPr>
+    </w:tblStylePr>
+    <w:tblStylePr w:type="firstCol">
+      <w:rPr>
+        <w:b/>
+        <w:bCs/>
+      </w:rPr>
+      <w:tblPr/>
+    </w:tblStylePr>
+    <w:tblStylePr w:type="lastCol">
+      <w:rPr>
+        <w:b/>
+        <w:bCs/>
+      </w:rPr>
+      <w:tblPr/>
+    </w:tblStylePr>
+    <w:tblStylePr w:type="band1Vert">
+      <w:tblPr/>
+      <w:tcPr>
+        <w:shd w:val="clear" w:color="auto" w:fill="CDD9F1" w:themeFill="accent3" w:themeFillTint="33"/>
+      </w:tcPr>
+    </w:tblStylePr>
+    <w:tblStylePr w:type="band1Horz">
+      <w:tblPr/>
+      <w:tcPr>
+        <w:shd w:val="clear" w:color="auto" w:fill="CDD9F1" w:themeFill="accent3" w:themeFillTint="33"/>
+      </w:tcPr>
+    </w:tblStylePr>
+  </w:style>
+</w:styles>
+</file>
+
+<file path=word/glossary/document.xml><?xml version="1.0" encoding="utf-8"?>
+<w:glossaryDocument xmlns:wpc="http://schemas.microsoft.com/office/word/2010/wordprocessingCanvas" xmlns:cx="http://schemas.microsoft.com/office/drawing/2014/chartex" xmlns:cx1="http://schemas.microsoft.com/office/drawing/2015/9/8/chartex" xmlns:cx2="http://schemas.microsoft.com/office/drawing/2015/10/21/chartex" xmlns:cx3="http://schemas.microsoft.com/office/drawing/2016/5/9/chartex" xmlns:cx4="http://schemas.microsoft.com/office/drawing/2016/5/10/chartex" xmlns:cx5="http://schemas.microsoft.com/office/drawing/2016/5/11/chartex" xmlns:cx6="http://schemas.microsoft.com/office/drawing/2016/5/12/chartex" xmlns:cx7="http://schemas.microsoft.com/office/drawing/2016/5/13/chartex" xmlns:cx8="http://schemas.microsoft.com/office/drawing/2016/5/14/chartex" xmlns:mc="http://schemas.openxmlformats.org/markup-compatibility/2006" xmlns:aink="http://schemas.microsoft.com/office/drawing/2016/ink" xmlns:am3d="http://schemas.microsoft.com/office/drawing/2017/model3d" xmlns:o="urn:schemas-microsoft-com:office:office" xmlns:oel="http://schemas.microsoft.com/office/2019/extlst" xmlns:r="http://schemas.openxmlformats.org/officeDocument/2006/relationships" xmlns:m="http://schemas.openxmlformats.org/officeDocument/2006/math" xmlns:v="urn:schemas-microsoft-com:vml" xmlns:wp14="http://schemas.microsoft.com/office/word/2010/wordprocessingDrawing" xmlns:wp="http://schemas.openxmlformats.org/drawingml/2006/wordprocessingDrawing" xmlns:w10="urn:schemas-microsoft-com:office:word" xmlns:w="http://schemas.openxmlformats.org/wordprocessingml/2006/main" xmlns:w14="http://schemas.microsoft.com/office/word/2010/wordml" xmlns:w15="http://schemas.microsoft.com/office/word/2012/wordml" xmlns:w16cex="http://schemas.microsoft.com/office/word/2018/wordml/cex" xmlns:w16cid="http://schemas.microsoft.com/office/word/2016/wordml/cid" xmlns:w16="http://schemas.microsoft.com/office/word/2018/wordml" xmlns:w16sdtdh="http://schemas.microsoft.com/office/word/2020/wordml/sdtdatahash" xmlns:w16se="http://schemas.microsoft.com/office/word/2015/wordml/symex" xmlns:wpg="http://schemas.microsoft.com/office/word/2010/wordprocessingGroup" xmlns:wpi="http://schemas.microsoft.com/office/word/2010/wordprocessingInk" xmlns:wne="http://schemas.microsoft.com/office/word/2006/wordml" xmlns:wps="http://schemas.microsoft.com/office/word/2010/wordprocessingShape" mc:Ignorable="w14 w15 w16se w16cid w16 w16cex w16sdtdh wp14">
+  <w:docParts>
+    <w:docPart>
+      <w:docPartPr>
+        <w:name w:val="C6461BE2FA9C4FFF8E1B2B2F3A932835"/>
+        <w:category>
+          <w:name w:val="General"/>
+          <w:gallery w:val="placeholder"/>
+        </w:category>
+        <w:types>
+          <w:type w:val="bbPlcHdr"/>
+        </w:types>
+        <w:behaviors>
+          <w:behavior w:val="content"/>
+        </w:behaviors>
+        <w:guid w:val="{B0DAF48C-9BF6-4883-A4E2-F30072521558}"/>
+      </w:docPartPr>
+      <w:docPartBody>
+        <w:p>
+          <w:pPr>
+            <w:pStyle w:val="C6461BE2FA9C4FFF8E1B2B2F3A932835"/>
+          </w:pPr>
+          <w:r>
+            <w:t>OUR SERVICES INCLUDE</w:t>
+          </w:r>
+        </w:p>
+      </w:docPartBody>
+    </w:docPart>
+    <w:docPart>
+      <w:docPartPr>
+        <w:name w:val="BDD358C41EA9476EA0BC43051BD0402C"/>
+        <w:category>
+          <w:name w:val="General"/>
+          <w:gallery w:val="placeholder"/>
+        </w:category>
+        <w:types>
+          <w:type w:val="bbPlcHdr"/>
+        </w:types>
+        <w:behaviors>
+          <w:behavior w:val="content"/>
+        </w:behaviors>
+        <w:guid w:val="{BEE2C1F2-69F8-44A6-A99C-1FC53527FCED}"/>
+      </w:docPartPr>
+      <w:docPartBody>
+        <w:p>
+          <w:pPr>
+            <w:pStyle w:val="BDD358C41EA9476EA0BC43051BD0402C18"/>
+          </w:pPr>
+          <w:r>
+            <w:t>“We don’t merely book your travel; we can help you realize your travel dreams if you give us an idea of what kind of experience you seek.”</w:t>
+          </w:r>
+        </w:p>
+      </w:docPartBody>
+    </w:docPart>
+    <w:docPart>
+      <w:docPartPr>
+        <w:name w:val="A544C49A1BCA4418ABC51E94AA412606"/>
+        <w:category>
+          <w:name w:val="General"/>
+          <w:gallery w:val="placeholder"/>
+        </w:category>
+        <w:types>
+          <w:type w:val="bbPlcHdr"/>
+        </w:types>
+        <w:behaviors>
+          <w:behavior w:val="content"/>
+        </w:behaviors>
+        <w:guid w:val="{1825DE27-C2CB-4D57-9812-C6FE66EC2859}"/>
+      </w:docPartPr>
+      <w:docPartBody>
+        <w:p>
+          <w:pPr>
+            <w:pStyle w:val="A544C49A1BCA4418ABC51E94AA412606"/>
+          </w:pPr>
+          <w:r>
+            <w:t>Passport Expediting</w:t>
+          </w:r>
+        </w:p>
+      </w:docPartBody>
+    </w:docPart>
+    <w:docPart>
+      <w:docPartPr>
+        <w:name w:val="CCDF396AAB54471DB3DE0EC1DDCF94A3"/>
+        <w:category>
+          <w:name w:val="General"/>
+          <w:gallery w:val="placeholder"/>
+        </w:category>
+        <w:types>
+          <w:type w:val="bbPlcHdr"/>
+        </w:types>
+        <w:behaviors>
+          <w:behavior w:val="content"/>
+        </w:behaviors>
+        <w:guid w:val="{92CD4EC8-DEBF-49D8-B3DE-2B8DACA385CD}"/>
+      </w:docPartPr>
+      <w:docPartBody>
+        <w:p>
+          <w:pPr>
+            <w:pStyle w:val="CCDF396AAB54471DB3DE0EC1DDCF94A3"/>
+          </w:pPr>
+          <w:r>
+            <w:t>Hotel, Air, Transportation Arrangements</w:t>
+          </w:r>
+        </w:p>
+      </w:docPartBody>
+    </w:docPart>
+    <w:docPart>
+      <w:docPartPr>
+        <w:name w:val="418710616510414F96E5F9ABAE09CA86"/>
+        <w:category>
+          <w:name w:val="General"/>
+          <w:gallery w:val="placeholder"/>
+        </w:category>
+        <w:types>
+          <w:type w:val="bbPlcHdr"/>
+        </w:types>
+        <w:behaviors>
+          <w:behavior w:val="content"/>
+        </w:behaviors>
+        <w:guid w:val="{A9266CEC-728C-49BF-A106-55B8F2DAF731}"/>
+      </w:docPartPr>
+      <w:docPartBody>
+        <w:p>
+          <w:pPr>
+            <w:pStyle w:val="418710616510414F96E5F9ABAE09CA86"/>
+          </w:pPr>
+          <w:r>
+            <w:t xml:space="preserve">Trip </w:t>
+          </w:r>
+          <w:r>
+            <w:br/>
+            <w:t>Insurance</w:t>
+          </w:r>
+        </w:p>
+      </w:docPartBody>
+    </w:docPart>
+    <w:docPart>
+      <w:docPartPr>
+        <w:name w:val="136E2AAF6A09428298AED8BE02D6317F"/>
+        <w:category>
+          <w:name w:val="General"/>
+          <w:gallery w:val="placeholder"/>
+        </w:category>
+        <w:types>
+          <w:type w:val="bbPlcHdr"/>
+        </w:types>
+        <w:behaviors>
+          <w:behavior w:val="content"/>
+        </w:behaviors>
+        <w:guid w:val="{8FC8F1F4-6A91-4077-B0A5-AA8D18F45E34}"/>
+      </w:docPartPr>
+      <w:docPartBody>
+        <w:p>
+          <w:pPr>
+            <w:pStyle w:val="136E2AAF6A09428298AED8BE02D6317F"/>
+          </w:pPr>
+          <w:r>
+            <w:t>Excursion Planning</w:t>
+          </w:r>
+        </w:p>
+      </w:docPartBody>
+    </w:docPart>
+    <w:docPart>
+      <w:docPartPr>
+        <w:name w:val="1547700DFA384B98B9DEDFA2E8C8D5A6"/>
+        <w:category>
+          <w:name w:val="General"/>
+          <w:gallery w:val="placeholder"/>
+        </w:category>
+        <w:types>
+          <w:type w:val="bbPlcHdr"/>
+        </w:types>
+        <w:behaviors>
+          <w:behavior w:val="content"/>
+        </w:behaviors>
+        <w:guid w:val="{7E852193-76A0-45FC-98AB-8C0541C9CC66}"/>
+      </w:docPartPr>
+      <w:docPartBody>
+        <w:p>
+          <w:pPr>
+            <w:pStyle w:val="1547700DFA384B98B9DEDFA2E8C8D5A6"/>
+          </w:pPr>
+          <w:r>
+            <w:t>01</w:t>
+          </w:r>
+        </w:p>
+      </w:docPartBody>
+    </w:docPart>
+    <w:docPart>
+      <w:docPartPr>
+        <w:name w:val="47D5A517DC3B41DEAFEDEA3A2911F735"/>
+        <w:category>
+          <w:name w:val="General"/>
+          <w:gallery w:val="placeholder"/>
+        </w:category>
+        <w:types>
+          <w:type w:val="bbPlcHdr"/>
+        </w:types>
+        <w:behaviors>
+          <w:behavior w:val="content"/>
+        </w:behaviors>
+        <w:guid w:val="{10B88FD9-A501-4E14-A69F-44AA5F81F675}"/>
+      </w:docPartPr>
+      <w:docPartBody>
+        <w:p>
+          <w:pPr>
+            <w:pStyle w:val="47D5A517DC3B41DEAFEDEA3A2911F735"/>
+          </w:pPr>
+          <w:r>
+            <w:t xml:space="preserve">Booking for any type </w:t>
+          </w:r>
+          <w:r>
+            <w:br/>
+            <w:t>of travel</w:t>
+          </w:r>
+        </w:p>
+      </w:docPartBody>
+    </w:docPart>
+    <w:docPart>
+      <w:docPartPr>
+        <w:name w:val="D2591B967BA44E39A89D31E3E57A907C"/>
+        <w:category>
+          <w:name w:val="General"/>
+          <w:gallery w:val="placeholder"/>
+        </w:category>
+        <w:types>
+          <w:type w:val="bbPlcHdr"/>
+        </w:types>
+        <w:behaviors>
+          <w:behavior w:val="content"/>
+        </w:behaviors>
+        <w:guid w:val="{5780D59C-C816-400A-B2DE-60A19723073B}"/>
+      </w:docPartPr>
+      <w:docPartBody>
+        <w:p>
+          <w:pPr>
+            <w:pStyle w:val="D2591B967BA44E39A89D31E3E57A907C"/>
+          </w:pPr>
+          <w:r>
+            <w:t>02</w:t>
+          </w:r>
+        </w:p>
+      </w:docPartBody>
+    </w:docPart>
+    <w:docPart>
+      <w:docPartPr>
+        <w:name w:val="AEB7D8B6D5D24C298162EC77936726AA"/>
+        <w:category>
+          <w:name w:val="General"/>
+          <w:gallery w:val="placeholder"/>
+        </w:category>
+        <w:types>
+          <w:type w:val="bbPlcHdr"/>
+        </w:types>
+        <w:behaviors>
+          <w:behavior w:val="content"/>
+        </w:behaviors>
+        <w:guid w:val="{B4E232B7-E8B4-4C3C-BEFB-C3F9C84F174A}"/>
+      </w:docPartPr>
+      <w:docPartBody>
+        <w:p>
+          <w:pPr>
+            <w:pStyle w:val="AEB7D8B6D5D24C298162EC77936726AA"/>
+          </w:pPr>
+          <w:r>
+            <w:t>Quick, thorough, knowledgeable responses to calls and questions</w:t>
+          </w:r>
+        </w:p>
+      </w:docPartBody>
+    </w:docPart>
+    <w:docPart>
+      <w:docPartPr>
+        <w:name w:val="2BF71AE53D684AD2820DE2688B257132"/>
+        <w:category>
+          <w:name w:val="General"/>
+          <w:gallery w:val="placeholder"/>
+        </w:category>
+        <w:types>
+          <w:type w:val="bbPlcHdr"/>
+        </w:types>
+        <w:behaviors>
+          <w:behavior w:val="content"/>
+        </w:behaviors>
+        <w:guid w:val="{688A02AC-6C64-48B2-8CD7-A8A538016097}"/>
+      </w:docPartPr>
+      <w:docPartBody>
+        <w:p>
+          <w:pPr>
+            <w:pStyle w:val="2BF71AE53D684AD2820DE2688B257132"/>
+          </w:pPr>
+          <w:r>
+            <w:t>03</w:t>
+          </w:r>
+        </w:p>
+      </w:docPartBody>
+    </w:docPart>
+    <w:docPart>
+      <w:docPartPr>
+        <w:name w:val="E913DBDF4DA04BDBA5030BB2F38075B6"/>
+        <w:category>
+          <w:name w:val="General"/>
+          <w:gallery w:val="placeholder"/>
+        </w:category>
+        <w:types>
+          <w:type w:val="bbPlcHdr"/>
+        </w:types>
+        <w:behaviors>
+          <w:behavior w:val="content"/>
+        </w:behaviors>
+        <w:guid w:val="{9974CD64-3B54-4FE6-9E60-A691D75944F4}"/>
+      </w:docPartPr>
+      <w:docPartBody>
+        <w:p>
+          <w:pPr>
+            <w:pStyle w:val="E913DBDF4DA04BDBA5030BB2F38075B6"/>
+          </w:pPr>
+          <w:r>
+            <w:t xml:space="preserve">Resourceful and </w:t>
+          </w:r>
+          <w:r>
+            <w:br/>
+            <w:t>well-traveled agents</w:t>
+          </w:r>
+        </w:p>
+      </w:docPartBody>
+    </w:docPart>
+    <w:docPart>
+      <w:docPartPr>
+        <w:name w:val="BADC857C1C5748CDB643055D366B6C18"/>
+        <w:category>
+          <w:name w:val="General"/>
+          <w:gallery w:val="placeholder"/>
+        </w:category>
+        <w:types>
+          <w:type w:val="bbPlcHdr"/>
+        </w:types>
+        <w:behaviors>
+          <w:behavior w:val="content"/>
+        </w:behaviors>
+        <w:guid w:val="{6820FE3A-112A-4A14-ADCC-931D67F36D86}"/>
+      </w:docPartPr>
+      <w:docPartBody>
+        <w:p>
+          <w:pPr>
+            <w:pStyle w:val="BADC857C1C5748CDB643055D366B6C18"/>
+          </w:pPr>
+          <w:r>
+            <w:t>04</w:t>
+          </w:r>
+        </w:p>
+      </w:docPartBody>
+    </w:docPart>
+    <w:docPart>
+      <w:docPartPr>
+        <w:name w:val="3DD0308B2ECB4B87A694D207FE88EDC4"/>
+        <w:category>
+          <w:name w:val="General"/>
+          <w:gallery w:val="placeholder"/>
+        </w:category>
+        <w:types>
+          <w:type w:val="bbPlcHdr"/>
+        </w:types>
+        <w:behaviors>
+          <w:behavior w:val="content"/>
+        </w:behaviors>
+        <w:guid w:val="{A096F818-2821-4AC6-A34F-1F9EF5CB7BDC}"/>
+      </w:docPartPr>
+      <w:docPartBody>
+        <w:p>
+          <w:pPr>
+            <w:pStyle w:val="3DD0308B2ECB4B87A694D207FE88EDC4"/>
+          </w:pPr>
+          <w:r>
+            <w:t xml:space="preserve">International </w:t>
+          </w:r>
+          <w:r>
+            <w:br/>
+            <w:t>services</w:t>
+          </w:r>
+        </w:p>
+      </w:docPartBody>
+    </w:docPart>
+  </w:docParts>
+</w:glossaryDocument>
+</file>
+
+<file path=word/glossary/fontTable.xml><?xml version="1.0" encoding="utf-8"?>
+<w:fonts xmlns:mc="http://schemas.openxmlformats.org/markup-compatibility/2006" xmlns:r="http://schemas.openxmlformats.org/officeDocument/2006/relationships" xmlns:w="http://schemas.openxmlformats.org/wordprocessingml/2006/main" xmlns:w14="http://schemas.microsoft.com/office/word/2010/wordml" xmlns:w15="http://schemas.microsoft.com/office/word/2012/wordml" xmlns:w16cex="http://schemas.microsoft.com/office/word/2018/wordml/cex" xmlns:w16cid="http://schemas.microsoft.com/office/word/2016/wordml/cid" xmlns:w16="http://schemas.microsoft.com/office/word/2018/wordml" xmlns:w16sdtdh="http://schemas.microsoft.com/office/word/2020/wordml/sdtdatahash" xmlns:w16se="http://schemas.microsoft.com/office/word/2015/wordml/symex" mc:Ignorable="w14 w15 w16se w16cid w16 w16cex w16sdtdh">
+  <w:font w:name="Wingdings">
+    <w:panose1 w:val="05000000000000000000"/>
+    <w:charset w:val="4D"/>
+    <w:family w:val="decorative"/>
+    <w:pitch w:val="variable"/>
+    <w:sig w:usb0="00000003" w:usb1="00000000" w:usb2="00000000" w:usb3="00000000" w:csb0="80000001" w:csb1="00000000"/>
+  </w:font>
+  <w:font w:name="Times New Roman">
+    <w:panose1 w:val="02020603050405020304"/>
+    <w:charset w:val="00"/>
+    <w:family w:val="roman"/>
+    <w:pitch w:val="variable"/>
+    <w:sig w:usb0="E0002EFF" w:usb1="C000785B" w:usb2="00000009" w:usb3="00000000" w:csb0="000001FF" w:csb1="00000000"/>
+  </w:font>
+  <w:font w:name="Courier New">
+    <w:panose1 w:val="02070309020205020404"/>
+    <w:charset w:val="00"/>
+    <w:family w:val="modern"/>
+    <w:pitch w:val="fixed"/>
+    <w:sig w:usb0="E0002EFF" w:usb1="C0007843" w:usb2="00000009" w:usb3="00000000" w:csb0="000001FF" w:csb1="00000000"/>
+  </w:font>
+  <w:font w:name="Symbol">
+    <w:panose1 w:val="05050102010706020507"/>
+    <w:charset w:val="02"/>
+    <w:family w:val="decorative"/>
+    <w:pitch w:val="variable"/>
+    <w:sig w:usb0="00000000" w:usb1="10000000" w:usb2="00000000" w:usb3="00000000" w:csb0="80000000" w:csb1="00000000"/>
+  </w:font>
+  <w:font w:name="Century Gothic">
+    <w:panose1 w:val="020B0502020202020204"/>
+    <w:charset w:val="00"/>
+    <w:family w:val="swiss"/>
+    <w:pitch w:val="variable"/>
+    <w:sig w:usb0="00000287" w:usb1="00000000" w:usb2="00000000" w:usb3="00000000" w:csb0="0000009F" w:csb1="00000000"/>
+  </w:font>
+  <w:font w:name="MS Mincho">
+    <w:altName w:val="ＭＳ 明朝"/>
+    <w:panose1 w:val="02020609040205080304"/>
+    <w:charset w:val="80"/>
+    <w:family w:val="modern"/>
+    <w:pitch w:val="fixed"/>
+    <w:sig w:usb0="E00002FF" w:usb1="6AC7FDFB" w:usb2="08000012" w:usb3="00000000" w:csb0="0002009F" w:csb1="00000000"/>
+  </w:font>
+  <w:font w:name="MS Gothic">
+    <w:altName w:val="ＭＳ ゴシック"/>
+    <w:panose1 w:val="020B0609070205080204"/>
+    <w:charset w:val="80"/>
+    <w:family w:val="modern"/>
+    <w:pitch w:val="fixed"/>
+    <w:sig w:usb0="E00002FF" w:usb1="6AC7FDFB" w:usb2="08000012" w:usb3="00000000" w:csb0="0002009F" w:csb1="00000000"/>
+  </w:font>
+  <w:font w:name="Arial">
+    <w:panose1 w:val="020B0604020202020204"/>
+    <w:charset w:val="00"/>
+    <w:family w:val="swiss"/>
+    <w:pitch w:val="variable"/>
+    <w:sig w:usb0="E0002AFF" w:usb1="C0007843" w:usb2="00000009" w:usb3="00000000" w:csb0="000001FF" w:csb1="00000000"/>
+  </w:font>
+  <w:font w:name="Apple Color Emoji">
+    <w:panose1 w:val="00000000000000000000"/>
+    <w:charset w:val="00"/>
+    <w:family w:val="auto"/>
+    <w:pitch w:val="variable"/>
+    <w:sig w:usb0="00000003" w:usb1="18000000" w:usb2="14000000" w:usb3="00000000" w:csb0="00000001" w:csb1="00000000"/>
+  </w:font>
+  <w:font w:name="Calibri">
+    <w:panose1 w:val="020F0502020204030204"/>
+    <w:charset w:val="00"/>
+    <w:family w:val="swiss"/>
+    <w:pitch w:val="variable"/>
+    <w:sig w:usb0="E0002AFF" w:usb1="C000ACFF" w:usb2="00000009" w:usb3="00000000" w:csb0="000001FF" w:csb1="00000000"/>
+  </w:font>
+  <w:font w:name="DengXian">
+    <w:altName w:val="等线"/>
+    <w:panose1 w:val="02010600030101010101"/>
+    <w:charset w:val="86"/>
+    <w:family w:val="auto"/>
+    <w:pitch w:val="variable"/>
+    <w:sig w:usb0="A00002BF" w:usb1="38CF7CFA" w:usb2="00000016" w:usb3="00000000" w:csb0="0004000F" w:csb1="00000000"/>
+  </w:font>
+  <w:font w:name="Calibri Light">
+    <w:panose1 w:val="020F0302020204030204"/>
+    <w:charset w:val="00"/>
+    <w:family w:val="swiss"/>
+    <w:pitch w:val="variable"/>
+    <w:sig w:usb0="E4002EFF" w:usb1="C000247B" w:usb2="00000009" w:usb3="00000000" w:csb0="000001FF" w:csb1="00000000"/>
+  </w:font>
+  <w:font w:name="DengXian Light">
+    <w:altName w:val="等线 Light"/>
+    <w:panose1 w:val="02010600030101010101"/>
+    <w:charset w:val="86"/>
+    <w:family w:val="auto"/>
+    <w:pitch w:val="variable"/>
+    <w:sig w:usb0="A00002BF" w:usb1="38CF7CFA" w:usb2="00000016" w:usb3="00000000" w:csb0="0004000F" w:csb1="00000000"/>
+  </w:font>
+</w:fonts>
+</file>
+
+<file path=word/glossary/settings.xml><?xml version="1.0" encoding="utf-8"?>
+<w:settings xmlns:mc="http://schemas.openxmlformats.org/markup-compatibility/2006" xmlns:o="urn:schemas-microsoft-com:office:office" xmlns:r="http://schemas.openxmlformats.org/officeDocument/2006/relationships" xmlns:m="http://schemas.openxmlformats.org/officeDocument/2006/math" xmlns:v="urn:schemas-microsoft-com:vml" xmlns:w10="urn:schemas-microsoft-com:office:word" xmlns:w="http://schemas.openxmlformats.org/wordprocessingml/2006/main" xmlns:w14="http://schemas.microsoft.com/office/word/2010/wordml" xmlns:w15="http://schemas.microsoft.com/office/word/2012/wordml" xmlns:w16cex="http://schemas.microsoft.com/office/word/2018/wordml/cex" xmlns:w16cid="http://schemas.microsoft.com/office/word/2016/wordml/cid" xmlns:w16="http://schemas.microsoft.com/office/word/2018/wordml" xmlns:w16sdtdh="http://schemas.microsoft.com/office/word/2020/wordml/sdtdatahash" xmlns:w16se="http://schemas.microsoft.com/office/word/2015/wordml/symex" xmlns:sl="http://schemas.openxmlformats.org/schemaLibrary/2006/main" mc:Ignorable="w14 w15 w16se w16cid w16 w16cex w16sdtdh">
+  <w:view w:val="normal"/>
+  <w:defaultTabStop w:val="720"/>
+  <w:characterSpacingControl w:val="doNotCompress"/>
+  <w:compat>
+    <w:useFELayout/>
+    <w:compatSetting w:name="compatibilityMode" w:uri="http://schemas.microsoft.com/office/word" w:val="15"/>
+    <w:compatSetting w:name="overrideTableStyleFontSizeAndJustification" w:uri="http://schemas.microsoft.com/office/word" w:val="1"/>
+    <w:compatSetting w:name="enableOpenTypeFeatures" w:uri="http://schemas.microsoft.com/office/word" w:val="1"/>
+    <w:compatSetting w:name="doNotFlipMirrorIndents" w:uri="http://schemas.microsoft.com/office/word" w:val="1"/>
+    <w:compatSetting w:name="differentiateMultirowTableHeaders" w:uri="http://schemas.microsoft.com/office/word" w:val="1"/>
+    <w:compatSetting w:name="useWord2013TrackBottomHyphenation" w:uri="http://schemas.microsoft.com/office/word" w:val="1"/>
+  </w:compat>
+  <w:rsids>
+    <w:rsidRoot w:val="00854441"/>
+    <w:rsid w:val="00167885"/>
+    <w:rsid w:val="001C66C6"/>
+    <w:rsid w:val="00294338"/>
+    <w:rsid w:val="002955CB"/>
+    <w:rsid w:val="002A277F"/>
+    <w:rsid w:val="00314326"/>
+    <w:rsid w:val="00475821"/>
+    <w:rsid w:val="004847F6"/>
+    <w:rsid w:val="005E32F2"/>
+    <w:rsid w:val="0069291C"/>
+    <w:rsid w:val="007B70A4"/>
+    <w:rsid w:val="00841F39"/>
+    <w:rsid w:val="00854441"/>
+    <w:rsid w:val="00932E9B"/>
+    <w:rsid w:val="00940625"/>
+    <w:rsid w:val="009E5298"/>
+    <w:rsid w:val="00AB0367"/>
+    <w:rsid w:val="00AD7EF5"/>
+    <w:rsid w:val="00C10E20"/>
+    <w:rsid w:val="00C43CC1"/>
+    <w:rsid w:val="00C76F1A"/>
+    <w:rsid w:val="00D91CCB"/>
+    <w:rsid w:val="00E84EA2"/>
+    <w:rsid w:val="00EC5007"/>
+    <w:rsid w:val="00EF7D56"/>
+    <w:rsid w:val="00F07E6F"/>
+    <w:rsid w:val="00F67760"/>
+  </w:rsids>
+  <m:mathPr>
+    <m:mathFont m:val="Cambria Math"/>
+    <m:brkBin m:val="before"/>
+    <m:brkBinSub m:val="--"/>
+    <m:smallFrac m:val="0"/>
+    <m:dispDef/>
+    <m:lMargin m:val="0"/>
+    <m:rMargin m:val="0"/>
+    <m:defJc m:val="centerGroup"/>
+    <m:wrapIndent m:val="1440"/>
+    <m:intLim m:val="subSup"/>
+    <m:naryLim m:val="undOvr"/>
+  </m:mathPr>
+  <w:themeFontLang w:val="en-US" w:eastAsia="zh-CN" w:bidi="ar-SA"/>
+  <w:clrSchemeMapping w:bg1="light1" w:t1="dark1" w:bg2="light2" w:t2="dark2" w:accent1="accent1" w:accent2="accent2" w:accent3="accent3" w:accent4="accent4" w:accent5="accent5" w:accent6="accent6" w:hyperlink="hyperlink" w:followedHyperlink="followedHyperlink"/>
+  <w:decimalSymbol w:val="."/>
+  <w:listSeparator w:val=","/>
+  <w14:defaultImageDpi w14:val="32767"/>
+  <w15:chartTrackingRefBased/>
+</w:settings>
+</file>
+
+<file path=word/glossary/styles.xml><?xml version="1.0" encoding="utf-8"?>
+<w:styles xmlns:mc="http://schemas.openxmlformats.org/markup-compatibility/2006" xmlns:r="http://schemas.openxmlformats.org/officeDocument/2006/relationships" xmlns:w="http://schemas.openxmlformats.org/wordprocessingml/2006/main" xmlns:w14="http://schemas.microsoft.com/office/word/2010/wordml" xmlns:w15="http://schemas.microsoft.com/office/word/2012/wordml" xmlns:w16cex="http://schemas.microsoft.com/office/word/2018/wordml/cex" xmlns:w16cid="http://schemas.microsoft.com/office/word/2016/wordml/cid" xmlns:w16="http://schemas.microsoft.com/office/word/2018/wordml" xmlns:w16sdtdh="http://schemas.microsoft.com/office/word/2020/wordml/sdtdatahash" xmlns:w16se="http://schemas.microsoft.com/office/word/2015/wordml/symex" mc:Ignorable="w14 w15 w16se w16cid w16 w16cex w16sdtdh">
+  <w:docDefaults>
+    <w:rPrDefault>
+      <w:rPr>
+        <w:rFonts w:asciiTheme="minorHAnsi" w:eastAsiaTheme="minorEastAsia" w:hAnsiTheme="minorHAnsi" w:cstheme="minorBidi"/>
+        <w:sz w:val="24"/>
+        <w:szCs w:val="24"/>
+        <w:lang w:val="en-US" w:eastAsia="en-US" w:bidi="ar-SA"/>
+      </w:rPr>
+    </w:rPrDefault>
+    <w:pPrDefault/>
+  </w:docDefaults>
+  <w:latentStyles w:defLockedState="0" w:defUIPriority="99" w:defSemiHidden="0" w:defUnhideWhenUsed="0" w:defQFormat="0" w:count="376">
+    <w:lsdException w:name="Normal" w:uiPriority="0" w:qFormat="1"/>
+    <w:lsdException w:name="heading 1" w:uiPriority="9" w:qFormat="1"/>
+    <w:lsdException w:name="heading 2" w:semiHidden="1" w:uiPriority="9" w:unhideWhenUsed="1" w:qFormat="1"/>
+    <w:lsdException w:name="heading 3" w:semiHidden="1" w:uiPriority="9" w:unhideWhenUsed="1" w:qFormat="1"/>
+    <w:lsdException w:name="heading 4" w:semiHidden="1" w:uiPriority="9" w:unhideWhenUsed="1" w:qFormat="1"/>
+    <w:lsdException w:name="heading 5" w:semiHidden="1" w:uiPriority="9" w:unhideWhenUsed="1" w:qFormat="1"/>
+    <w:lsdException w:name="heading 6" w:semiHidden="1" w:uiPriority="9" w:unhideWhenUsed="1" w:qFormat="1"/>
+    <w:lsdException w:name="heading 7" w:semiHidden="1" w:uiPriority="9" w:unhideWhenUsed="1" w:qFormat="1"/>
+    <w:lsdException w:name="heading 8" w:semiHidden="1" w:uiPriority="9" w:unhideWhenUsed="1" w:qFormat="1"/>
+    <w:lsdException w:name="heading 9" w:semiHidden="1" w:uiPriority="9" w:unhideWhenUsed="1" w:qFormat="1"/>
+    <w:lsdException w:name="index 1" w:semiHidden="1" w:unhideWhenUsed="1"/>
+    <w:lsdException w:name="index 2" w:semiHidden="1" w:unhideWhenUsed="1"/>
+    <w:lsdException w:name="index 3" w:semiHidden="1" w:unhideWhenUsed="1"/>
+    <w:lsdException w:name="index 4" w:semiHidden="1" w:unhideWhenUsed="1"/>
+    <w:lsdException w:name="index 5" w:semiHidden="1" w:unhideWhenUsed="1"/>
+    <w:lsdException w:name="index 6" w:semiHidden="1" w:unhideWhenUsed="1"/>
+    <w:lsdException w:name="index 7" w:semiHidden="1" w:unhideWhenUsed="1"/>
+    <w:lsdException w:name="index 8" w:semiHidden="1" w:unhideWhenUsed="1"/>
+    <w:lsdException w:name="index 9" w:semiHidden="1" w:unhideWhenUsed="1"/>
+    <w:lsdException w:name="toc 1" w:semiHidden="1" w:uiPriority="39" w:unhideWhenUsed="1"/>
+    <w:lsdException w:name="toc 2" w:semiHidden="1" w:uiPriority="39" w:unhideWhenUsed="1"/>
+    <w:lsdException w:name="toc 3" w:semiHidden="1" w:uiPriority="39" w:unhideWhenUsed="1"/>
+    <w:lsdException w:name="toc 4" w:semiHidden="1" w:uiPriority="39" w:unhideWhenUsed="1"/>
+    <w:lsdException w:name="toc 5" w:semiHidden="1" w:uiPriority="39" w:unhideWhenUsed="1"/>
+    <w:lsdException w:name="toc 6" w:semiHidden="1" w:uiPriority="39" w:unhideWhenUsed="1"/>
+    <w:lsdException w:name="toc 7" w:semiHidden="1" w:uiPriority="39" w:unhideWhenUsed="1"/>
+    <w:lsdException w:name="toc 8" w:semiHidden="1" w:uiPriority="39" w:unhideWhenUsed="1"/>
+    <w:lsdException w:name="toc 9" w:semiHidden="1" w:uiPriority="39" w:unhideWhenUsed="1"/>
+    <w:lsdException w:name="Normal Indent" w:semiHidden="1" w:unhideWhenUsed="1"/>
+    <w:lsdException w:name="footnote text" w:semiHidden="1" w:unhideWhenUsed="1"/>
+    <w:lsdException w:name="annotation text" w:semiHidden="1" w:unhideWhenUsed="1"/>
+    <w:lsdException w:name="header" w:semiHidden="1" w:unhideWhenUsed="1"/>
+    <w:lsdException w:name="footer" w:semiHidden="1" w:unhideWhenUsed="1"/>
+    <w:lsdException w:name="index heading" w:semiHidden="1" w:unhideWhenUsed="1"/>
+    <w:lsdException w:name="caption" w:semiHidden="1" w:uiPriority="35" w:unhideWhenUsed="1" w:qFormat="1"/>
+    <w:lsdException w:name="table of figures" w:semiHidden="1" w:unhideWhenUsed="1"/>
+    <w:lsdException w:name="envelope address" w:semiHidden="1" w:unhideWhenUsed="1"/>
+    <w:lsdException w:name="envelope return" w:semiHidden="1" w:unhideWhenUsed="1"/>
+    <w:lsdException w:name="footnote reference" w:semiHidden="1" w:unhideWhenUsed="1"/>
+    <w:lsdException w:name="annotation reference" w:semiHidden="1" w:unhideWhenUsed="1"/>
+    <w:lsdException w:name="line number" w:semiHidden="1" w:unhideWhenUsed="1"/>
+    <w:lsdException w:name="page number" w:semiHidden="1" w:unhideWhenUsed="1"/>
+    <w:lsdException w:name="endnote reference" w:semiHidden="1" w:unhideWhenUsed="1"/>
+    <w:lsdException w:name="endnote text" w:semiHidden="1" w:unhideWhenUsed="1"/>
+    <w:lsdException w:name="table of authorities" w:semiHidden="1" w:unhideWhenUsed="1"/>
+    <w:lsdException w:name="macro" w:semiHidden="1" w:unhideWhenUsed="1"/>
+    <w:lsdException w:name="toa heading" w:semiHidden="1" w:unhideWhenUsed="1"/>
+    <w:lsdException w:name="List" w:semiHidden="1" w:unhideWhenUsed="1"/>
+    <w:lsdException w:name="List Bullet" w:semiHidden="1" w:unhideWhenUsed="1"/>
+    <w:lsdException w:name="List Number" w:semiHidden="1" w:unhideWhenUsed="1"/>
+    <w:lsdException w:name="List 2" w:semiHidden="1" w:unhideWhenUsed="1"/>
+    <w:lsdException w:name="List 3" w:semiHidden="1" w:unhideWhenUsed="1"/>
+    <w:lsdException w:name="List 4" w:semiHidden="1" w:unhideWhenUsed="1"/>
+    <w:lsdException w:name="List 5" w:semiHidden="1" w:unhideWhenUsed="1"/>
+    <w:lsdException w:name="List Bullet 2" w:semiHidden="1" w:unhideWhenUsed="1"/>
+    <w:lsdException w:name="List Bullet 3" w:semiHidden="1" w:unhideWhenUsed="1"/>
+    <w:lsdException w:name="List Bullet 4" w:semiHidden="1" w:unhideWhenUsed="1"/>
+    <w:lsdException w:name="List Bullet 5" w:semiHidden="1" w:unhideWhenUsed="1"/>
+    <w:lsdException w:name="List Number 2" w:semiHidden="1" w:unhideWhenUsed="1"/>
+    <w:lsdException w:name="List Number 3" w:semiHidden="1" w:unhideWhenUsed="1"/>
+    <w:lsdException w:name="List Number 4" w:semiHidden="1" w:unhideWhenUsed="1"/>
+    <w:lsdException w:name="List Number 5" w:semiHidden="1" w:unhideWhenUsed="1"/>
+    <w:lsdException w:name="Title" w:uiPriority="10" w:qFormat="1"/>
+    <w:lsdException w:name="Closing" w:semiHidden="1" w:unhideWhenUsed="1"/>
+    <w:lsdException w:name="Signature" w:semiHidden="1" w:unhideWhenUsed="1"/>
+    <w:lsdException w:name="Default Paragraph Font" w:semiHidden="1" w:uiPriority="1" w:unhideWhenUsed="1"/>
+    <w:lsdException w:name="Body Text" w:semiHidden="1" w:unhideWhenUsed="1"/>
+    <w:lsdException w:name="Body Text Indent" w:semiHidden="1" w:unhideWhenUsed="1"/>
+    <w:lsdException w:name="List Continue" w:semiHidden="1" w:unhideWhenUsed="1"/>
+    <w:lsdException w:name="List Continue 2" w:semiHidden="1" w:unhideWhenUsed="1"/>
+    <w:lsdException w:name="List Continue 3" w:semiHidden="1" w:unhideWhenUsed="1"/>
+    <w:lsdException w:name="List Continue 4" w:semiHidden="1" w:unhideWhenUsed="1"/>
+    <w:lsdException w:name="List Continue 5" w:semiHidden="1" w:unhideWhenUsed="1"/>
+    <w:lsdException w:name="Message Header" w:semiHidden="1" w:unhideWhenUsed="1"/>
+    <w:lsdException w:name="Subtitle" w:uiPriority="11" w:qFormat="1"/>
+    <w:lsdException w:name="Salutation" w:semiHidden="1" w:unhideWhenUsed="1"/>
+    <w:lsdException w:name="Date" w:semiHidden="1" w:unhideWhenUsed="1"/>
+    <w:lsdException w:name="Body Text First Indent" w:semiHidden="1" w:unhideWhenUsed="1"/>
+    <w:lsdException w:name="Body Text First Indent 2" w:semiHidden="1" w:unhideWhenUsed="1"/>
+    <w:lsdException w:name="Note Heading" w:semiHidden="1" w:unhideWhenUsed="1"/>
+    <w:lsdException w:name="Body Text 2" w:semiHidden="1" w:unhideWhenUsed="1"/>
+    <w:lsdException w:name="Body Text 3" w:semiHidden="1" w:unhideWhenUsed="1"/>
+    <w:lsdException w:name="Body Text Indent 2" w:semiHidden="1" w:unhideWhenUsed="1"/>
+    <w:lsdException w:name="Body Text Indent 3" w:semiHidden="1" w:unhideWhenUsed="1"/>
+    <w:lsdException w:name="Block Text" w:semiHidden="1" w:unhideWhenUsed="1"/>
+    <w:lsdException w:name="Hyperlink" w:semiHidden="1" w:unhideWhenUsed="1"/>
+    <w:lsdException w:name="FollowedHyperlink" w:semiHidden="1" w:unhideWhenUsed="1"/>
+    <w:lsdException w:name="Strong" w:uiPriority="22" w:qFormat="1"/>
+    <w:lsdException w:name="Emphasis" w:uiPriority="20" w:qFormat="1"/>
+    <w:lsdException w:name="Document Map" w:semiHidden="1" w:unhideWhenUsed="1"/>
+    <w:lsdException w:name="Plain Text" w:semiHidden="1" w:unhideWhenUsed="1"/>
+    <w:lsdException w:name="E-mail Signature" w:semiHidden="1" w:unhideWhenUsed="1"/>
+    <w:lsdException w:name="HTML Top of Form" w:semiHidden="1" w:unhideWhenUsed="1"/>
+    <w:lsdException w:name="HTML Bottom of Form" w:semiHidden="1" w:unhideWhenUsed="1"/>
+    <w:lsdException w:name="Normal (Web)" w:semiHidden="1" w:unhideWhenUsed="1"/>
+    <w:lsdException w:name="HTML Acronym" w:semiHidden="1" w:unhideWhenUsed="1"/>
+    <w:lsdException w:name="HTML Address" w:semiHidden="1" w:unhideWhenUsed="1"/>
+    <w:lsdException w:name="HTML Cite" w:semiHidden="1" w:unhideWhenUsed="1"/>
+    <w:lsdException w:name="HTML Code" w:semiHidden="1" w:unhideWhenUsed="1"/>
+    <w:lsdException w:name="HTML Definition" w:semiHidden="1" w:unhideWhenUsed="1"/>
+    <w:lsdException w:name="HTML Keyboard" w:semiHidden="1" w:unhideWhenUsed="1"/>
+    <w:lsdException w:name="HTML Preformatted" w:semiHidden="1" w:unhideWhenUsed="1"/>
+    <w:lsdException w:name="HTML Sample" w:semiHidden="1" w:unhideWhenUsed="1"/>
+    <w:lsdException w:name="HTML Typewriter" w:semiHidden="1" w:unhideWhenUsed="1"/>
+    <w:lsdException w:name="HTML Variable" w:semiHidden="1" w:unhideWhenUsed="1"/>
+    <w:lsdException w:name="Normal Table" w:semiHidden="1" w:unhideWhenUsed="1"/>
+    <w:lsdException w:name="annotation subject" w:semiHidden="1" w:unhideWhenUsed="1"/>
+    <w:lsdException w:name="No List" w:semiHidden="1" w:unhideWhenUsed="1"/>
+    <w:lsdException w:name="Outline List 1" w:semiHidden="1" w:unhideWhenUsed="1"/>
+    <w:lsdException w:name="Outline List 2" w:semiHidden="1" w:unhideWhenUsed="1"/>
+    <w:lsdException w:name="Outline List 3" w:semiHidden="1" w:unhideWhenUsed="1"/>
+    <w:lsdException w:name="Table Simple 1" w:semiHidden="1" w:unhideWhenUsed="1"/>
+    <w:lsdException w:name="Table Simple 2" w:semiHidden="1" w:unhideWhenUsed="1"/>
+    <w:lsdException w:name="Table Simple 3" w:semiHidden="1" w:unhideWhenUsed="1"/>
+    <w:lsdException w:name="Table Classic 1" w:semiHidden="1" w:unhideWhenUsed="1"/>
+    <w:lsdException w:name="Table Classic 2" w:semiHidden="1" w:unhideWhenUsed="1"/>
+    <w:lsdException w:name="Table Classic 3" w:semiHidden="1" w:unhideWhenUsed="1"/>
+    <w:lsdException w:name="Table Classic 4" w:semiHidden="1" w:unhideWhenUsed="1"/>
+    <w:lsdException w:name="Table Colorful 1" w:semiHidden="1" w:unhideWhenUsed="1"/>
+    <w:lsdException w:name="Table Colorful 2" w:semiHidden="1" w:unhideWhenUsed="1"/>
+    <w:lsdException w:name="Table Colorful 3" w:semiHidden="1" w:unhideWhenUsed="1"/>
+    <w:lsdException w:name="Table Columns 1" w:semiHidden="1" w:unhideWhenUsed="1"/>
+    <w:lsdException w:name="Table Columns 2" w:semiHidden="1" w:unhideWhenUsed="1"/>
+    <w:lsdException w:name="Table Columns 3" w:semiHidden="1" w:unhideWhenUsed="1"/>
+    <w:lsdException w:name="Table Columns 4" w:semiHidden="1" w:unhideWhenUsed="1"/>
+    <w:lsdException w:name="Table Columns 5" w:semiHidden="1" w:unhideWhenUsed="1"/>
+    <w:lsdException w:name="Table Grid 1" w:semiHidden="1" w:unhideWhenUsed="1"/>
+    <w:lsdException w:name="Table Grid 2" w:semiHidden="1" w:unhideWhenUsed="1"/>
+    <w:lsdException w:name="Table Grid 3" w:semiHidden="1" w:unhideWhenUsed="1"/>
+    <w:lsdException w:name="Table Grid 4" w:semiHidden="1" w:unhideWhenUsed="1"/>
+    <w:lsdException w:name="Table Grid 5" w:semiHidden="1" w:unhideWhenUsed="1"/>
+    <w:lsdException w:name="Table Grid 6" w:semiHidden="1" w:unhideWhenUsed="1"/>
+    <w:lsdException w:name="Table Grid 7" w:semiHidden="1" w:unhideWhenUsed="1"/>
+    <w:lsdException w:name="Table Grid 8" w:semiHidden="1" w:unhideWhenUsed="1"/>
+    <w:lsdException w:name="Table List 1" w:semiHidden="1" w:unhideWhenUsed="1"/>
+    <w:lsdException w:name="Table List 2" w:semiHidden="1" w:unhideWhenUsed="1"/>
+    <w:lsdException w:name="Table List 3" w:semiHidden="1" w:unhideWhenUsed="1"/>
+    <w:lsdException w:name="Table List 4" w:semiHidden="1" w:unhideWhenUsed="1"/>
+    <w:lsdException w:name="Table List 5" w:semiHidden="1" w:unhideWhenUsed="1"/>
+    <w:lsdException w:name="Table List 6" w:semiHidden="1" w:unhideWhenUsed="1"/>
+    <w:lsdException w:name="Table List 7" w:semiHidden="1" w:unhideWhenUsed="1"/>
+    <w:lsdException w:name="Table List 8" w:semiHidden="1" w:unhideWhenUsed="1"/>
+    <w:lsdException w:name="Table 3D effects 1" w:semiHidden="1" w:unhideWhenUsed="1"/>
+    <w:lsdException w:name="Table 3D effects 2" w:semiHidden="1" w:unhideWhenUsed="1"/>
+    <w:lsdException w:name="Table 3D effects 3" w:semiHidden="1" w:unhideWhenUsed="1"/>
+    <w:lsdException w:name="Table Contemporary" w:semiHidden="1" w:unhideWhenUsed="1"/>
+    <w:lsdException w:name="Table Elegant" w:semiHidden="1" w:unhideWhenUsed="1"/>
+    <w:lsdException w:name="Table Professional" w:semiHidden="1" w:unhideWhenUsed="1"/>
+    <w:lsdException w:name="Table Subtle 1" w:semiHidden="1" w:unhideWhenUsed="1"/>
+    <w:lsdException w:name="Table Subtle 2" w:semiHidden="1" w:unhideWhenUsed="1"/>
+    <w:lsdException w:name="Table Web 1" w:semiHidden="1" w:unhideWhenUsed="1"/>
+    <w:lsdException w:name="Table Web 2" w:semiHidden="1" w:unhideWhenUsed="1"/>
+    <w:lsdException w:name="Table Web 3" w:semiHidden="1" w:unhideWhenUsed="1"/>
+    <w:lsdException w:name="Balloon Text" w:semiHidden="1" w:unhideWhenUsed="1"/>
+    <w:lsdException w:name="Table Grid" w:uiPriority="39"/>
+    <w:lsdException w:name="Table Theme" w:semiHidden="1" w:unhideWhenUsed="1"/>
+    <w:lsdException w:name="Placeholder Text" w:semiHidden="1"/>
+    <w:lsdException w:name="No Spacing" w:uiPriority="1" w:qFormat="1"/>
+    <w:lsdException w:name="Light Shading" w:uiPriority="60"/>
+    <w:lsdException w:name="Light List" w:uiPriority="61"/>
+    <w:lsdException w:name="Light Grid" w:uiPriority="62"/>
+    <w:lsdException w:name="Medium Shading 1" w:uiPriority="63"/>
+    <w:lsdException w:name="Medium Shading 2" w:uiPriority="64"/>
+    <w:lsdException w:name="Medium List 1" w:uiPriority="65"/>
+    <w:lsdException w:name="Medium List 2" w:uiPriority="66"/>
+    <w:lsdException w:name="Medium Grid 1" w:uiPriority="67"/>
+    <w:lsdException w:name="Medium Grid 2" w:uiPriority="68"/>
+    <w:lsdException w:name="Medium Grid 3" w:uiPriority="69"/>
+    <w:lsdException w:name="Dark List" w:uiPriority="70"/>
+    <w:lsdException w:name="Colorful Shading" w:uiPriority="71"/>
+    <w:lsdException w:name="Colorful List" w:uiPriority="72"/>
+    <w:lsdException w:name="Colorful Grid" w:uiPriority="73"/>
+    <w:lsdException w:name="Light Shading Accent 1" w:uiPriority="60"/>
+    <w:lsdException w:name="Light List Accent 1" w:uiPriority="61"/>
+    <w:lsdException w:name="Light Grid Accent 1" w:uiPriority="62"/>
+    <w:lsdException w:name="Medium Shading 1 Accent 1" w:uiPriority="63"/>
+    <w:lsdException w:name="Medium Shading 2 Accent 1" w:uiPriority="64"/>
+    <w:lsdException w:name="Medium List 1 Accent 1" w:uiPriority="65"/>
+    <w:lsdException w:name="Revision" w:semiHidden="1"/>
+    <w:lsdException w:name="List Paragraph" w:uiPriority="34" w:qFormat="1"/>
+    <w:lsdException w:name="Quote" w:uiPriority="29" w:qFormat="1"/>
+    <w:lsdException w:name="Intense Quote" w:uiPriority="30" w:qFormat="1"/>
+    <w:lsdException w:name="Medium List 2 Accent 1" w:uiPriority="66"/>
+    <w:lsdException w:name="Medium Grid 1 Accent 1" w:uiPriority="67"/>
+    <w:lsdException w:name="Medium Grid 2 Accent 1" w:uiPriority="68"/>
+    <w:lsdException w:name="Medium Grid 3 Accent 1" w:uiPriority="69"/>
+    <w:lsdException w:name="Dark List Accent 1" w:uiPriority="70"/>
+    <w:lsdException w:name="Colorful Shading Accent 1" w:uiPriority="71"/>
+    <w:lsdException w:name="Colorful List Accent 1" w:uiPriority="72"/>
+    <w:lsdException w:name="Colorful Grid Accent 1" w:uiPriority="73"/>
+    <w:lsdException w:name="Light Shading Accent 2" w:uiPriority="60"/>
+    <w:lsdException w:name="Light List Accent 2" w:uiPriority="61"/>
+    <w:lsdException w:name="Light Grid Accent 2" w:uiPriority="62"/>
+    <w:lsdException w:name="Medium Shading 1 Accent 2" w:uiPriority="63"/>
+    <w:lsdException w:name="Medium Shading 2 Accent 2" w:uiPriority="64"/>
+    <w:lsdException w:name="Medium List 1 Accent 2" w:uiPriority="65"/>
+    <w:lsdException w:name="Medium List 2 Accent 2" w:uiPriority="66"/>
+    <w:lsdException w:name="Medium Grid 1 Accent 2" w:uiPriority="67"/>
+    <w:lsdException w:name="Medium Grid 2 Accent 2" w:uiPriority="68"/>
+    <w:lsdException w:name="Medium Grid 3 Accent 2" w:uiPriority="69"/>
+    <w:lsdException w:name="Dark List Accent 2" w:uiPriority="70"/>
+    <w:lsdException w:name="Colorful Shading Accent 2" w:uiPriority="71"/>
+    <w:lsdException w:name="Colorful List Accent 2" w:uiPriority="72"/>
+    <w:lsdException w:name="Colorful Grid Accent 2" w:uiPriority="73"/>
+    <w:lsdException w:name="Light Shading Accent 3" w:uiPriority="60"/>
+    <w:lsdException w:name="Light List Accent 3" w:uiPriority="61"/>
+    <w:lsdException w:name="Light Grid Accent 3" w:uiPriority="62"/>
+    <w:lsdException w:name="Medium Shading 1 Accent 3" w:uiPriority="63"/>
+    <w:lsdException w:name="Medium Shading 2 Accent 3" w:uiPriority="64"/>
+    <w:lsdException w:name="Medium List 1 Accent 3" w:uiPriority="65"/>
+    <w:lsdException w:name="Medium List 2 Accent 3" w:uiPriority="66"/>
+    <w:lsdException w:name="Medium Grid 1 Accent 3" w:uiPriority="67"/>
+    <w:lsdException w:name="Medium Grid 2 Accent 3" w:uiPriority="68"/>
+    <w:lsdException w:name="Medium Grid 3 Accent 3" w:uiPriority="69"/>
+    <w:lsdException w:name="Dark List Accent 3" w:uiPriority="70"/>
+    <w:lsdException w:name="Colorful Shading Accent 3" w:uiPriority="71"/>
+    <w:lsdException w:name="Colorful List Accent 3" w:uiPriority="72"/>
+    <w:lsdException w:name="Colorful Grid Accent 3" w:uiPriority="73"/>
+    <w:lsdException w:name="Light Shading Accent 4" w:uiPriority="60"/>
+    <w:lsdException w:name="Light List Accent 4" w:uiPriority="61"/>
+    <w:lsdException w:name="Light Grid Accent 4" w:uiPriority="62"/>
+    <w:lsdException w:name="Medium Shading 1 Accent 4" w:uiPriority="63"/>
+    <w:lsdException w:name="Medium Shading 2 Accent 4" w:uiPriority="64"/>
+    <w:lsdException w:name="Medium List 1 Accent 4" w:uiPriority="65"/>
+    <w:lsdException w:name="Medium List 2 Accent 4" w:uiPriority="66"/>
+    <w:lsdException w:name="Medium Grid 1 Accent 4" w:uiPriority="67"/>
+    <w:lsdException w:name="Medium Grid 2 Accent 4" w:uiPriority="68"/>
+    <w:lsdException w:name="Medium Grid 3 Accent 4" w:uiPriority="69"/>
+    <w:lsdException w:name="Dark List Accent 4" w:uiPriority="70"/>
+    <w:lsdException w:name="Colorful Shading Accent 4" w:uiPriority="71"/>
+    <w:lsdException w:name="Colorful List Accent 4" w:uiPriority="72"/>
+    <w:lsdException w:name="Colorful Grid Accent 4" w:uiPriority="73"/>
+    <w:lsdException w:name="Light Shading Accent 5" w:uiPriority="60"/>
+    <w:lsdException w:name="Light List Accent 5" w:uiPriority="61"/>
+    <w:lsdException w:name="Light Grid Accent 5" w:uiPriority="62"/>
+    <w:lsdException w:name="Medium Shading 1 Accent 5" w:uiPriority="63"/>
+    <w:lsdException w:name="Medium Shading 2 Accent 5" w:uiPriority="64"/>
+    <w:lsdException w:name="Medium List 1 Accent 5" w:uiPriority="65"/>
+    <w:lsdException w:name="Medium List 2 Accent 5" w:uiPriority="66"/>
+    <w:lsdException w:name="Medium Grid 1 Accent 5" w:uiPriority="67"/>
+    <w:lsdException w:name="Medium Grid 2 Accent 5" w:uiPriority="68"/>
+    <w:lsdException w:name="Medium Grid 3 Accent 5" w:uiPriority="69"/>
+    <w:lsdException w:name="Dark List Accent 5" w:uiPriority="70"/>
+    <w:lsdException w:name="Colorful Shading Accent 5" w:uiPriority="71"/>
+    <w:lsdException w:name="Colorful List Accent 5" w:uiPriority="72"/>
+    <w:lsdException w:name="Colorful Grid Accent 5" w:uiPriority="73"/>
+    <w:lsdException w:name="Light Shading Accent 6" w:uiPriority="60"/>
+    <w:lsdException w:name="Light List Accent 6" w:uiPriority="61"/>
+    <w:lsdException w:name="Light Grid Accent 6" w:uiPriority="62"/>
+    <w:lsdException w:name="Medium Shading 1 Accent 6" w:uiPriority="63"/>
+    <w:lsdException w:name="Medium Shading 2 Accent 6" w:uiPriority="64"/>
+    <w:lsdException w:name="Medium List 1 Accent 6" w:uiPriority="65"/>
+    <w:lsdException w:name="Medium List 2 Accent 6" w:uiPriority="66"/>
+    <w:lsdException w:name="Medium Grid 1 Accent 6" w:uiPriority="67"/>
+    <w:lsdException w:name="Medium Grid 2 Accent 6" w:uiPriority="68"/>
+    <w:lsdException w:name="Medium Grid 3 Accent 6" w:uiPriority="69"/>
+    <w:lsdException w:name="Dark List Accent 6" w:uiPriority="70"/>
+    <w:lsdException w:name="Colorful Shading Accent 6" w:uiPriority="71"/>
+    <w:lsdException w:name="Colorful List Accent 6" w:uiPriority="72"/>
+    <w:lsdException w:name="Colorful Grid Accent 6" w:uiPriority="73"/>
+    <w:lsdException w:name="Subtle Emphasis" w:uiPriority="19" w:qFormat="1"/>
+    <w:lsdException w:name="Intense Emphasis" w:uiPriority="21" w:qFormat="1"/>
+    <w:lsdException w:name="Subtle Reference" w:uiPriority="31" w:qFormat="1"/>
+    <w:lsdException w:name="Intense Reference" w:uiPriority="32" w:qFormat="1"/>
+    <w:lsdException w:name="Book Title" w:uiPriority="33" w:qFormat="1"/>
+    <w:lsdException w:name="Bibliography" w:semiHidden="1" w:uiPriority="37" w:unhideWhenUsed="1"/>
+    <w:lsdException w:name="TOC Heading" w:semiHidden="1" w:uiPriority="39" w:unhideWhenUsed="1" w:qFormat="1"/>
+    <w:lsdException w:name="Plain Table 1" w:uiPriority="41"/>
+    <w:lsdException w:name="Plain Table 2" w:uiPriority="42"/>
+    <w:lsdException w:name="Plain Table 3" w:uiPriority="43"/>
+    <w:lsdException w:name="Plain Table 4" w:uiPriority="44"/>
+    <w:lsdException w:name="Plain Table 5" w:uiPriority="45"/>
+    <w:lsdException w:name="Grid Table Light" w:uiPriority="40"/>
+    <w:lsdException w:name="Grid Table 1 Light" w:uiPriority="46"/>
+    <w:lsdException w:name="Grid Table 2" w:uiPriority="47"/>
+    <w:lsdException w:name="Grid Table 3" w:uiPriority="48"/>
+    <w:lsdException w:name="Grid Table 4" w:uiPriority="49"/>
+    <w:lsdException w:name="Grid Table 5 Dark" w:uiPriority="50"/>
+    <w:lsdException w:name="Grid Table 6 Colorful" w:uiPriority="51"/>
+    <w:lsdException w:name="Grid Table 7 Colorful" w:uiPriority="52"/>
+    <w:lsdException w:name="Grid Table 1 Light Accent 1" w:uiPriority="46"/>
+    <w:lsdException w:name="Grid Table 2 Accent 1" w:uiPriority="47"/>
+    <w:lsdException w:name="Grid Table 3 Accent 1" w:uiPriority="48"/>
+    <w:lsdException w:name="Grid Table 4 Accent 1" w:uiPriority="49"/>
+    <w:lsdException w:name="Grid Table 5 Dark Accent 1" w:uiPriority="50"/>
+    <w:lsdException w:name="Grid Table 6 Colorful Accent 1" w:uiPriority="51"/>
+    <w:lsdException w:name="Grid Table 7 Colorful Accent 1" w:uiPriority="52"/>
+    <w:lsdException w:name="Grid Table 1 Light Accent 2" w:uiPriority="46"/>
+    <w:lsdException w:name="Grid Table 2 Accent 2" w:uiPriority="47"/>
+    <w:lsdException w:name="Grid Table 3 Accent 2" w:uiPriority="48"/>
+    <w:lsdException w:name="Grid Table 4 Accent 2" w:uiPriority="49"/>
+    <w:lsdException w:name="Grid Table 5 Dark Accent 2" w:uiPriority="50"/>
+    <w:lsdException w:name="Grid Table 6 Colorful Accent 2" w:uiPriority="51"/>
+    <w:lsdException w:name="Grid Table 7 Colorful Accent 2" w:uiPriority="52"/>
+    <w:lsdException w:name="Grid Table 1 Light Accent 3" w:uiPriority="46"/>
+    <w:lsdException w:name="Grid Table 2 Accent 3" w:uiPriority="47"/>
+    <w:lsdException w:name="Grid Table 3 Accent 3" w:uiPriority="48"/>
+    <w:lsdException w:name="Grid Table 4 Accent 3" w:uiPriority="49"/>
+    <w:lsdException w:name="Grid Table 5 Dark Accent 3" w:uiPriority="50"/>
+    <w:lsdException w:name="Grid Table 6 Colorful Accent 3" w:uiPriority="51"/>
+    <w:lsdException w:name="Grid Table 7 Colorful Accent 3" w:uiPriority="52"/>
+    <w:lsdException w:name="Grid Table 1 Light Accent 4" w:uiPriority="46"/>
+    <w:lsdException w:name="Grid Table 2 Accent 4" w:uiPriority="47"/>
+    <w:lsdException w:name="Grid Table 3 Accent 4" w:uiPriority="48"/>
+    <w:lsdException w:name="Grid Table 4 Accent 4" w:uiPriority="49"/>
+    <w:lsdException w:name="Grid Table 5 Dark Accent 4" w:uiPriority="50"/>
+    <w:lsdException w:name="Grid Table 6 Colorful Accent 4" w:uiPriority="51"/>
+    <w:lsdException w:name="Grid Table 7 Colorful Accent 4" w:uiPriority="52"/>
+    <w:lsdException w:name="Grid Table 1 Light Accent 5" w:uiPriority="46"/>
+    <w:lsdException w:name="Grid Table 2 Accent 5" w:uiPriority="47"/>
+    <w:lsdException w:name="Grid Table 3 Accent 5" w:uiPriority="48"/>
+    <w:lsdException w:name="Grid Table 4 Accent 5" w:uiPriority="49"/>
+    <w:lsdException w:name="Grid Table 5 Dark Accent 5" w:uiPriority="50"/>
+    <w:lsdException w:name="Grid Table 6 Colorful Accent 5" w:uiPriority="51"/>
+    <w:lsdException w:name="Grid Table 7 Colorful Accent 5" w:uiPriority="52"/>
+    <w:lsdException w:name="Grid Table 1 Light Accent 6" w:uiPriority="46"/>
+    <w:lsdException w:name="Grid Table 2 Accent 6" w:uiPriority="47"/>
+    <w:lsdException w:name="Grid Table 3 Accent 6" w:uiPriority="48"/>
+    <w:lsdException w:name="Grid Table 4 Accent 6" w:uiPriority="49"/>
+    <w:lsdException w:name="Grid Table 5 Dark Accent 6" w:uiPriority="50"/>
+    <w:lsdException w:name="Grid Table 6 Colorful Accent 6" w:uiPriority="51"/>
+    <w:lsdException w:name="Grid Table 7 Colorful Accent 6" w:uiPriority="52"/>
+    <w:lsdException w:name="List Table 1 Light" w:uiPriority="46"/>
+    <w:lsdException w:name="List Table 2" w:uiPriority="47"/>
+    <w:lsdException w:name="List Table 3" w:uiPriority="48"/>
+    <w:lsdException w:name="List Table 4" w:uiPriority="49"/>
+    <w:lsdException w:name="List Table 5 Dark" w:uiPriority="50"/>
+    <w:lsdException w:name="List Table 6 Colorful" w:uiPriority="51"/>
+    <w:lsdException w:name="List Table 7 Colorful" w:uiPriority="52"/>
+    <w:lsdException w:name="List Table 1 Light Accent 1" w:uiPriority="46"/>
+    <w:lsdException w:name="List Table 2 Accent 1" w:uiPriority="47"/>
+    <w:lsdException w:name="List Table 3 Accent 1" w:uiPriority="48"/>
+    <w:lsdException w:name="List Table 4 Accent 1" w:uiPriority="49"/>
+    <w:lsdException w:name="List Table 5 Dark Accent 1" w:uiPriority="50"/>
+    <w:lsdException w:name="List Table 6 Colorful Accent 1" w:uiPriority="51"/>
+    <w:lsdException w:name="List Table 7 Colorful Accent 1" w:uiPriority="52"/>
+    <w:lsdException w:name="List Table 1 Light Accent 2" w:uiPriority="46"/>
+    <w:lsdException w:name="List Table 2 Accent 2" w:uiPriority="47"/>
+    <w:lsdException w:name="List Table 3 Accent 2" w:uiPriority="48"/>
+    <w:lsdException w:name="List Table 4 Accent 2" w:uiPriority="49"/>
+    <w:lsdException w:name="List Table 5 Dark Accent 2" w:uiPriority="50"/>
+    <w:lsdException w:name="List Table 6 Colorful Accent 2" w:uiPriority="51"/>
+    <w:lsdException w:name="List Table 7 Colorful Accent 2" w:uiPriority="52"/>
+    <w:lsdException w:name="List Table 1 Light Accent 3" w:uiPriority="46"/>
+    <w:lsdException w:name="List Table 2 Accent 3" w:uiPriority="47"/>
+    <w:lsdException w:name="List Table 3 Accent 3" w:uiPriority="48"/>
+    <w:lsdException w:name="List Table 4 Accent 3" w:uiPriority="49"/>
+    <w:lsdException w:name="List Table 5 Dark Accent 3" w:uiPriority="50"/>
+    <w:lsdException w:name="List Table 6 Colorful Accent 3" w:uiPriority="51"/>
+    <w:lsdException w:name="List Table 7 Colorful Accent 3" w:uiPriority="52"/>
+    <w:lsdException w:name="List Table 1 Light Accent 4" w:uiPriority="46"/>
+    <w:lsdException w:name="List Table 2 Accent 4" w:uiPriority="47"/>
+    <w:lsdException w:name="List Table 3 Accent 4" w:uiPriority="48"/>
+    <w:lsdException w:name="List Table 4 Accent 4" w:uiPriority="49"/>
+    <w:lsdException w:name="List Table 5 Dark Accent 4" w:uiPriority="50"/>
+    <w:lsdException w:name="List Table 6 Colorful Accent 4" w:uiPriority="51"/>
+    <w:lsdException w:name="List Table 7 Colorful Accent 4" w:uiPriority="52"/>
+    <w:lsdException w:name="List Table 1 Light Accent 5" w:uiPriority="46"/>
+    <w:lsdException w:name="List Table 2 Accent 5" w:uiPriority="47"/>
+    <w:lsdException w:name="List Table 3 Accent 5" w:uiPriority="48"/>
+    <w:lsdException w:name="List Table 4 Accent 5" w:uiPriority="49"/>
+    <w:lsdException w:name="List Table 5 Dark Accent 5" w:uiPriority="50"/>
+    <w:lsdException w:name="List Table 6 Colorful Accent 5" w:uiPriority="51"/>
+    <w:lsdException w:name="List Table 7 Colorful Accent 5" w:uiPriority="52"/>
+    <w:lsdException w:name="List Table 1 Light Accent 6" w:uiPriority="46"/>
+    <w:lsdException w:name="List Table 2 Accent 6" w:uiPriority="47"/>
+    <w:lsdException w:name="List Table 3 Accent 6" w:uiPriority="48"/>
+    <w:lsdException w:name="List Table 4 Accent 6" w:uiPriority="49"/>
+    <w:lsdException w:name="List Table 5 Dark Accent 6" w:uiPriority="50"/>
+    <w:lsdException w:name="List Table 6 Colorful Accent 6" w:uiPriority="51"/>
+    <w:lsdException w:name="List Table 7 Colorful Accent 6" w:uiPriority="52"/>
+    <w:lsdException w:name="Mention" w:semiHidden="1" w:unhideWhenUsed="1"/>
+    <w:lsdException w:name="Smart Hyperlink" w:semiHidden="1" w:unhideWhenUsed="1"/>
+    <w:lsdException w:name="Smart Link" w:semiHidden="1" w:unhideWhenUsed="1"/>
+  </w:latentStyles>
+  <w:style w:type="paragraph" w:default="1" w:styleId="Normal">
+    <w:name w:val="Normal"/>
+    <w:qFormat/>
+  </w:style>
+  <w:style w:type="character" w:default="1" w:styleId="DefaultParagraphFont">
+    <w:name w:val="Default Paragraph Font"/>
+    <w:uiPriority w:val="1"/>
+    <w:semiHidden/>
+    <w:unhideWhenUsed/>
+  </w:style>
+  <w:style w:type="table" w:default="1" w:styleId="TableNormal">
+    <w:name w:val="Normal Table"/>
+    <w:uiPriority w:val="99"/>
+    <w:semiHidden/>
+    <w:unhideWhenUsed/>
+    <w:tblPr>
+      <w:tblInd w:w="0" w:type="dxa"/>
+      <w:tblCellMar>
+        <w:top w:w="0" w:type="dxa"/>
+        <w:left w:w="108" w:type="dxa"/>
+        <w:bottom w:w="0" w:type="dxa"/>
+        <w:right w:w="108" w:type="dxa"/>
+      </w:tblCellMar>
+    </w:tblPr>
+  </w:style>
+  <w:style w:type="numbering" w:default="1" w:styleId="NoList">
+    <w:name w:val="No List"/>
+    <w:uiPriority w:val="99"/>
+    <w:semiHidden/>
+    <w:unhideWhenUsed/>
+  </w:style>
+  <w:style w:type="character" w:styleId="PlaceholderText">
+    <w:name w:val="Placeholder Text"/>
+    <w:basedOn w:val="DefaultParagraphFont"/>
+    <w:uiPriority w:val="99"/>
+    <w:semiHidden/>
+    <w:rsid w:val="0069291C"/>
+    <w:rPr>
+      <w:color w:val="808080"/>
+    </w:rPr>
+  </w:style>
+  <w:style w:type="paragraph" w:styleId="Quote">
+    <w:name w:val="Quote"/>
     <w:basedOn w:val="Normal"/>
-    <w:qFormat/>
-    <w:pPr>
-      <w:spacing w:lineRule="auto" w:line="240" w:before="0" w:after="0"/>
-      <w:jc w:val="right"/>
-    </w:pPr>
-    <w:rPr/>
+    <w:next w:val="Normal"/>
+    <w:link w:val="QuoteChar"/>
+    <w:uiPriority w:val="29"/>
+    <w:qFormat/>
+    <w:rsid w:val="00167885"/>
+    <w:pPr>
+      <w:spacing w:after="120" w:line="216" w:lineRule="auto"/>
+      <w:contextualSpacing/>
+    </w:pPr>
+    <w:rPr>
+      <w:rFonts w:asciiTheme="majorHAnsi" w:hAnsiTheme="majorHAnsi"/>
+      <w:b/>
+      <w:noProof/>
+      <w:color w:val="FFFFFF" w:themeColor="background1"/>
+      <w:sz w:val="48"/>
+      <w:szCs w:val="40"/>
+    </w:rPr>
+  </w:style>
+  <w:style w:type="character" w:customStyle="1" w:styleId="QuoteChar">
+    <w:name w:val="Quote Char"/>
+    <w:basedOn w:val="DefaultParagraphFont"/>
+    <w:link w:val="Quote"/>
+    <w:uiPriority w:val="29"/>
+    <w:rsid w:val="00167885"/>
+    <w:rPr>
+      <w:rFonts w:asciiTheme="majorHAnsi" w:hAnsiTheme="majorHAnsi"/>
+      <w:b/>
+      <w:noProof/>
+      <w:color w:val="FFFFFF" w:themeColor="background1"/>
+      <w:sz w:val="48"/>
+      <w:szCs w:val="40"/>
+    </w:rPr>
+  </w:style>
+  <w:style w:type="numbering" w:customStyle="1" w:styleId="Style1">
+    <w:name w:val="Style1"/>
+    <w:uiPriority w:val="99"/>
+    <w:rsid w:val="00940625"/>
+    <w:pPr>
+      <w:numPr>
+        <w:numId w:val="1"/>
+      </w:numPr>
+    </w:pPr>
+  </w:style>
+  <w:style w:type="character" w:styleId="Emphasis">
+    <w:name w:val="Emphasis"/>
+    <w:basedOn w:val="DefaultParagraphFont"/>
+    <w:uiPriority w:val="20"/>
+    <w:rsid w:val="00940625"/>
+    <w:rPr>
+      <w:i/>
+      <w:iCs/>
+      <w:color w:val="000000" w:themeColor="text1"/>
+    </w:rPr>
+  </w:style>
+  <w:style w:type="paragraph" w:customStyle="1" w:styleId="C6461BE2FA9C4FFF8E1B2B2F3A932835">
+    <w:name w:val="C6461BE2FA9C4FFF8E1B2B2F3A932835"/>
+    <w:rsid w:val="00940625"/>
+    <w:pPr>
+      <w:spacing w:after="160" w:line="259" w:lineRule="auto"/>
+    </w:pPr>
+    <w:rPr>
+      <w:sz w:val="22"/>
+      <w:szCs w:val="22"/>
+    </w:rPr>
+  </w:style>
+  <w:style w:type="paragraph" w:customStyle="1" w:styleId="A544C49A1BCA4418ABC51E94AA412606">
+    <w:name w:val="A544C49A1BCA4418ABC51E94AA412606"/>
+    <w:rsid w:val="00F67760"/>
+    <w:pPr>
+      <w:spacing w:after="160" w:line="259" w:lineRule="auto"/>
+    </w:pPr>
+    <w:rPr>
+      <w:sz w:val="22"/>
+      <w:szCs w:val="22"/>
+    </w:rPr>
+  </w:style>
+  <w:style w:type="paragraph" w:customStyle="1" w:styleId="CCDF396AAB54471DB3DE0EC1DDCF94A3">
+    <w:name w:val="CCDF396AAB54471DB3DE0EC1DDCF94A3"/>
+    <w:rsid w:val="00F67760"/>
+    <w:pPr>
+      <w:spacing w:after="160" w:line="259" w:lineRule="auto"/>
+    </w:pPr>
+    <w:rPr>
+      <w:sz w:val="22"/>
+      <w:szCs w:val="22"/>
+    </w:rPr>
+  </w:style>
+  <w:style w:type="paragraph" w:customStyle="1" w:styleId="418710616510414F96E5F9ABAE09CA86">
+    <w:name w:val="418710616510414F96E5F9ABAE09CA86"/>
+    <w:rsid w:val="00F67760"/>
+    <w:pPr>
+      <w:spacing w:after="160" w:line="259" w:lineRule="auto"/>
+    </w:pPr>
+    <w:rPr>
+      <w:sz w:val="22"/>
+      <w:szCs w:val="22"/>
+    </w:rPr>
+  </w:style>
+  <w:style w:type="paragraph" w:customStyle="1" w:styleId="136E2AAF6A09428298AED8BE02D6317F">
+    <w:name w:val="136E2AAF6A09428298AED8BE02D6317F"/>
+    <w:rsid w:val="00F67760"/>
+    <w:pPr>
+      <w:spacing w:after="160" w:line="259" w:lineRule="auto"/>
+    </w:pPr>
+    <w:rPr>
+      <w:sz w:val="22"/>
+      <w:szCs w:val="22"/>
+    </w:rPr>
+  </w:style>
+  <w:style w:type="paragraph" w:customStyle="1" w:styleId="1547700DFA384B98B9DEDFA2E8C8D5A6">
+    <w:name w:val="1547700DFA384B98B9DEDFA2E8C8D5A6"/>
+    <w:rsid w:val="00167885"/>
+    <w:pPr>
+      <w:spacing w:after="160" w:line="259" w:lineRule="auto"/>
+    </w:pPr>
+    <w:rPr>
+      <w:sz w:val="22"/>
+      <w:szCs w:val="22"/>
+    </w:rPr>
+  </w:style>
+  <w:style w:type="paragraph" w:customStyle="1" w:styleId="47D5A517DC3B41DEAFEDEA3A2911F735">
+    <w:name w:val="47D5A517DC3B41DEAFEDEA3A2911F735"/>
+    <w:rsid w:val="00167885"/>
+    <w:pPr>
+      <w:spacing w:after="160" w:line="259" w:lineRule="auto"/>
+    </w:pPr>
+    <w:rPr>
+      <w:sz w:val="22"/>
+      <w:szCs w:val="22"/>
+    </w:rPr>
+  </w:style>
+  <w:style w:type="paragraph" w:customStyle="1" w:styleId="D2591B967BA44E39A89D31E3E57A907C">
+    <w:name w:val="D2591B967BA44E39A89D31E3E57A907C"/>
+    <w:rsid w:val="00167885"/>
+    <w:pPr>
+      <w:spacing w:after="160" w:line="259" w:lineRule="auto"/>
+    </w:pPr>
+    <w:rPr>
+      <w:sz w:val="22"/>
+      <w:szCs w:val="22"/>
+    </w:rPr>
+  </w:style>
+  <w:style w:type="paragraph" w:customStyle="1" w:styleId="AEB7D8B6D5D24C298162EC77936726AA">
+    <w:name w:val="AEB7D8B6D5D24C298162EC77936726AA"/>
+    <w:rsid w:val="00167885"/>
+    <w:pPr>
+      <w:spacing w:after="160" w:line="259" w:lineRule="auto"/>
+    </w:pPr>
+    <w:rPr>
+      <w:sz w:val="22"/>
+      <w:szCs w:val="22"/>
+    </w:rPr>
+  </w:style>
+  <w:style w:type="paragraph" w:customStyle="1" w:styleId="2BF71AE53D684AD2820DE2688B257132">
+    <w:name w:val="2BF71AE53D684AD2820DE2688B257132"/>
+    <w:rsid w:val="00167885"/>
+    <w:pPr>
+      <w:spacing w:after="160" w:line="259" w:lineRule="auto"/>
+    </w:pPr>
+    <w:rPr>
+      <w:sz w:val="22"/>
+      <w:szCs w:val="22"/>
+    </w:rPr>
+  </w:style>
+  <w:style w:type="paragraph" w:customStyle="1" w:styleId="E913DBDF4DA04BDBA5030BB2F38075B6">
+    <w:name w:val="E913DBDF4DA04BDBA5030BB2F38075B6"/>
+    <w:rsid w:val="00167885"/>
+    <w:pPr>
+      <w:spacing w:after="160" w:line="259" w:lineRule="auto"/>
+    </w:pPr>
+    <w:rPr>
+      <w:sz w:val="22"/>
+      <w:szCs w:val="22"/>
+    </w:rPr>
+  </w:style>
+  <w:style w:type="paragraph" w:customStyle="1" w:styleId="BADC857C1C5748CDB643055D366B6C18">
+    <w:name w:val="BADC857C1C5748CDB643055D366B6C18"/>
+    <w:rsid w:val="00167885"/>
+    <w:pPr>
+      <w:spacing w:after="160" w:line="259" w:lineRule="auto"/>
+    </w:pPr>
+    <w:rPr>
+      <w:sz w:val="22"/>
+      <w:szCs w:val="22"/>
+    </w:rPr>
+  </w:style>
+  <w:style w:type="paragraph" w:customStyle="1" w:styleId="3DD0308B2ECB4B87A694D207FE88EDC4">
+    <w:name w:val="3DD0308B2ECB4B87A694D207FE88EDC4"/>
+    <w:rsid w:val="00167885"/>
+    <w:pPr>
+      <w:spacing w:after="160" w:line="259" w:lineRule="auto"/>
+    </w:pPr>
+    <w:rPr>
+      <w:sz w:val="22"/>
+      <w:szCs w:val="22"/>
+    </w:rPr>
+  </w:style>
+  <w:style w:type="paragraph" w:customStyle="1" w:styleId="BDD358C41EA9476EA0BC43051BD0402C18">
+    <w:name w:val="BDD358C41EA9476EA0BC43051BD0402C18"/>
+    <w:rsid w:val="0069291C"/>
+    <w:pPr>
+      <w:pBdr>
+        <w:top w:val="single" w:sz="2" w:space="10" w:color="ED7D31" w:themeColor="accent2"/>
+        <w:left w:val="single" w:sz="2" w:space="10" w:color="ED7D31" w:themeColor="accent2"/>
+        <w:bottom w:val="single" w:sz="2" w:space="3" w:color="ED7D31" w:themeColor="accent2"/>
+        <w:right w:val="single" w:sz="2" w:space="10" w:color="ED7D31" w:themeColor="accent2"/>
+      </w:pBdr>
+      <w:shd w:val="clear" w:color="auto" w:fill="ED7D31" w:themeFill="accent2"/>
+      <w:ind w:left="115" w:right="432"/>
+      <w:contextualSpacing/>
+    </w:pPr>
+    <w:rPr>
+      <w:color w:val="FFFFFF" w:themeColor="background1"/>
+      <w:sz w:val="32"/>
+      <w:szCs w:val="32"/>
+    </w:rPr>
   </w:style>
 </w:styles>
+</file>
+
+<file path=word/glossary/webSettings.xml><?xml version="1.0" encoding="utf-8"?>
+<w:webSettings xmlns:mc="http://schemas.openxmlformats.org/markup-compatibility/2006" xmlns:r="http://schemas.openxmlformats.org/officeDocument/2006/relationships" xmlns:w="http://schemas.openxmlformats.org/wordprocessingml/2006/main" xmlns:w14="http://schemas.microsoft.com/office/word/2010/wordml" xmlns:w15="http://schemas.microsoft.com/office/word/2012/wordml" xmlns:w16cex="http://schemas.microsoft.com/office/word/2018/wordml/cex" xmlns:w16cid="http://schemas.microsoft.com/office/word/2016/wordml/cid" xmlns:w16="http://schemas.microsoft.com/office/word/2018/wordml" xmlns:w16sdtdh="http://schemas.microsoft.com/office/word/2020/wordml/sdtdatahash" xmlns:w16se="http://schemas.microsoft.com/office/word/2015/wordml/symex" mc:Ignorable="w14 w15 w16se w16cid w16 w16cex w16sdtdh">
+  <w:allowPNG/>
+</w:webSettings>
 </file>
 
 <file path=word/theme/theme1.xml><?xml version="1.0" encoding="utf-8"?>
 <a:theme xmlns:a="http://schemas.openxmlformats.org/drawingml/2006/main" xmlns:r="http://schemas.openxmlformats.org/officeDocument/2006/relationships" name="Office Theme">
   <a:themeElements>
-    <a:clrScheme name="LibreOffice">
+    <a:clrScheme name="Custom 4">
       <a:dk1>
         <a:srgbClr val="000000"/>
       </a:dk1>
@@ -1328,43 +4205,43 @@
         <a:srgbClr val="000000"/>
       </a:dk2>
       <a:lt2>
-        <a:srgbClr val="ffffff"/>
+        <a:srgbClr val="e7e6e6"/>
       </a:lt2>
       <a:accent1>
-        <a:srgbClr val="18a303"/>
+        <a:srgbClr val="492a86"/>
       </a:accent1>
       <a:accent2>
-        <a:srgbClr val="0369a3"/>
+        <a:srgbClr val="454c02"/>
       </a:accent2>
       <a:accent3>
-        <a:srgbClr val="a33e03"/>
+        <a:srgbClr val="29519b"/>
       </a:accent3>
       <a:accent4>
-        <a:srgbClr val="8e03a3"/>
+        <a:srgbClr val="939597"/>
       </a:accent4>
       <a:accent5>
-        <a:srgbClr val="c99c00"/>
+        <a:srgbClr val="000000"/>
       </a:accent5>
       <a:accent6>
-        <a:srgbClr val="c9211e"/>
+        <a:srgbClr val="ffffff"/>
       </a:accent6>
       <a:hlink>
-        <a:srgbClr val="0000ee"/>
+        <a:srgbClr val="94c020"/>
       </a:hlink>
       <a:folHlink>
-        <a:srgbClr val="551a8b"/>
+        <a:srgbClr val="939597"/>
       </a:folHlink>
     </a:clrScheme>
-    <a:fontScheme name="Office">
+    <a:fontScheme name="Tours">
       <a:majorFont>
-        <a:latin typeface="Arial" pitchFamily="0" charset="1"/>
-        <a:ea typeface="DejaVu Sans" pitchFamily="0" charset="1"/>
-        <a:cs typeface="DejaVu Sans" pitchFamily="0" charset="1"/>
+        <a:latin typeface="Century Gothic" pitchFamily="0" charset="1"/>
+        <a:ea typeface=""/>
+        <a:cs typeface=""/>
       </a:majorFont>
       <a:minorFont>
-        <a:latin typeface="Arial" pitchFamily="0" charset="1"/>
-        <a:ea typeface="DejaVu Sans" pitchFamily="0" charset="1"/>
-        <a:cs typeface="DejaVu Sans" pitchFamily="0" charset="1"/>
+        <a:latin typeface="Century Gothic" pitchFamily="0" charset="1"/>
+        <a:ea typeface=""/>
+        <a:cs typeface=""/>
       </a:minorFont>
     </a:fontScheme>
     <a:fmtScheme>
@@ -1372,25 +4249,67 @@
         <a:solidFill>
           <a:schemeClr val="phClr"/>
         </a:solidFill>
-        <a:solidFill>
-          <a:schemeClr val="phClr"/>
-        </a:solidFill>
-        <a:solidFill>
-          <a:schemeClr val="phClr"/>
-        </a:solidFill>
+        <a:gradFill>
+          <a:gsLst>
+            <a:gs pos="0">
+              <a:schemeClr val="phClr">
+                <a:lumMod val="110000"/>
+                <a:tint val="67000"/>
+              </a:schemeClr>
+            </a:gs>
+            <a:gs pos="50000">
+              <a:schemeClr val="phClr">
+                <a:lumMod val="105000"/>
+                <a:tint val="73000"/>
+              </a:schemeClr>
+            </a:gs>
+            <a:gs pos="100000">
+              <a:schemeClr val="phClr">
+                <a:lumMod val="105000"/>
+                <a:tint val="81000"/>
+              </a:schemeClr>
+            </a:gs>
+          </a:gsLst>
+          <a:lin ang="5400000" scaled="0"/>
+          <a:tileRect l="0" t="0" r="0" b="0"/>
+        </a:gradFill>
+        <a:gradFill>
+          <a:gsLst>
+            <a:gs pos="0">
+              <a:schemeClr val="phClr">
+                <a:lumMod val="102000"/>
+                <a:tint val="94000"/>
+              </a:schemeClr>
+            </a:gs>
+            <a:gs pos="50000">
+              <a:schemeClr val="phClr">
+                <a:lumMod val="100000"/>
+                <a:shade val="100000"/>
+              </a:schemeClr>
+            </a:gs>
+            <a:gs pos="100000">
+              <a:schemeClr val="phClr">
+                <a:lumMod val="99000"/>
+                <a:shade val="78000"/>
+              </a:schemeClr>
+            </a:gs>
+          </a:gsLst>
+          <a:lin ang="5400000" scaled="0"/>
+          <a:tileRect l="0" t="0" r="0" b="0"/>
+        </a:gradFill>
       </a:fillStyleLst>
       <a:lnStyleLst>
         <a:ln w="6350" cap="flat" cmpd="sng" algn="ctr">
           <a:prstDash val="solid"/>
-          <a:miter/>
+          <a:miter lim="800000"/>
         </a:ln>
-        <a:ln w="6350" cap="flat" cmpd="sng" algn="ctr">
+        <a:ln w="12700" cap="flat" cmpd="sng" algn="ctr">
           <a:prstDash val="solid"/>
-          <a:miter/>
+          <a:miter lim="800000"/>
         </a:ln>
-        <a:ln w="6350" cap="flat" cmpd="sng" algn="ctr">
+        <a:ln w="19050" cap="flat" cmpd="sng" algn="ctr">
           <a:prstDash val="solid"/>
-          <a:miter/>
+          <a:miter lim="800000"/>
         </a:ln>
       </a:lnStyleLst>
       <a:effectStyleLst>
@@ -1409,13 +4328,325 @@
           <a:schemeClr val="phClr"/>
         </a:solidFill>
         <a:solidFill>
-          <a:schemeClr val="phClr"/>
+          <a:schemeClr val="phClr">
+            <a:tint val="95000"/>
+          </a:schemeClr>
         </a:solidFill>
-        <a:solidFill>
-          <a:schemeClr val="phClr"/>
-        </a:solidFill>
+        <a:gradFill>
+          <a:gsLst>
+            <a:gs pos="0">
+              <a:schemeClr val="phClr">
+                <a:tint val="93000"/>
+                <a:shade val="98000"/>
+                <a:lumMod val="102000"/>
+              </a:schemeClr>
+            </a:gs>
+            <a:gs pos="50000">
+              <a:schemeClr val="phClr">
+                <a:tint val="98000"/>
+                <a:shade val="90000"/>
+                <a:lumMod val="103000"/>
+              </a:schemeClr>
+            </a:gs>
+            <a:gs pos="100000">
+              <a:schemeClr val="phClr">
+                <a:shade val="63000"/>
+              </a:schemeClr>
+            </a:gs>
+          </a:gsLst>
+          <a:lin ang="5400000" scaled="0"/>
+          <a:tileRect l="0" t="0" r="0" b="0"/>
+        </a:gradFill>
       </a:bgFillStyleLst>
     </a:fmtScheme>
   </a:themeElements>
 </a:theme>
+</file>
+
+<file path=customXml/item1.xml><?xml version="1.0" encoding="utf-8"?>
+<ct:contentTypeSchema xmlns:ct="http://schemas.microsoft.com/office/2006/metadata/contentType" xmlns:ma="http://schemas.microsoft.com/office/2006/metadata/properties/metaAttributes" ct:_="" ma:_="" ma:contentTypeName="Document" ma:contentTypeID="0x01010079F111ED35F8CC479449609E8A0923A6" ma:contentTypeVersion="12" ma:contentTypeDescription="Create a new document." ma:contentTypeScope="" ma:versionID="426e97fa315356fffbdcd9876fe988c2">
+  <xsd:schema xmlns:xsd="http://www.w3.org/2001/XMLSchema" xmlns:xs="http://www.w3.org/2001/XMLSchema" xmlns:p="http://schemas.microsoft.com/office/2006/metadata/properties" xmlns:ns2="71af3243-3dd4-4a8d-8c0d-dd76da1f02a5" xmlns:ns3="16c05727-aa75-4e4a-9b5f-8a80a1165891" targetNamespace="http://schemas.microsoft.com/office/2006/metadata/properties" ma:root="true" ma:fieldsID="14b8f0def80e6d70ce3def20c90759ae" ns2:_="" ns3:_="">
+    <xsd:import namespace="71af3243-3dd4-4a8d-8c0d-dd76da1f02a5"/>
+    <xsd:import namespace="16c05727-aa75-4e4a-9b5f-8a80a1165891"/>
+    <xsd:element name="properties">
+      <xsd:complexType>
+        <xsd:sequence>
+          <xsd:element name="documentManagement">
+            <xsd:complexType>
+              <xsd:all>
+                <xsd:element ref="ns2:MediaServiceMetadata" minOccurs="0"/>
+                <xsd:element ref="ns2:MediaServiceFastMetadata" minOccurs="0"/>
+                <xsd:element ref="ns2:MediaServiceOCR" minOccurs="0"/>
+                <xsd:element ref="ns2:MediaServiceAutoTags" minOccurs="0"/>
+                <xsd:element ref="ns2:MediaServiceEventHashCode" minOccurs="0"/>
+                <xsd:element ref="ns2:MediaServiceGenerationTime" minOccurs="0"/>
+                <xsd:element ref="ns3:SharedWithUsers" minOccurs="0"/>
+                <xsd:element ref="ns3:SharedWithDetails" minOccurs="0"/>
+                <xsd:element ref="ns2:MediaServiceAutoKeyPoints" minOccurs="0"/>
+                <xsd:element ref="ns2:MediaServiceKeyPoints" minOccurs="0"/>
+                <xsd:element ref="ns2:MediaServiceDateTaken" minOccurs="0"/>
+                <xsd:element ref="ns2:Status" minOccurs="0"/>
+              </xsd:all>
+            </xsd:complexType>
+          </xsd:element>
+        </xsd:sequence>
+      </xsd:complexType>
+    </xsd:element>
+  </xsd:schema>
+  <xsd:schema xmlns:xsd="http://www.w3.org/2001/XMLSchema" xmlns:xs="http://www.w3.org/2001/XMLSchema" xmlns:dms="http://schemas.microsoft.com/office/2006/documentManagement/types" xmlns:pc="http://schemas.microsoft.com/office/infopath/2007/PartnerControls" targetNamespace="71af3243-3dd4-4a8d-8c0d-dd76da1f02a5" elementFormDefault="qualified">
+    <xsd:import namespace="http://schemas.microsoft.com/office/2006/documentManagement/types"/>
+    <xsd:import namespace="http://schemas.microsoft.com/office/infopath/2007/PartnerControls"/>
+    <xsd:element name="MediaServiceMetadata" ma:index="8" nillable="true" ma:displayName="MediaServiceMetadata" ma:hidden="true" ma:internalName="MediaServiceMetadata" ma:readOnly="true">
+      <xsd:simpleType>
+        <xsd:restriction base="dms:Note"/>
+      </xsd:simpleType>
+    </xsd:element>
+    <xsd:element name="MediaServiceFastMetadata" ma:index="9" nillable="true" ma:displayName="MediaServiceFastMetadata" ma:hidden="true" ma:internalName="MediaServiceFastMetadata" ma:readOnly="true">
+      <xsd:simpleType>
+        <xsd:restriction base="dms:Note"/>
+      </xsd:simpleType>
+    </xsd:element>
+    <xsd:element name="MediaServiceOCR" ma:index="10" nillable="true" ma:displayName="MediaServiceOCR" ma:internalName="MediaServiceOCR" ma:readOnly="true">
+      <xsd:simpleType>
+        <xsd:restriction base="dms:Note">
+          <xsd:maxLength value="255"/>
+        </xsd:restriction>
+      </xsd:simpleType>
+    </xsd:element>
+    <xsd:element name="MediaServiceAutoTags" ma:index="11" nillable="true" ma:displayName="MediaServiceAutoTags" ma:internalName="MediaServiceAutoTags" ma:readOnly="true">
+      <xsd:simpleType>
+        <xsd:restriction base="dms:Text"/>
+      </xsd:simpleType>
+    </xsd:element>
+    <xsd:element name="MediaServiceEventHashCode" ma:index="12" nillable="true" ma:displayName="MediaServiceEventHashCode" ma:hidden="true" ma:internalName="MediaServiceEventHashCode" ma:readOnly="true">
+      <xsd:simpleType>
+        <xsd:restriction base="dms:Text"/>
+      </xsd:simpleType>
+    </xsd:element>
+    <xsd:element name="MediaServiceGenerationTime" ma:index="13" nillable="true" ma:displayName="MediaServiceGenerationTime" ma:hidden="true" ma:internalName="MediaServiceGenerationTime" ma:readOnly="true">
+      <xsd:simpleType>
+        <xsd:restriction base="dms:Text"/>
+      </xsd:simpleType>
+    </xsd:element>
+    <xsd:element name="MediaServiceAutoKeyPoints" ma:index="16" nillable="true" ma:displayName="MediaServiceAutoKeyPoints" ma:hidden="true" ma:internalName="MediaServiceAutoKeyPoints" ma:readOnly="true">
+      <xsd:simpleType>
+        <xsd:restriction base="dms:Note"/>
+      </xsd:simpleType>
+    </xsd:element>
+    <xsd:element name="MediaServiceKeyPoints" ma:index="17" nillable="true" ma:displayName="KeyPoints" ma:internalName="MediaServiceKeyPoints" ma:readOnly="false">
+      <xsd:simpleType>
+        <xsd:restriction base="dms:Note">
+          <xsd:maxLength value="255"/>
+        </xsd:restriction>
+      </xsd:simpleType>
+    </xsd:element>
+    <xsd:element name="MediaServiceDateTaken" ma:index="18" nillable="true" ma:displayName="MediaServiceDateTaken" ma:hidden="true" ma:internalName="MediaServiceDateTaken" ma:readOnly="true">
+      <xsd:simpleType>
+        <xsd:restriction base="dms:Text"/>
+      </xsd:simpleType>
+    </xsd:element>
+    <xsd:element name="Status" ma:index="19" nillable="true" ma:displayName="Status" ma:default="Not started" ma:format="Dropdown" ma:internalName="Status">
+      <xsd:simpleType>
+        <xsd:restriction base="dms:Choice">
+          <xsd:enumeration value="Not started"/>
+          <xsd:enumeration value="In Progress"/>
+          <xsd:enumeration value="Completed"/>
+        </xsd:restriction>
+      </xsd:simpleType>
+    </xsd:element>
+  </xsd:schema>
+  <xsd:schema xmlns:xsd="http://www.w3.org/2001/XMLSchema" xmlns:xs="http://www.w3.org/2001/XMLSchema" xmlns:dms="http://schemas.microsoft.com/office/2006/documentManagement/types" xmlns:pc="http://schemas.microsoft.com/office/infopath/2007/PartnerControls" targetNamespace="16c05727-aa75-4e4a-9b5f-8a80a1165891" elementFormDefault="qualified">
+    <xsd:import namespace="http://schemas.microsoft.com/office/2006/documentManagement/types"/>
+    <xsd:import namespace="http://schemas.microsoft.com/office/infopath/2007/PartnerControls"/>
+    <xsd:element name="SharedWithUsers" ma:index="14" nillable="true" ma:displayName="Shared With" ma:internalName="SharedWithUsers" ma:readOnly="true">
+      <xsd:complexType>
+        <xsd:complexContent>
+          <xsd:extension base="dms:UserMulti">
+            <xsd:sequence>
+              <xsd:element name="UserInfo" minOccurs="0" maxOccurs="unbounded">
+                <xsd:complexType>
+                  <xsd:sequence>
+                    <xsd:element name="DisplayName" type="xsd:string" minOccurs="0"/>
+                    <xsd:element name="AccountId" type="dms:UserId" minOccurs="0" nillable="true"/>
+                    <xsd:element name="AccountType" type="xsd:string" minOccurs="0"/>
+                  </xsd:sequence>
+                </xsd:complexType>
+              </xsd:element>
+            </xsd:sequence>
+          </xsd:extension>
+        </xsd:complexContent>
+      </xsd:complexType>
+    </xsd:element>
+    <xsd:element name="SharedWithDetails" ma:index="15" nillable="true" ma:displayName="Shared With Details" ma:internalName="SharedWithDetails" ma:readOnly="true">
+      <xsd:simpleType>
+        <xsd:restriction base="dms:Note">
+          <xsd:maxLength value="255"/>
+        </xsd:restriction>
+      </xsd:simpleType>
+    </xsd:element>
+  </xsd:schema>
+  <xsd:schema xmlns="http://schemas.openxmlformats.org/package/2006/metadata/core-properties" xmlns:xsd="http://www.w3.org/2001/XMLSchema" xmlns:xsi="http://www.w3.org/2001/XMLSchema-instance" xmlns:dc="http://purl.org/dc/elements/1.1/" xmlns:dcterms="http://purl.org/dc/terms/" xmlns:odoc="http://schemas.microsoft.com/internal/obd" targetNamespace="http://schemas.openxmlformats.org/package/2006/metadata/core-properties" elementFormDefault="qualified" attributeFormDefault="unqualified" blockDefault="#all">
+    <xsd:import namespace="http://purl.org/dc/elements/1.1/" schemaLocation="http://dublincore.org/schemas/xmls/qdc/2003/04/02/dc.xsd"/>
+    <xsd:import namespace="http://purl.org/dc/terms/" schemaLocation="http://dublincore.org/schemas/xmls/qdc/2003/04/02/dcterms.xsd"/>
+    <xsd:element name="coreProperties" type="CT_coreProperties"/>
+    <xsd:complexType name="CT_coreProperties">
+      <xsd:all>
+        <xsd:element ref="dc:creator" minOccurs="0" maxOccurs="1"/>
+        <xsd:element ref="dcterms:created" minOccurs="0" maxOccurs="1"/>
+        <xsd:element ref="dc:identifier" minOccurs="0" maxOccurs="1"/>
+        <xsd:element name="contentType" minOccurs="0" maxOccurs="1" type="xsd:string" ma:index="0" ma:displayName="Content Type"/>
+        <xsd:element ref="dc:title" minOccurs="0" maxOccurs="1" ma:index="4" ma:displayName="Title"/>
+        <xsd:element ref="dc:subject" minOccurs="0" maxOccurs="1"/>
+        <xsd:element ref="dc:description" minOccurs="0" maxOccurs="1"/>
+        <xsd:element name="keywords" minOccurs="0" maxOccurs="1" type="xsd:string"/>
+        <xsd:element ref="dc:language" minOccurs="0" maxOccurs="1"/>
+        <xsd:element name="category" minOccurs="0" maxOccurs="1" type="xsd:string"/>
+        <xsd:element name="version" minOccurs="0" maxOccurs="1" type="xsd:string"/>
+        <xsd:element name="revision" minOccurs="0" maxOccurs="1" type="xsd:string">
+          <xsd:annotation>
+            <xsd:documentation>
+                        This value indicates the number of saves or revisions. The application is responsible for updating this value after each revision.
+                    </xsd:documentation>
+          </xsd:annotation>
+        </xsd:element>
+        <xsd:element name="lastModifiedBy" minOccurs="0" maxOccurs="1" type="xsd:string"/>
+        <xsd:element ref="dcterms:modified" minOccurs="0" maxOccurs="1"/>
+        <xsd:element name="contentStatus" minOccurs="0" maxOccurs="1" type="xsd:string"/>
+      </xsd:all>
+    </xsd:complexType>
+  </xsd:schema>
+  <xs:schema xmlns:pc="http://schemas.microsoft.com/office/infopath/2007/PartnerControls" xmlns:xs="http://www.w3.org/2001/XMLSchema" targetNamespace="http://schemas.microsoft.com/office/infopath/2007/PartnerControls" elementFormDefault="qualified" attributeFormDefault="unqualified">
+    <xs:element name="Person">
+      <xs:complexType>
+        <xs:sequence>
+          <xs:element ref="pc:DisplayName" minOccurs="0"/>
+          <xs:element ref="pc:AccountId" minOccurs="0"/>
+          <xs:element ref="pc:AccountType" minOccurs="0"/>
+        </xs:sequence>
+      </xs:complexType>
+    </xs:element>
+    <xs:element name="DisplayName" type="xs:string"/>
+    <xs:element name="AccountId" type="xs:string"/>
+    <xs:element name="AccountType" type="xs:string"/>
+    <xs:element name="BDCAssociatedEntity">
+      <xs:complexType>
+        <xs:sequence>
+          <xs:element ref="pc:BDCEntity" minOccurs="0" maxOccurs="unbounded"/>
+        </xs:sequence>
+        <xs:attribute ref="pc:EntityNamespace"/>
+        <xs:attribute ref="pc:EntityName"/>
+        <xs:attribute ref="pc:SystemInstanceName"/>
+        <xs:attribute ref="pc:AssociationName"/>
+      </xs:complexType>
+    </xs:element>
+    <xs:attribute name="EntityNamespace" type="xs:string"/>
+    <xs:attribute name="EntityName" type="xs:string"/>
+    <xs:attribute name="SystemInstanceName" type="xs:string"/>
+    <xs:attribute name="AssociationName" type="xs:string"/>
+    <xs:element name="BDCEntity">
+      <xs:complexType>
+        <xs:sequence>
+          <xs:element ref="pc:EntityDisplayName" minOccurs="0"/>
+          <xs:element ref="pc:EntityInstanceReference" minOccurs="0"/>
+          <xs:element ref="pc:EntityId1" minOccurs="0"/>
+          <xs:element ref="pc:EntityId2" minOccurs="0"/>
+          <xs:element ref="pc:EntityId3" minOccurs="0"/>
+          <xs:element ref="pc:EntityId4" minOccurs="0"/>
+          <xs:element ref="pc:EntityId5" minOccurs="0"/>
+        </xs:sequence>
+      </xs:complexType>
+    </xs:element>
+    <xs:element name="EntityDisplayName" type="xs:string"/>
+    <xs:element name="EntityInstanceReference" type="xs:string"/>
+    <xs:element name="EntityId1" type="xs:string"/>
+    <xs:element name="EntityId2" type="xs:string"/>
+    <xs:element name="EntityId3" type="xs:string"/>
+    <xs:element name="EntityId4" type="xs:string"/>
+    <xs:element name="EntityId5" type="xs:string"/>
+    <xs:element name="Terms">
+      <xs:complexType>
+        <xs:sequence>
+          <xs:element ref="pc:TermInfo" minOccurs="0" maxOccurs="unbounded"/>
+        </xs:sequence>
+      </xs:complexType>
+    </xs:element>
+    <xs:element name="TermInfo">
+      <xs:complexType>
+        <xs:sequence>
+          <xs:element ref="pc:TermName" minOccurs="0"/>
+          <xs:element ref="pc:TermId" minOccurs="0"/>
+        </xs:sequence>
+      </xs:complexType>
+    </xs:element>
+    <xs:element name="TermName" type="xs:string"/>
+    <xs:element name="TermId" type="xs:string"/>
+  </xs:schema>
+</ct:contentTypeSchema>
+</file>
+
+<file path=customXml/item2.xml><?xml version="1.0" encoding="utf-8"?>
+<?mso-contentType ?>
+<FormTemplates xmlns="http://schemas.microsoft.com/sharepoint/v3/contenttype/forms">
+  <Display>DocumentLibraryForm</Display>
+  <Edit>DocumentLibraryForm</Edit>
+  <New>DocumentLibraryForm</New>
+</FormTemplates>
+</file>
+
+<file path=customXml/item3.xml><?xml version="1.0" encoding="utf-8"?>
+<b:Sources xmlns:b="http://schemas.openxmlformats.org/officeDocument/2006/bibliography" xmlns="http://schemas.openxmlformats.org/officeDocument/2006/bibliography" SelectedStyle="/APASixthEditionOfficeOnline.xsl" StyleName="APA"/>
+</file>
+
+<file path=customXml/item4.xml><?xml version="1.0" encoding="utf-8"?>
+<p:properties xmlns:p="http://schemas.microsoft.com/office/2006/metadata/properties" xmlns:xsi="http://www.w3.org/2001/XMLSchema-instance" xmlns:pc="http://schemas.microsoft.com/office/infopath/2007/PartnerControls">
+  <documentManagement>
+    <MediaServiceKeyPoints xmlns="71af3243-3dd4-4a8d-8c0d-dd76da1f02a5" xsi:nil="true"/>
+    <Status xmlns="71af3243-3dd4-4a8d-8c0d-dd76da1f02a5">Not started</Status>
+  </documentManagement>
+</p:properties>
+</file>
+
+<file path=customXml/itemProps1.xml><?xml version="1.0" encoding="utf-8"?>
+<ds:datastoreItem xmlns:ds="http://schemas.openxmlformats.org/officeDocument/2006/customXml" ds:itemID="{E8BF9C6A-98A2-4E6C-8041-FB24818FFA12}">
+  <ds:schemaRefs>
+    <ds:schemaRef ds:uri="http://schemas.microsoft.com/office/2006/metadata/contentType"/>
+    <ds:schemaRef ds:uri="http://schemas.microsoft.com/office/2006/metadata/properties/metaAttributes"/>
+    <ds:schemaRef ds:uri="http://www.w3.org/2001/XMLSchema"/>
+    <ds:schemaRef ds:uri="http://schemas.microsoft.com/office/2006/metadata/properties"/>
+    <ds:schemaRef ds:uri="71af3243-3dd4-4a8d-8c0d-dd76da1f02a5"/>
+    <ds:schemaRef ds:uri="16c05727-aa75-4e4a-9b5f-8a80a1165891"/>
+    <ds:schemaRef ds:uri="http://schemas.microsoft.com/office/2006/documentManagement/types"/>
+    <ds:schemaRef ds:uri="http://schemas.microsoft.com/office/infopath/2007/PartnerControls"/>
+    <ds:schemaRef ds:uri="http://schemas.openxmlformats.org/package/2006/metadata/core-properties"/>
+    <ds:schemaRef ds:uri="http://purl.org/dc/elements/1.1/"/>
+    <ds:schemaRef ds:uri="http://purl.org/dc/terms/"/>
+    <ds:schemaRef ds:uri="http://schemas.microsoft.com/internal/obd"/>
+  </ds:schemaRefs>
+</ds:datastoreItem>
+</file>
+
+<file path=customXml/itemProps2.xml><?xml version="1.0" encoding="utf-8"?>
+<ds:datastoreItem xmlns:ds="http://schemas.openxmlformats.org/officeDocument/2006/customXml" ds:itemID="{C802D84E-F158-4A9E-8D9E-8449F08E0878}">
+  <ds:schemaRefs>
+    <ds:schemaRef ds:uri="http://schemas.microsoft.com/sharepoint/v3/contenttype/forms"/>
+  </ds:schemaRefs>
+</ds:datastoreItem>
+</file>
+
+<file path=customXml/itemProps3.xml><?xml version="1.0" encoding="utf-8"?>
+<ds:datastoreItem xmlns:ds="http://schemas.openxmlformats.org/officeDocument/2006/customXml" ds:itemID="{6C6EFF01-6083-4C17-98ED-F9397CB6EB98}">
+  <ds:schemaRefs>
+    <ds:schemaRef ds:uri="http://schemas.openxmlformats.org/officeDocument/2006/bibliography"/>
+  </ds:schemaRefs>
+</ds:datastoreItem>
+</file>
+
+<file path=customXml/itemProps4.xml><?xml version="1.0" encoding="utf-8"?>
+<ds:datastoreItem xmlns:ds="http://schemas.openxmlformats.org/officeDocument/2006/customXml" ds:itemID="{87FA6561-A4D7-445B-BFDE-E630388519A9}">
+  <ds:schemaRefs>
+    <ds:schemaRef ds:uri="http://schemas.microsoft.com/office/2006/metadata/properties"/>
+    <ds:schemaRef ds:uri="http://schemas.microsoft.com/office/infopath/2007/PartnerControls"/>
+    <ds:schemaRef ds:uri="71af3243-3dd4-4a8d-8c0d-dd76da1f02a5"/>
+  </ds:schemaRefs>
+</ds:datastoreItem>
 </file>
</xml_diff>